<commit_message>
- Cập nhật nội dung tóm tắt cho file báo cáo LV
</commit_message>
<xml_diff>
--- a/Docs/Report/BaoCaoLV_TranLyVan_B1305056.docx
+++ b/Docs/Report/BaoCaoLV_TranLyVan_B1305056.docx
@@ -1152,8 +1152,6 @@
         </w:rPr>
         <w:tab/>
       </w:r>
-      <w:bookmarkStart w:id="0" w:name="_GoBack"/>
-      <w:bookmarkEnd w:id="0"/>
     </w:p>
     <w:p>
       <w:pPr>
@@ -1497,7 +1495,7 @@
           <w:szCs w:val="26"/>
         </w:rPr>
       </w:pPr>
-      <w:bookmarkStart w:id="1" w:name="_Toc497928592"/>
+      <w:bookmarkStart w:id="0" w:name="_Toc497928592"/>
       <w:r>
         <w:rPr>
           <w:szCs w:val="26"/>
@@ -1505,7 +1503,7 @@
         <w:lastRenderedPageBreak/>
         <w:t>LỜI CẢM ƠN</w:t>
       </w:r>
-      <w:bookmarkEnd w:id="1"/>
+      <w:bookmarkEnd w:id="0"/>
     </w:p>
     <w:p>
       <w:pPr>
@@ -1776,7 +1774,7 @@
           <w:szCs w:val="26"/>
         </w:rPr>
       </w:pPr>
-      <w:bookmarkStart w:id="2" w:name="_Toc497928593"/>
+      <w:bookmarkStart w:id="1" w:name="_Toc497928593"/>
       <w:r>
         <w:rPr>
           <w:szCs w:val="26"/>
@@ -1784,10 +1782,17 @@
         <w:lastRenderedPageBreak/>
         <w:t>MỤC LỤC</w:t>
       </w:r>
-      <w:bookmarkEnd w:id="2"/>
+      <w:bookmarkEnd w:id="1"/>
     </w:p>
     <w:sdt>
       <w:sdtPr>
+        <w:rPr>
+          <w:rFonts w:ascii="Times New Roman" w:eastAsiaTheme="minorEastAsia" w:hAnsi="Times New Roman" w:cs="Times New Roman"/>
+          <w:noProof/>
+          <w:color w:val="auto"/>
+          <w:sz w:val="26"/>
+          <w:szCs w:val="22"/>
+        </w:rPr>
         <w:id w:val="147563417"/>
         <w:docPartObj>
           <w:docPartGallery w:val="Table of Contents"/>
@@ -1796,13 +1801,8 @@
       </w:sdtPr>
       <w:sdtEndPr>
         <w:rPr>
-          <w:rFonts w:ascii="Times New Roman" w:eastAsiaTheme="minorEastAsia" w:hAnsi="Times New Roman" w:cs="Times New Roman"/>
           <w:b/>
           <w:bCs/>
-          <w:noProof/>
-          <w:color w:val="auto"/>
-          <w:sz w:val="26"/>
-          <w:szCs w:val="22"/>
         </w:rPr>
       </w:sdtEndPr>
       <w:sdtContent>
@@ -2174,7 +2174,7 @@
           <w:szCs w:val="26"/>
         </w:rPr>
       </w:pPr>
-      <w:bookmarkStart w:id="3" w:name="_Toc497928594"/>
+      <w:bookmarkStart w:id="2" w:name="_Toc497928594"/>
       <w:r>
         <w:rPr>
           <w:szCs w:val="26"/>
@@ -2182,10 +2182,59 @@
         <w:lastRenderedPageBreak/>
         <w:t>TÓM TẮT</w:t>
       </w:r>
-      <w:bookmarkEnd w:id="3"/>
-    </w:p>
-    <w:p>
-      <w:pPr>
+      <w:bookmarkEnd w:id="2"/>
+    </w:p>
+    <w:p>
+      <w:pPr>
+        <w:pStyle w:val="ListParagraph"/>
+        <w:spacing w:line="240" w:lineRule="auto"/>
+        <w:ind w:left="0" w:firstLine="567"/>
+      </w:pPr>
+      <w:r>
+        <w:t>Web</w:t>
+      </w:r>
+      <w:r>
+        <w:t>site</w:t>
+      </w:r>
+      <w:r>
+        <w:t xml:space="preserve"> điểm danh sự kiện</w:t>
+      </w:r>
+      <w:r>
+        <w:t xml:space="preserve"> hay hoạt động</w:t>
+      </w:r>
+      <w:r>
+        <w:t xml:space="preserve"> l</w:t>
+      </w:r>
+      <w:r>
+        <w:t xml:space="preserve">à hệ thống thực hiện chức năng điểm danh và thống kê thành phần tham gia vào </w:t>
+      </w:r>
+      <w:r>
+        <w:t>các</w:t>
+      </w:r>
+      <w:r>
+        <w:t xml:space="preserve"> sự kiện hay hoạt động cụ thể. Hệ thống sẽ ghi nhận những sinh viên và cán bộ nào có mặt hay vắng mặt trong hệ thống, đồng thời thống kê được thể hiện trên một trang biểu đồ đễ trực quan và dễ dàng sử dụng. </w:t>
+      </w:r>
+    </w:p>
+    <w:p>
+      <w:pPr>
+        <w:pStyle w:val="ListParagraph"/>
+        <w:spacing w:line="240" w:lineRule="auto"/>
+        <w:ind w:left="0" w:firstLine="567"/>
+      </w:pPr>
+    </w:p>
+    <w:p>
+      <w:pPr>
+        <w:pStyle w:val="ListParagraph"/>
+        <w:spacing w:line="240" w:lineRule="auto"/>
+        <w:ind w:left="0" w:firstLine="567"/>
+      </w:pPr>
+      <w:r>
+        <w:t>Website tính toán các ghi nhận điểm danh bằng cách quét thẻ trực tiếp thông qua đầu đọc RFID (công nghệ nhận tín hiệu bằng sóng vô tuyến) cho phép người điểm danh sử dụng linh hoạt chức năng hơn với chỉ bằng một chiếc thẻ sinh viên hoặc thẻ cán bộ mà họ đang sở hữu.</w:t>
+      </w:r>
+    </w:p>
+    <w:p>
+      <w:pPr>
+        <w:pStyle w:val="ListParagraph"/>
         <w:spacing w:line="240" w:lineRule="auto"/>
       </w:pPr>
     </w:p>
@@ -2203,12 +2252,6 @@
           <w:docGrid w:linePitch="360"/>
         </w:sectPr>
       </w:pPr>
-      <w:r>
-        <w:t>H</w:t>
-      </w:r>
-      <w:r>
-        <w:t>ệ thống abc xyz</w:t>
-      </w:r>
     </w:p>
     <w:p>
       <w:pPr>
@@ -2220,7 +2263,7 @@
           <w:szCs w:val="26"/>
         </w:rPr>
       </w:pPr>
-      <w:bookmarkStart w:id="4" w:name="_Toc497928595"/>
+      <w:bookmarkStart w:id="3" w:name="_Toc497928595"/>
       <w:r>
         <w:rPr>
           <w:shd w:val="clear" w:color="auto" w:fill="FFFFFF"/>
@@ -2228,14 +2271,52 @@
         <w:lastRenderedPageBreak/>
         <w:t>ABSTRACT</w:t>
       </w:r>
+      <w:bookmarkEnd w:id="3"/>
+    </w:p>
+    <w:p>
+      <w:pPr>
+        <w:spacing w:line="240" w:lineRule="auto"/>
+        <w:ind w:firstLine="567"/>
+        <w:rPr>
+          <w:sz w:val="26"/>
+          <w:szCs w:val="26"/>
+        </w:rPr>
+      </w:pPr>
+      <w:r>
+        <w:rPr>
+          <w:sz w:val="26"/>
+          <w:szCs w:val="26"/>
+        </w:rPr>
+        <w:tab/>
+      </w:r>
+      <w:r>
+        <w:rPr>
+          <w:sz w:val="26"/>
+          <w:szCs w:val="26"/>
+        </w:rPr>
+        <w:t>The attendance web page for events is an information system that processes and logs attendance statistics for specific events.</w:t>
+      </w:r>
+      <w:r>
+        <w:rPr>
+          <w:sz w:val="26"/>
+          <w:szCs w:val="26"/>
+        </w:rPr>
+        <w:t xml:space="preserve"> </w:t>
+      </w:r>
+      <w:r>
+        <w:rPr>
+          <w:sz w:val="26"/>
+          <w:szCs w:val="26"/>
+        </w:rPr>
+        <w:t>The system will recognize students and staff who are present or absent in the system, and statistics are displayed on a chart page that is intuitive and easy to use.</w:t>
+      </w:r>
+      <w:bookmarkStart w:id="4" w:name="_GoBack"/>
       <w:bookmarkEnd w:id="4"/>
     </w:p>
     <w:p>
       <w:pPr>
-        <w:tabs>
-          <w:tab w:val="left" w:pos="3818"/>
-        </w:tabs>
-        <w:spacing w:line="240" w:lineRule="auto"/>
+        <w:spacing w:line="240" w:lineRule="auto"/>
+        <w:ind w:firstLine="567"/>
         <w:rPr>
           <w:sz w:val="26"/>
           <w:szCs w:val="26"/>
@@ -2255,7 +2336,7 @@
           <w:sz w:val="26"/>
           <w:szCs w:val="26"/>
         </w:rPr>
-        <w:tab/>
+        <w:t>The website calculates attendance records by scanning the card directly through an RFID reader (radio frequency receiver) that allows attendees to use more flexible functions with just one student card. or staff card they own</w:t>
       </w:r>
     </w:p>
     <w:p>
@@ -2497,7 +2578,7 @@
 <w:ftr xmlns:wpc="http://schemas.microsoft.com/office/word/2010/wordprocessingCanvas" xmlns:cx="http://schemas.microsoft.com/office/drawing/2014/chartex" xmlns:mc="http://schemas.openxmlformats.org/markup-compatibility/2006" xmlns:o="urn:schemas-microsoft-com:office:office" xmlns:r="http://schemas.openxmlformats.org/officeDocument/2006/relationships" xmlns:m="http://schemas.openxmlformats.org/officeDocument/2006/math" xmlns:v="urn:schemas-microsoft-com:vml" xmlns:wp14="http://schemas.microsoft.com/office/word/2010/wordprocessingDrawing" xmlns:wp="http://schemas.openxmlformats.org/drawingml/2006/wordprocessingDrawing" xmlns:w10="urn:schemas-microsoft-com:office:word" xmlns:w="http://schemas.openxmlformats.org/wordprocessingml/2006/main" xmlns:w14="http://schemas.microsoft.com/office/word/2010/wordml" xmlns:w15="http://schemas.microsoft.com/office/word/2012/wordml" xmlns:w16se="http://schemas.microsoft.com/office/word/2015/wordml/symex" xmlns:wpg="http://schemas.microsoft.com/office/word/2010/wordprocessingGroup" xmlns:wpi="http://schemas.microsoft.com/office/word/2010/wordprocessingInk" xmlns:wne="http://schemas.microsoft.com/office/word/2006/wordml" xmlns:wps="http://schemas.microsoft.com/office/word/2010/wordprocessingShape" mc:Ignorable="w14 w15 w16se wp14">
   <w:sdt>
     <w:sdtPr>
-      <w:id w:val="85358605"/>
+      <w:id w:val="1559905614"/>
       <w:docPartObj>
         <w:docPartGallery w:val="Page Numbers (Bottom of Page)"/>
         <w:docPartUnique/>
@@ -2908,7 +2989,7 @@
       <mc:AlternateContent>
         <mc:Choice Requires="wps">
           <w:drawing>
-            <wp:anchor distT="0" distB="0" distL="114300" distR="114300" simplePos="0" relativeHeight="251665408" behindDoc="0" locked="0" layoutInCell="1" allowOverlap="1" wp14:anchorId="023AF135" wp14:editId="2A441F00">
+            <wp:anchor distT="0" distB="0" distL="114300" distR="114300" simplePos="0" relativeHeight="251665408" behindDoc="0" locked="0" layoutInCell="1" allowOverlap="1" wp14:anchorId="55BD9987" wp14:editId="65B7BC16">
               <wp:simplePos x="0" y="0"/>
               <wp:positionH relativeFrom="margin">
                 <wp:align>left</wp:align>
@@ -3308,7 +3389,7 @@
         <v:path o:extrusionok="f" gradientshapeok="t" o:connecttype="rect"/>
         <o:lock v:ext="edit" aspectratio="t"/>
       </v:shapetype>
-      <v:shape id="_x0000_i1231" type="#_x0000_t75" style="width:2in;height:2in" o:bullet="t">
+      <v:shape id="_x0000_i1048" type="#_x0000_t75" style="width:2in;height:2in" o:bullet="t">
         <v:imagedata r:id="rId1" o:title=""/>
       </v:shape>
     </w:pict>
@@ -7099,561 +7180,6 @@
 </w:styles>
 </file>
 
-<file path=word/glossary/document.xml><?xml version="1.0" encoding="utf-8"?>
-<w:glossaryDocument xmlns:wpc="http://schemas.microsoft.com/office/word/2010/wordprocessingCanvas" xmlns:cx="http://schemas.microsoft.com/office/drawing/2014/chartex" xmlns:mc="http://schemas.openxmlformats.org/markup-compatibility/2006" xmlns:o="urn:schemas-microsoft-com:office:office" xmlns:r="http://schemas.openxmlformats.org/officeDocument/2006/relationships" xmlns:m="http://schemas.openxmlformats.org/officeDocument/2006/math" xmlns:v="urn:schemas-microsoft-com:vml" xmlns:wp14="http://schemas.microsoft.com/office/word/2010/wordprocessingDrawing" xmlns:wp="http://schemas.openxmlformats.org/drawingml/2006/wordprocessingDrawing" xmlns:w10="urn:schemas-microsoft-com:office:word" xmlns:w="http://schemas.openxmlformats.org/wordprocessingml/2006/main" xmlns:w14="http://schemas.microsoft.com/office/word/2010/wordml" xmlns:w15="http://schemas.microsoft.com/office/word/2012/wordml" xmlns:w16se="http://schemas.microsoft.com/office/word/2015/wordml/symex" xmlns:wpg="http://schemas.microsoft.com/office/word/2010/wordprocessingGroup" xmlns:wpi="http://schemas.microsoft.com/office/word/2010/wordprocessingInk" xmlns:wne="http://schemas.microsoft.com/office/word/2006/wordml" xmlns:wps="http://schemas.microsoft.com/office/word/2010/wordprocessingShape" mc:Ignorable="w14 w15 w16se wp14"/>
-</file>
-
-<file path=word/glossary/fontTable.xml><?xml version="1.0" encoding="utf-8"?>
-<w:fonts xmlns:mc="http://schemas.openxmlformats.org/markup-compatibility/2006" xmlns:r="http://schemas.openxmlformats.org/officeDocument/2006/relationships" xmlns:w="http://schemas.openxmlformats.org/wordprocessingml/2006/main" xmlns:w14="http://schemas.microsoft.com/office/word/2010/wordml" xmlns:w15="http://schemas.microsoft.com/office/word/2012/wordml" xmlns:w16se="http://schemas.microsoft.com/office/word/2015/wordml/symex" mc:Ignorable="w14 w15 w16se">
-  <w:font w:name="Times New Roman Bold">
-    <w:altName w:val="DejaVu Sans"/>
-    <w:panose1 w:val="02020803070505020304"/>
-    <w:charset w:val="00"/>
-    <w:family w:val="auto"/>
-    <w:pitch w:val="default"/>
-    <w:sig w:usb0="00000000" w:usb1="00000000" w:usb2="00000009" w:usb3="00000000" w:csb0="000001FF" w:csb1="00000000"/>
-  </w:font>
-  <w:font w:name="Times New Roman">
-    <w:panose1 w:val="02020603050405020304"/>
-    <w:charset w:val="00"/>
-    <w:family w:val="roman"/>
-    <w:pitch w:val="variable"/>
-    <w:sig w:usb0="E0002AFF" w:usb1="C0007843" w:usb2="00000009" w:usb3="00000000" w:csb0="000001FF" w:csb1="00000000"/>
-  </w:font>
-  <w:font w:name="Wingdings">
-    <w:panose1 w:val="05000000000000000000"/>
-    <w:charset w:val="02"/>
-    <w:family w:val="auto"/>
-    <w:pitch w:val="variable"/>
-    <w:sig w:usb0="00000000" w:usb1="10000000" w:usb2="00000000" w:usb3="00000000" w:csb0="80000000" w:csb1="00000000"/>
-  </w:font>
-  <w:font w:name="Courier New">
-    <w:panose1 w:val="02070309020205020404"/>
-    <w:charset w:val="00"/>
-    <w:family w:val="modern"/>
-    <w:pitch w:val="fixed"/>
-    <w:sig w:usb0="E0002EFF" w:usb1="C0007843" w:usb2="00000009" w:usb3="00000000" w:csb0="000001FF" w:csb1="00000000"/>
-  </w:font>
-  <w:font w:name="Symbol">
-    <w:panose1 w:val="05050102010706020507"/>
-    <w:charset w:val="02"/>
-    <w:family w:val="roman"/>
-    <w:pitch w:val="variable"/>
-    <w:sig w:usb0="00000000" w:usb1="10000000" w:usb2="00000000" w:usb3="00000000" w:csb0="80000000" w:csb1="00000000"/>
-  </w:font>
-  <w:font w:name="Calibri">
-    <w:panose1 w:val="020F0502020204030204"/>
-    <w:charset w:val="00"/>
-    <w:family w:val="swiss"/>
-    <w:pitch w:val="variable"/>
-    <w:sig w:usb0="E0002AFF" w:usb1="4000ACFF" w:usb2="00000001" w:usb3="00000000" w:csb0="000001FF" w:csb1="00000000"/>
-  </w:font>
-  <w:font w:name=".VnTime">
-    <w:altName w:val="Kedage"/>
-    <w:charset w:val="00"/>
-    <w:family w:val="swiss"/>
-    <w:pitch w:val="variable"/>
-    <w:sig w:usb0="00000003" w:usb1="00000000" w:usb2="00000000" w:usb3="00000000" w:csb0="00000001" w:csb1="00000000"/>
-  </w:font>
-  <w:font w:name="Arial">
-    <w:panose1 w:val="020B0604020202020204"/>
-    <w:charset w:val="00"/>
-    <w:family w:val="swiss"/>
-    <w:pitch w:val="variable"/>
-    <w:sig w:usb0="E0002AFF" w:usb1="C0007843" w:usb2="00000009" w:usb3="00000000" w:csb0="000001FF" w:csb1="00000000"/>
-  </w:font>
-  <w:font w:name="Calibri Light">
-    <w:panose1 w:val="020F0302020204030204"/>
-    <w:charset w:val="00"/>
-    <w:family w:val="swiss"/>
-    <w:pitch w:val="variable"/>
-    <w:sig w:usb0="A0002AEF" w:usb1="4000207B" w:usb2="00000000" w:usb3="00000000" w:csb0="000001FF" w:csb1="00000000"/>
-  </w:font>
-</w:fonts>
-</file>
-
-<file path=word/glossary/settings.xml><?xml version="1.0" encoding="utf-8"?>
-<w:settings xmlns:mc="http://schemas.openxmlformats.org/markup-compatibility/2006" xmlns:o="urn:schemas-microsoft-com:office:office" xmlns:r="http://schemas.openxmlformats.org/officeDocument/2006/relationships" xmlns:m="http://schemas.openxmlformats.org/officeDocument/2006/math" xmlns:v="urn:schemas-microsoft-com:vml" xmlns:w10="urn:schemas-microsoft-com:office:word" xmlns:w="http://schemas.openxmlformats.org/wordprocessingml/2006/main" xmlns:w14="http://schemas.microsoft.com/office/word/2010/wordml" xmlns:w15="http://schemas.microsoft.com/office/word/2012/wordml" xmlns:w16se="http://schemas.microsoft.com/office/word/2015/wordml/symex" xmlns:sl="http://schemas.openxmlformats.org/schemaLibrary/2006/main" mc:Ignorable="w14 w15 w16se">
-  <w:view w:val="normal"/>
-  <w:defaultTabStop w:val="720"/>
-  <w:characterSpacingControl w:val="doNotCompress"/>
-  <w:compat>
-    <w:useFELayout/>
-    <w:compatSetting w:name="compatibilityMode" w:uri="http://schemas.microsoft.com/office/word" w:val="15"/>
-    <w:compatSetting w:name="overrideTableStyleFontSizeAndJustification" w:uri="http://schemas.microsoft.com/office/word" w:val="1"/>
-    <w:compatSetting w:name="enableOpenTypeFeatures" w:uri="http://schemas.microsoft.com/office/word" w:val="1"/>
-    <w:compatSetting w:name="doNotFlipMirrorIndents" w:uri="http://schemas.microsoft.com/office/word" w:val="1"/>
-    <w:compatSetting w:name="differentiateMultirowTableHeaders" w:uri="http://schemas.microsoft.com/office/word" w:val="1"/>
-  </w:compat>
-  <w:rsids>
-    <w:rsidRoot w:val="007F6EA7"/>
-    <w:rsid w:val="0052611C"/>
-    <w:rsid w:val="007F6EA7"/>
-  </w:rsids>
-  <m:mathPr>
-    <m:mathFont m:val="Cambria Math"/>
-    <m:brkBin m:val="before"/>
-    <m:brkBinSub m:val="--"/>
-    <m:smallFrac m:val="0"/>
-    <m:dispDef/>
-    <m:lMargin m:val="0"/>
-    <m:rMargin m:val="0"/>
-    <m:defJc m:val="centerGroup"/>
-    <m:wrapIndent m:val="1440"/>
-    <m:intLim m:val="subSup"/>
-    <m:naryLim m:val="undOvr"/>
-  </m:mathPr>
-  <w:themeFontLang w:val="en-US"/>
-  <w:clrSchemeMapping w:bg1="light1" w:t1="dark1" w:bg2="light2" w:t2="dark2" w:accent1="accent1" w:accent2="accent2" w:accent3="accent3" w:accent4="accent4" w:accent5="accent5" w:accent6="accent6" w:hyperlink="hyperlink" w:followedHyperlink="followedHyperlink"/>
-  <w:decimalSymbol w:val="."/>
-  <w:listSeparator w:val=","/>
-  <w15:chartTrackingRefBased/>
-</w:settings>
-</file>
-
-<file path=word/glossary/styles.xml><?xml version="1.0" encoding="utf-8"?>
-<w:styles xmlns:mc="http://schemas.openxmlformats.org/markup-compatibility/2006" xmlns:r="http://schemas.openxmlformats.org/officeDocument/2006/relationships" xmlns:w="http://schemas.openxmlformats.org/wordprocessingml/2006/main" xmlns:w14="http://schemas.microsoft.com/office/word/2010/wordml" xmlns:w15="http://schemas.microsoft.com/office/word/2012/wordml" xmlns:w16se="http://schemas.microsoft.com/office/word/2015/wordml/symex" mc:Ignorable="w14 w15 w16se">
-  <w:docDefaults>
-    <w:rPrDefault>
-      <w:rPr>
-        <w:rFonts w:asciiTheme="minorHAnsi" w:eastAsiaTheme="minorEastAsia" w:hAnsiTheme="minorHAnsi" w:cstheme="minorBidi"/>
-        <w:sz w:val="22"/>
-        <w:szCs w:val="22"/>
-        <w:lang w:val="en-US" w:eastAsia="en-US" w:bidi="ar-SA"/>
-      </w:rPr>
-    </w:rPrDefault>
-    <w:pPrDefault>
-      <w:pPr>
-        <w:spacing w:after="160" w:line="259" w:lineRule="auto"/>
-      </w:pPr>
-    </w:pPrDefault>
-  </w:docDefaults>
-  <w:latentStyles w:defLockedState="0" w:defUIPriority="99" w:defSemiHidden="0" w:defUnhideWhenUsed="0" w:defQFormat="0" w:count="371">
-    <w:lsdException w:name="Normal" w:uiPriority="0" w:qFormat="1"/>
-    <w:lsdException w:name="heading 1" w:uiPriority="9" w:qFormat="1"/>
-    <w:lsdException w:name="heading 2" w:semiHidden="1" w:uiPriority="9" w:unhideWhenUsed="1" w:qFormat="1"/>
-    <w:lsdException w:name="heading 3" w:semiHidden="1" w:uiPriority="9" w:unhideWhenUsed="1" w:qFormat="1"/>
-    <w:lsdException w:name="heading 4" w:semiHidden="1" w:uiPriority="9" w:unhideWhenUsed="1" w:qFormat="1"/>
-    <w:lsdException w:name="heading 5" w:semiHidden="1" w:uiPriority="9" w:unhideWhenUsed="1" w:qFormat="1"/>
-    <w:lsdException w:name="heading 6" w:semiHidden="1" w:uiPriority="9" w:unhideWhenUsed="1" w:qFormat="1"/>
-    <w:lsdException w:name="heading 7" w:semiHidden="1" w:uiPriority="9" w:unhideWhenUsed="1" w:qFormat="1"/>
-    <w:lsdException w:name="heading 8" w:semiHidden="1" w:uiPriority="9" w:unhideWhenUsed="1" w:qFormat="1"/>
-    <w:lsdException w:name="heading 9" w:semiHidden="1" w:uiPriority="9" w:unhideWhenUsed="1" w:qFormat="1"/>
-    <w:lsdException w:name="index 1" w:semiHidden="1" w:unhideWhenUsed="1"/>
-    <w:lsdException w:name="index 2" w:semiHidden="1" w:unhideWhenUsed="1"/>
-    <w:lsdException w:name="index 3" w:semiHidden="1" w:unhideWhenUsed="1"/>
-    <w:lsdException w:name="index 4" w:semiHidden="1" w:unhideWhenUsed="1"/>
-    <w:lsdException w:name="index 5" w:semiHidden="1" w:unhideWhenUsed="1"/>
-    <w:lsdException w:name="index 6" w:semiHidden="1" w:unhideWhenUsed="1"/>
-    <w:lsdException w:name="index 7" w:semiHidden="1" w:unhideWhenUsed="1"/>
-    <w:lsdException w:name="index 8" w:semiHidden="1" w:unhideWhenUsed="1"/>
-    <w:lsdException w:name="index 9" w:semiHidden="1" w:unhideWhenUsed="1"/>
-    <w:lsdException w:name="toc 1" w:semiHidden="1" w:uiPriority="39" w:unhideWhenUsed="1"/>
-    <w:lsdException w:name="toc 2" w:semiHidden="1" w:uiPriority="39" w:unhideWhenUsed="1"/>
-    <w:lsdException w:name="toc 3" w:semiHidden="1" w:uiPriority="39" w:unhideWhenUsed="1"/>
-    <w:lsdException w:name="toc 4" w:semiHidden="1" w:uiPriority="39" w:unhideWhenUsed="1"/>
-    <w:lsdException w:name="toc 5" w:semiHidden="1" w:uiPriority="39" w:unhideWhenUsed="1"/>
-    <w:lsdException w:name="toc 6" w:semiHidden="1" w:uiPriority="39" w:unhideWhenUsed="1"/>
-    <w:lsdException w:name="toc 7" w:semiHidden="1" w:uiPriority="39" w:unhideWhenUsed="1"/>
-    <w:lsdException w:name="toc 8" w:semiHidden="1" w:uiPriority="39" w:unhideWhenUsed="1"/>
-    <w:lsdException w:name="toc 9" w:semiHidden="1" w:uiPriority="39" w:unhideWhenUsed="1"/>
-    <w:lsdException w:name="Normal Indent" w:semiHidden="1" w:unhideWhenUsed="1"/>
-    <w:lsdException w:name="footnote text" w:semiHidden="1" w:unhideWhenUsed="1"/>
-    <w:lsdException w:name="annotation text" w:semiHidden="1" w:unhideWhenUsed="1"/>
-    <w:lsdException w:name="header" w:semiHidden="1" w:unhideWhenUsed="1"/>
-    <w:lsdException w:name="footer" w:semiHidden="1" w:unhideWhenUsed="1"/>
-    <w:lsdException w:name="index heading" w:semiHidden="1" w:unhideWhenUsed="1"/>
-    <w:lsdException w:name="caption" w:semiHidden="1" w:uiPriority="35" w:unhideWhenUsed="1" w:qFormat="1"/>
-    <w:lsdException w:name="table of figures" w:semiHidden="1" w:unhideWhenUsed="1"/>
-    <w:lsdException w:name="envelope address" w:semiHidden="1" w:unhideWhenUsed="1"/>
-    <w:lsdException w:name="envelope return" w:semiHidden="1" w:unhideWhenUsed="1"/>
-    <w:lsdException w:name="footnote reference" w:semiHidden="1" w:unhideWhenUsed="1"/>
-    <w:lsdException w:name="annotation reference" w:semiHidden="1" w:unhideWhenUsed="1"/>
-    <w:lsdException w:name="line number" w:semiHidden="1" w:unhideWhenUsed="1"/>
-    <w:lsdException w:name="page number" w:semiHidden="1" w:unhideWhenUsed="1"/>
-    <w:lsdException w:name="endnote reference" w:semiHidden="1" w:unhideWhenUsed="1"/>
-    <w:lsdException w:name="endnote text" w:semiHidden="1" w:unhideWhenUsed="1"/>
-    <w:lsdException w:name="table of authorities" w:semiHidden="1" w:unhideWhenUsed="1"/>
-    <w:lsdException w:name="macro" w:semiHidden="1" w:unhideWhenUsed="1"/>
-    <w:lsdException w:name="toa heading" w:semiHidden="1" w:unhideWhenUsed="1"/>
-    <w:lsdException w:name="List" w:semiHidden="1" w:unhideWhenUsed="1"/>
-    <w:lsdException w:name="List Bullet" w:semiHidden="1" w:unhideWhenUsed="1"/>
-    <w:lsdException w:name="List Number" w:semiHidden="1" w:unhideWhenUsed="1"/>
-    <w:lsdException w:name="List 2" w:semiHidden="1" w:unhideWhenUsed="1"/>
-    <w:lsdException w:name="List 3" w:semiHidden="1" w:unhideWhenUsed="1"/>
-    <w:lsdException w:name="List 4" w:semiHidden="1" w:unhideWhenUsed="1"/>
-    <w:lsdException w:name="List 5" w:semiHidden="1" w:unhideWhenUsed="1"/>
-    <w:lsdException w:name="List Bullet 2" w:semiHidden="1" w:unhideWhenUsed="1"/>
-    <w:lsdException w:name="List Bullet 3" w:semiHidden="1" w:unhideWhenUsed="1"/>
-    <w:lsdException w:name="List Bullet 4" w:semiHidden="1" w:unhideWhenUsed="1"/>
-    <w:lsdException w:name="List Bullet 5" w:semiHidden="1" w:unhideWhenUsed="1"/>
-    <w:lsdException w:name="List Number 2" w:semiHidden="1" w:unhideWhenUsed="1"/>
-    <w:lsdException w:name="List Number 3" w:semiHidden="1" w:unhideWhenUsed="1"/>
-    <w:lsdException w:name="List Number 4" w:semiHidden="1" w:unhideWhenUsed="1"/>
-    <w:lsdException w:name="List Number 5" w:semiHidden="1" w:unhideWhenUsed="1"/>
-    <w:lsdException w:name="Title" w:uiPriority="10" w:qFormat="1"/>
-    <w:lsdException w:name="Closing" w:semiHidden="1" w:unhideWhenUsed="1"/>
-    <w:lsdException w:name="Signature" w:semiHidden="1" w:unhideWhenUsed="1"/>
-    <w:lsdException w:name="Default Paragraph Font" w:semiHidden="1" w:uiPriority="1" w:unhideWhenUsed="1"/>
-    <w:lsdException w:name="Body Text" w:semiHidden="1" w:unhideWhenUsed="1"/>
-    <w:lsdException w:name="Body Text Indent" w:semiHidden="1" w:unhideWhenUsed="1"/>
-    <w:lsdException w:name="List Continue" w:semiHidden="1" w:unhideWhenUsed="1"/>
-    <w:lsdException w:name="List Continue 2" w:semiHidden="1" w:unhideWhenUsed="1"/>
-    <w:lsdException w:name="List Continue 3" w:semiHidden="1" w:unhideWhenUsed="1"/>
-    <w:lsdException w:name="List Continue 4" w:semiHidden="1" w:unhideWhenUsed="1"/>
-    <w:lsdException w:name="List Continue 5" w:semiHidden="1" w:unhideWhenUsed="1"/>
-    <w:lsdException w:name="Message Header" w:semiHidden="1" w:unhideWhenUsed="1"/>
-    <w:lsdException w:name="Subtitle" w:uiPriority="11" w:qFormat="1"/>
-    <w:lsdException w:name="Salutation" w:semiHidden="1" w:unhideWhenUsed="1"/>
-    <w:lsdException w:name="Date" w:semiHidden="1" w:unhideWhenUsed="1"/>
-    <w:lsdException w:name="Body Text First Indent" w:semiHidden="1" w:unhideWhenUsed="1"/>
-    <w:lsdException w:name="Body Text First Indent 2" w:semiHidden="1" w:unhideWhenUsed="1"/>
-    <w:lsdException w:name="Note Heading" w:semiHidden="1" w:unhideWhenUsed="1"/>
-    <w:lsdException w:name="Body Text 2" w:semiHidden="1" w:unhideWhenUsed="1"/>
-    <w:lsdException w:name="Body Text 3" w:semiHidden="1" w:unhideWhenUsed="1"/>
-    <w:lsdException w:name="Body Text Indent 2" w:semiHidden="1" w:unhideWhenUsed="1"/>
-    <w:lsdException w:name="Body Text Indent 3" w:semiHidden="1" w:unhideWhenUsed="1"/>
-    <w:lsdException w:name="Block Text" w:semiHidden="1" w:unhideWhenUsed="1"/>
-    <w:lsdException w:name="Hyperlink" w:semiHidden="1" w:unhideWhenUsed="1"/>
-    <w:lsdException w:name="FollowedHyperlink" w:semiHidden="1" w:unhideWhenUsed="1"/>
-    <w:lsdException w:name="Strong" w:uiPriority="22" w:qFormat="1"/>
-    <w:lsdException w:name="Emphasis" w:uiPriority="20" w:qFormat="1"/>
-    <w:lsdException w:name="Document Map" w:semiHidden="1" w:unhideWhenUsed="1"/>
-    <w:lsdException w:name="Plain Text" w:semiHidden="1" w:unhideWhenUsed="1"/>
-    <w:lsdException w:name="E-mail Signature" w:semiHidden="1" w:unhideWhenUsed="1"/>
-    <w:lsdException w:name="HTML Top of Form" w:semiHidden="1" w:unhideWhenUsed="1"/>
-    <w:lsdException w:name="HTML Bottom of Form" w:semiHidden="1" w:unhideWhenUsed="1"/>
-    <w:lsdException w:name="Normal (Web)" w:semiHidden="1" w:unhideWhenUsed="1"/>
-    <w:lsdException w:name="HTML Acronym" w:semiHidden="1" w:unhideWhenUsed="1"/>
-    <w:lsdException w:name="HTML Address" w:semiHidden="1" w:unhideWhenUsed="1"/>
-    <w:lsdException w:name="HTML Cite" w:semiHidden="1" w:unhideWhenUsed="1"/>
-    <w:lsdException w:name="HTML Code" w:semiHidden="1" w:unhideWhenUsed="1"/>
-    <w:lsdException w:name="HTML Definition" w:semiHidden="1" w:unhideWhenUsed="1"/>
-    <w:lsdException w:name="HTML Keyboard" w:semiHidden="1" w:unhideWhenUsed="1"/>
-    <w:lsdException w:name="HTML Preformatted" w:semiHidden="1" w:unhideWhenUsed="1"/>
-    <w:lsdException w:name="HTML Sample" w:semiHidden="1" w:unhideWhenUsed="1"/>
-    <w:lsdException w:name="HTML Typewriter" w:semiHidden="1" w:unhideWhenUsed="1"/>
-    <w:lsdException w:name="HTML Variable" w:semiHidden="1" w:unhideWhenUsed="1"/>
-    <w:lsdException w:name="Normal Table" w:semiHidden="1" w:unhideWhenUsed="1"/>
-    <w:lsdException w:name="annotation subject" w:semiHidden="1" w:unhideWhenUsed="1"/>
-    <w:lsdException w:name="No List" w:semiHidden="1" w:unhideWhenUsed="1"/>
-    <w:lsdException w:name="Outline List 1" w:semiHidden="1" w:unhideWhenUsed="1"/>
-    <w:lsdException w:name="Outline List 2" w:semiHidden="1" w:unhideWhenUsed="1"/>
-    <w:lsdException w:name="Outline List 3" w:semiHidden="1" w:unhideWhenUsed="1"/>
-    <w:lsdException w:name="Table Simple 1" w:semiHidden="1" w:unhideWhenUsed="1"/>
-    <w:lsdException w:name="Table Simple 2" w:semiHidden="1" w:unhideWhenUsed="1"/>
-    <w:lsdException w:name="Table Simple 3" w:semiHidden="1" w:unhideWhenUsed="1"/>
-    <w:lsdException w:name="Table Classic 1" w:semiHidden="1" w:unhideWhenUsed="1"/>
-    <w:lsdException w:name="Table Classic 2" w:semiHidden="1" w:unhideWhenUsed="1"/>
-    <w:lsdException w:name="Table Classic 3" w:semiHidden="1" w:unhideWhenUsed="1"/>
-    <w:lsdException w:name="Table Classic 4" w:semiHidden="1" w:unhideWhenUsed="1"/>
-    <w:lsdException w:name="Table Colorful 1" w:semiHidden="1" w:unhideWhenUsed="1"/>
-    <w:lsdException w:name="Table Colorful 2" w:semiHidden="1" w:unhideWhenUsed="1"/>
-    <w:lsdException w:name="Table Colorful 3" w:semiHidden="1" w:unhideWhenUsed="1"/>
-    <w:lsdException w:name="Table Columns 1" w:semiHidden="1" w:unhideWhenUsed="1"/>
-    <w:lsdException w:name="Table Columns 2" w:semiHidden="1" w:unhideWhenUsed="1"/>
-    <w:lsdException w:name="Table Columns 3" w:semiHidden="1" w:unhideWhenUsed="1"/>
-    <w:lsdException w:name="Table Columns 4" w:semiHidden="1" w:unhideWhenUsed="1"/>
-    <w:lsdException w:name="Table Columns 5" w:semiHidden="1" w:unhideWhenUsed="1"/>
-    <w:lsdException w:name="Table Grid 1" w:semiHidden="1" w:unhideWhenUsed="1"/>
-    <w:lsdException w:name="Table Grid 2" w:semiHidden="1" w:unhideWhenUsed="1"/>
-    <w:lsdException w:name="Table Grid 3" w:semiHidden="1" w:unhideWhenUsed="1"/>
-    <w:lsdException w:name="Table Grid 4" w:semiHidden="1" w:unhideWhenUsed="1"/>
-    <w:lsdException w:name="Table Grid 5" w:semiHidden="1" w:unhideWhenUsed="1"/>
-    <w:lsdException w:name="Table Grid 6" w:semiHidden="1" w:unhideWhenUsed="1"/>
-    <w:lsdException w:name="Table Grid 7" w:semiHidden="1" w:unhideWhenUsed="1"/>
-    <w:lsdException w:name="Table Grid 8" w:semiHidden="1" w:unhideWhenUsed="1"/>
-    <w:lsdException w:name="Table List 1" w:semiHidden="1" w:unhideWhenUsed="1"/>
-    <w:lsdException w:name="Table List 2" w:semiHidden="1" w:unhideWhenUsed="1"/>
-    <w:lsdException w:name="Table List 3" w:semiHidden="1" w:unhideWhenUsed="1"/>
-    <w:lsdException w:name="Table List 4" w:semiHidden="1" w:unhideWhenUsed="1"/>
-    <w:lsdException w:name="Table List 5" w:semiHidden="1" w:unhideWhenUsed="1"/>
-    <w:lsdException w:name="Table List 6" w:semiHidden="1" w:unhideWhenUsed="1"/>
-    <w:lsdException w:name="Table List 7" w:semiHidden="1" w:unhideWhenUsed="1"/>
-    <w:lsdException w:name="Table List 8" w:semiHidden="1" w:unhideWhenUsed="1"/>
-    <w:lsdException w:name="Table 3D effects 1" w:semiHidden="1" w:unhideWhenUsed="1"/>
-    <w:lsdException w:name="Table 3D effects 2" w:semiHidden="1" w:unhideWhenUsed="1"/>
-    <w:lsdException w:name="Table 3D effects 3" w:semiHidden="1" w:unhideWhenUsed="1"/>
-    <w:lsdException w:name="Table Contemporary" w:semiHidden="1" w:unhideWhenUsed="1"/>
-    <w:lsdException w:name="Table Elegant" w:semiHidden="1" w:unhideWhenUsed="1"/>
-    <w:lsdException w:name="Table Professional" w:semiHidden="1" w:unhideWhenUsed="1"/>
-    <w:lsdException w:name="Table Subtle 1" w:semiHidden="1" w:unhideWhenUsed="1"/>
-    <w:lsdException w:name="Table Subtle 2" w:semiHidden="1" w:unhideWhenUsed="1"/>
-    <w:lsdException w:name="Table Web 1" w:semiHidden="1" w:unhideWhenUsed="1"/>
-    <w:lsdException w:name="Table Web 2" w:semiHidden="1" w:unhideWhenUsed="1"/>
-    <w:lsdException w:name="Table Web 3" w:semiHidden="1" w:unhideWhenUsed="1"/>
-    <w:lsdException w:name="Balloon Text" w:semiHidden="1" w:unhideWhenUsed="1"/>
-    <w:lsdException w:name="Table Grid" w:uiPriority="39"/>
-    <w:lsdException w:name="Table Theme" w:semiHidden="1" w:unhideWhenUsed="1"/>
-    <w:lsdException w:name="Placeholder Text" w:semiHidden="1"/>
-    <w:lsdException w:name="No Spacing" w:uiPriority="1" w:qFormat="1"/>
-    <w:lsdException w:name="Light Shading" w:uiPriority="60"/>
-    <w:lsdException w:name="Light List" w:uiPriority="61"/>
-    <w:lsdException w:name="Light Grid" w:uiPriority="62"/>
-    <w:lsdException w:name="Medium Shading 1" w:uiPriority="63"/>
-    <w:lsdException w:name="Medium Shading 2" w:uiPriority="64"/>
-    <w:lsdException w:name="Medium List 1" w:uiPriority="65"/>
-    <w:lsdException w:name="Medium List 2" w:uiPriority="66"/>
-    <w:lsdException w:name="Medium Grid 1" w:uiPriority="67"/>
-    <w:lsdException w:name="Medium Grid 2" w:uiPriority="68"/>
-    <w:lsdException w:name="Medium Grid 3" w:uiPriority="69"/>
-    <w:lsdException w:name="Dark List" w:uiPriority="70"/>
-    <w:lsdException w:name="Colorful Shading" w:uiPriority="71"/>
-    <w:lsdException w:name="Colorful List" w:uiPriority="72"/>
-    <w:lsdException w:name="Colorful Grid" w:uiPriority="73"/>
-    <w:lsdException w:name="Light Shading Accent 1" w:uiPriority="60"/>
-    <w:lsdException w:name="Light List Accent 1" w:uiPriority="61"/>
-    <w:lsdException w:name="Light Grid Accent 1" w:uiPriority="62"/>
-    <w:lsdException w:name="Medium Shading 1 Accent 1" w:uiPriority="63"/>
-    <w:lsdException w:name="Medium Shading 2 Accent 1" w:uiPriority="64"/>
-    <w:lsdException w:name="Medium List 1 Accent 1" w:uiPriority="65"/>
-    <w:lsdException w:name="Revision" w:semiHidden="1"/>
-    <w:lsdException w:name="List Paragraph" w:uiPriority="34" w:qFormat="1"/>
-    <w:lsdException w:name="Quote" w:uiPriority="29" w:qFormat="1"/>
-    <w:lsdException w:name="Intense Quote" w:uiPriority="30" w:qFormat="1"/>
-    <w:lsdException w:name="Medium List 2 Accent 1" w:uiPriority="66"/>
-    <w:lsdException w:name="Medium Grid 1 Accent 1" w:uiPriority="67"/>
-    <w:lsdException w:name="Medium Grid 2 Accent 1" w:uiPriority="68"/>
-    <w:lsdException w:name="Medium Grid 3 Accent 1" w:uiPriority="69"/>
-    <w:lsdException w:name="Dark List Accent 1" w:uiPriority="70"/>
-    <w:lsdException w:name="Colorful Shading Accent 1" w:uiPriority="71"/>
-    <w:lsdException w:name="Colorful List Accent 1" w:uiPriority="72"/>
-    <w:lsdException w:name="Colorful Grid Accent 1" w:uiPriority="73"/>
-    <w:lsdException w:name="Light Shading Accent 2" w:uiPriority="60"/>
-    <w:lsdException w:name="Light List Accent 2" w:uiPriority="61"/>
-    <w:lsdException w:name="Light Grid Accent 2" w:uiPriority="62"/>
-    <w:lsdException w:name="Medium Shading 1 Accent 2" w:uiPriority="63"/>
-    <w:lsdException w:name="Medium Shading 2 Accent 2" w:uiPriority="64"/>
-    <w:lsdException w:name="Medium List 1 Accent 2" w:uiPriority="65"/>
-    <w:lsdException w:name="Medium List 2 Accent 2" w:uiPriority="66"/>
-    <w:lsdException w:name="Medium Grid 1 Accent 2" w:uiPriority="67"/>
-    <w:lsdException w:name="Medium Grid 2 Accent 2" w:uiPriority="68"/>
-    <w:lsdException w:name="Medium Grid 3 Accent 2" w:uiPriority="69"/>
-    <w:lsdException w:name="Dark List Accent 2" w:uiPriority="70"/>
-    <w:lsdException w:name="Colorful Shading Accent 2" w:uiPriority="71"/>
-    <w:lsdException w:name="Colorful List Accent 2" w:uiPriority="72"/>
-    <w:lsdException w:name="Colorful Grid Accent 2" w:uiPriority="73"/>
-    <w:lsdException w:name="Light Shading Accent 3" w:uiPriority="60"/>
-    <w:lsdException w:name="Light List Accent 3" w:uiPriority="61"/>
-    <w:lsdException w:name="Light Grid Accent 3" w:uiPriority="62"/>
-    <w:lsdException w:name="Medium Shading 1 Accent 3" w:uiPriority="63"/>
-    <w:lsdException w:name="Medium Shading 2 Accent 3" w:uiPriority="64"/>
-    <w:lsdException w:name="Medium List 1 Accent 3" w:uiPriority="65"/>
-    <w:lsdException w:name="Medium List 2 Accent 3" w:uiPriority="66"/>
-    <w:lsdException w:name="Medium Grid 1 Accent 3" w:uiPriority="67"/>
-    <w:lsdException w:name="Medium Grid 2 Accent 3" w:uiPriority="68"/>
-    <w:lsdException w:name="Medium Grid 3 Accent 3" w:uiPriority="69"/>
-    <w:lsdException w:name="Dark List Accent 3" w:uiPriority="70"/>
-    <w:lsdException w:name="Colorful Shading Accent 3" w:uiPriority="71"/>
-    <w:lsdException w:name="Colorful List Accent 3" w:uiPriority="72"/>
-    <w:lsdException w:name="Colorful Grid Accent 3" w:uiPriority="73"/>
-    <w:lsdException w:name="Light Shading Accent 4" w:uiPriority="60"/>
-    <w:lsdException w:name="Light List Accent 4" w:uiPriority="61"/>
-    <w:lsdException w:name="Light Grid Accent 4" w:uiPriority="62"/>
-    <w:lsdException w:name="Medium Shading 1 Accent 4" w:uiPriority="63"/>
-    <w:lsdException w:name="Medium Shading 2 Accent 4" w:uiPriority="64"/>
-    <w:lsdException w:name="Medium List 1 Accent 4" w:uiPriority="65"/>
-    <w:lsdException w:name="Medium List 2 Accent 4" w:uiPriority="66"/>
-    <w:lsdException w:name="Medium Grid 1 Accent 4" w:uiPriority="67"/>
-    <w:lsdException w:name="Medium Grid 2 Accent 4" w:uiPriority="68"/>
-    <w:lsdException w:name="Medium Grid 3 Accent 4" w:uiPriority="69"/>
-    <w:lsdException w:name="Dark List Accent 4" w:uiPriority="70"/>
-    <w:lsdException w:name="Colorful Shading Accent 4" w:uiPriority="71"/>
-    <w:lsdException w:name="Colorful List Accent 4" w:uiPriority="72"/>
-    <w:lsdException w:name="Colorful Grid Accent 4" w:uiPriority="73"/>
-    <w:lsdException w:name="Light Shading Accent 5" w:uiPriority="60"/>
-    <w:lsdException w:name="Light List Accent 5" w:uiPriority="61"/>
-    <w:lsdException w:name="Light Grid Accent 5" w:uiPriority="62"/>
-    <w:lsdException w:name="Medium Shading 1 Accent 5" w:uiPriority="63"/>
-    <w:lsdException w:name="Medium Shading 2 Accent 5" w:uiPriority="64"/>
-    <w:lsdException w:name="Medium List 1 Accent 5" w:uiPriority="65"/>
-    <w:lsdException w:name="Medium List 2 Accent 5" w:uiPriority="66"/>
-    <w:lsdException w:name="Medium Grid 1 Accent 5" w:uiPriority="67"/>
-    <w:lsdException w:name="Medium Grid 2 Accent 5" w:uiPriority="68"/>
-    <w:lsdException w:name="Medium Grid 3 Accent 5" w:uiPriority="69"/>
-    <w:lsdException w:name="Dark List Accent 5" w:uiPriority="70"/>
-    <w:lsdException w:name="Colorful Shading Accent 5" w:uiPriority="71"/>
-    <w:lsdException w:name="Colorful List Accent 5" w:uiPriority="72"/>
-    <w:lsdException w:name="Colorful Grid Accent 5" w:uiPriority="73"/>
-    <w:lsdException w:name="Light Shading Accent 6" w:uiPriority="60"/>
-    <w:lsdException w:name="Light List Accent 6" w:uiPriority="61"/>
-    <w:lsdException w:name="Light Grid Accent 6" w:uiPriority="62"/>
-    <w:lsdException w:name="Medium Shading 1 Accent 6" w:uiPriority="63"/>
-    <w:lsdException w:name="Medium Shading 2 Accent 6" w:uiPriority="64"/>
-    <w:lsdException w:name="Medium List 1 Accent 6" w:uiPriority="65"/>
-    <w:lsdException w:name="Medium List 2 Accent 6" w:uiPriority="66"/>
-    <w:lsdException w:name="Medium Grid 1 Accent 6" w:uiPriority="67"/>
-    <w:lsdException w:name="Medium Grid 2 Accent 6" w:uiPriority="68"/>
-    <w:lsdException w:name="Medium Grid 3 Accent 6" w:uiPriority="69"/>
-    <w:lsdException w:name="Dark List Accent 6" w:uiPriority="70"/>
-    <w:lsdException w:name="Colorful Shading Accent 6" w:uiPriority="71"/>
-    <w:lsdException w:name="Colorful List Accent 6" w:uiPriority="72"/>
-    <w:lsdException w:name="Colorful Grid Accent 6" w:uiPriority="73"/>
-    <w:lsdException w:name="Subtle Emphasis" w:uiPriority="19" w:qFormat="1"/>
-    <w:lsdException w:name="Intense Emphasis" w:uiPriority="21" w:qFormat="1"/>
-    <w:lsdException w:name="Subtle Reference" w:uiPriority="31" w:qFormat="1"/>
-    <w:lsdException w:name="Intense Reference" w:uiPriority="32" w:qFormat="1"/>
-    <w:lsdException w:name="Book Title" w:uiPriority="33" w:qFormat="1"/>
-    <w:lsdException w:name="Bibliography" w:semiHidden="1" w:uiPriority="37" w:unhideWhenUsed="1"/>
-    <w:lsdException w:name="TOC Heading" w:semiHidden="1" w:uiPriority="39" w:unhideWhenUsed="1" w:qFormat="1"/>
-    <w:lsdException w:name="Plain Table 1" w:uiPriority="41"/>
-    <w:lsdException w:name="Plain Table 2" w:uiPriority="42"/>
-    <w:lsdException w:name="Plain Table 3" w:uiPriority="43"/>
-    <w:lsdException w:name="Plain Table 4" w:uiPriority="44"/>
-    <w:lsdException w:name="Plain Table 5" w:uiPriority="45"/>
-    <w:lsdException w:name="Grid Table Light" w:uiPriority="40"/>
-    <w:lsdException w:name="Grid Table 1 Light" w:uiPriority="46"/>
-    <w:lsdException w:name="Grid Table 2" w:uiPriority="47"/>
-    <w:lsdException w:name="Grid Table 3" w:uiPriority="48"/>
-    <w:lsdException w:name="Grid Table 4" w:uiPriority="49"/>
-    <w:lsdException w:name="Grid Table 5 Dark" w:uiPriority="50"/>
-    <w:lsdException w:name="Grid Table 6 Colorful" w:uiPriority="51"/>
-    <w:lsdException w:name="Grid Table 7 Colorful" w:uiPriority="52"/>
-    <w:lsdException w:name="Grid Table 1 Light Accent 1" w:uiPriority="46"/>
-    <w:lsdException w:name="Grid Table 2 Accent 1" w:uiPriority="47"/>
-    <w:lsdException w:name="Grid Table 3 Accent 1" w:uiPriority="48"/>
-    <w:lsdException w:name="Grid Table 4 Accent 1" w:uiPriority="49"/>
-    <w:lsdException w:name="Grid Table 5 Dark Accent 1" w:uiPriority="50"/>
-    <w:lsdException w:name="Grid Table 6 Colorful Accent 1" w:uiPriority="51"/>
-    <w:lsdException w:name="Grid Table 7 Colorful Accent 1" w:uiPriority="52"/>
-    <w:lsdException w:name="Grid Table 1 Light Accent 2" w:uiPriority="46"/>
-    <w:lsdException w:name="Grid Table 2 Accent 2" w:uiPriority="47"/>
-    <w:lsdException w:name="Grid Table 3 Accent 2" w:uiPriority="48"/>
-    <w:lsdException w:name="Grid Table 4 Accent 2" w:uiPriority="49"/>
-    <w:lsdException w:name="Grid Table 5 Dark Accent 2" w:uiPriority="50"/>
-    <w:lsdException w:name="Grid Table 6 Colorful Accent 2" w:uiPriority="51"/>
-    <w:lsdException w:name="Grid Table 7 Colorful Accent 2" w:uiPriority="52"/>
-    <w:lsdException w:name="Grid Table 1 Light Accent 3" w:uiPriority="46"/>
-    <w:lsdException w:name="Grid Table 2 Accent 3" w:uiPriority="47"/>
-    <w:lsdException w:name="Grid Table 3 Accent 3" w:uiPriority="48"/>
-    <w:lsdException w:name="Grid Table 4 Accent 3" w:uiPriority="49"/>
-    <w:lsdException w:name="Grid Table 5 Dark Accent 3" w:uiPriority="50"/>
-    <w:lsdException w:name="Grid Table 6 Colorful Accent 3" w:uiPriority="51"/>
-    <w:lsdException w:name="Grid Table 7 Colorful Accent 3" w:uiPriority="52"/>
-    <w:lsdException w:name="Grid Table 1 Light Accent 4" w:uiPriority="46"/>
-    <w:lsdException w:name="Grid Table 2 Accent 4" w:uiPriority="47"/>
-    <w:lsdException w:name="Grid Table 3 Accent 4" w:uiPriority="48"/>
-    <w:lsdException w:name="Grid Table 4 Accent 4" w:uiPriority="49"/>
-    <w:lsdException w:name="Grid Table 5 Dark Accent 4" w:uiPriority="50"/>
-    <w:lsdException w:name="Grid Table 6 Colorful Accent 4" w:uiPriority="51"/>
-    <w:lsdException w:name="Grid Table 7 Colorful Accent 4" w:uiPriority="52"/>
-    <w:lsdException w:name="Grid Table 1 Light Accent 5" w:uiPriority="46"/>
-    <w:lsdException w:name="Grid Table 2 Accent 5" w:uiPriority="47"/>
-    <w:lsdException w:name="Grid Table 3 Accent 5" w:uiPriority="48"/>
-    <w:lsdException w:name="Grid Table 4 Accent 5" w:uiPriority="49"/>
-    <w:lsdException w:name="Grid Table 5 Dark Accent 5" w:uiPriority="50"/>
-    <w:lsdException w:name="Grid Table 6 Colorful Accent 5" w:uiPriority="51"/>
-    <w:lsdException w:name="Grid Table 7 Colorful Accent 5" w:uiPriority="52"/>
-    <w:lsdException w:name="Grid Table 1 Light Accent 6" w:uiPriority="46"/>
-    <w:lsdException w:name="Grid Table 2 Accent 6" w:uiPriority="47"/>
-    <w:lsdException w:name="Grid Table 3 Accent 6" w:uiPriority="48"/>
-    <w:lsdException w:name="Grid Table 4 Accent 6" w:uiPriority="49"/>
-    <w:lsdException w:name="Grid Table 5 Dark Accent 6" w:uiPriority="50"/>
-    <w:lsdException w:name="Grid Table 6 Colorful Accent 6" w:uiPriority="51"/>
-    <w:lsdException w:name="Grid Table 7 Colorful Accent 6" w:uiPriority="52"/>
-    <w:lsdException w:name="List Table 1 Light" w:uiPriority="46"/>
-    <w:lsdException w:name="List Table 2" w:uiPriority="47"/>
-    <w:lsdException w:name="List Table 3" w:uiPriority="48"/>
-    <w:lsdException w:name="List Table 4" w:uiPriority="49"/>
-    <w:lsdException w:name="List Table 5 Dark" w:uiPriority="50"/>
-    <w:lsdException w:name="List Table 6 Colorful" w:uiPriority="51"/>
-    <w:lsdException w:name="List Table 7 Colorful" w:uiPriority="52"/>
-    <w:lsdException w:name="List Table 1 Light Accent 1" w:uiPriority="46"/>
-    <w:lsdException w:name="List Table 2 Accent 1" w:uiPriority="47"/>
-    <w:lsdException w:name="List Table 3 Accent 1" w:uiPriority="48"/>
-    <w:lsdException w:name="List Table 4 Accent 1" w:uiPriority="49"/>
-    <w:lsdException w:name="List Table 5 Dark Accent 1" w:uiPriority="50"/>
-    <w:lsdException w:name="List Table 6 Colorful Accent 1" w:uiPriority="51"/>
-    <w:lsdException w:name="List Table 7 Colorful Accent 1" w:uiPriority="52"/>
-    <w:lsdException w:name="List Table 1 Light Accent 2" w:uiPriority="46"/>
-    <w:lsdException w:name="List Table 2 Accent 2" w:uiPriority="47"/>
-    <w:lsdException w:name="List Table 3 Accent 2" w:uiPriority="48"/>
-    <w:lsdException w:name="List Table 4 Accent 2" w:uiPriority="49"/>
-    <w:lsdException w:name="List Table 5 Dark Accent 2" w:uiPriority="50"/>
-    <w:lsdException w:name="List Table 6 Colorful Accent 2" w:uiPriority="51"/>
-    <w:lsdException w:name="List Table 7 Colorful Accent 2" w:uiPriority="52"/>
-    <w:lsdException w:name="List Table 1 Light Accent 3" w:uiPriority="46"/>
-    <w:lsdException w:name="List Table 2 Accent 3" w:uiPriority="47"/>
-    <w:lsdException w:name="List Table 3 Accent 3" w:uiPriority="48"/>
-    <w:lsdException w:name="List Table 4 Accent 3" w:uiPriority="49"/>
-    <w:lsdException w:name="List Table 5 Dark Accent 3" w:uiPriority="50"/>
-    <w:lsdException w:name="List Table 6 Colorful Accent 3" w:uiPriority="51"/>
-    <w:lsdException w:name="List Table 7 Colorful Accent 3" w:uiPriority="52"/>
-    <w:lsdException w:name="List Table 1 Light Accent 4" w:uiPriority="46"/>
-    <w:lsdException w:name="List Table 2 Accent 4" w:uiPriority="47"/>
-    <w:lsdException w:name="List Table 3 Accent 4" w:uiPriority="48"/>
-    <w:lsdException w:name="List Table 4 Accent 4" w:uiPriority="49"/>
-    <w:lsdException w:name="List Table 5 Dark Accent 4" w:uiPriority="50"/>
-    <w:lsdException w:name="List Table 6 Colorful Accent 4" w:uiPriority="51"/>
-    <w:lsdException w:name="List Table 7 Colorful Accent 4" w:uiPriority="52"/>
-    <w:lsdException w:name="List Table 1 Light Accent 5" w:uiPriority="46"/>
-    <w:lsdException w:name="List Table 2 Accent 5" w:uiPriority="47"/>
-    <w:lsdException w:name="List Table 3 Accent 5" w:uiPriority="48"/>
-    <w:lsdException w:name="List Table 4 Accent 5" w:uiPriority="49"/>
-    <w:lsdException w:name="List Table 5 Dark Accent 5" w:uiPriority="50"/>
-    <w:lsdException w:name="List Table 6 Colorful Accent 5" w:uiPriority="51"/>
-    <w:lsdException w:name="List Table 7 Colorful Accent 5" w:uiPriority="52"/>
-    <w:lsdException w:name="List Table 1 Light Accent 6" w:uiPriority="46"/>
-    <w:lsdException w:name="List Table 2 Accent 6" w:uiPriority="47"/>
-    <w:lsdException w:name="List Table 3 Accent 6" w:uiPriority="48"/>
-    <w:lsdException w:name="List Table 4 Accent 6" w:uiPriority="49"/>
-    <w:lsdException w:name="List Table 5 Dark Accent 6" w:uiPriority="50"/>
-    <w:lsdException w:name="List Table 6 Colorful Accent 6" w:uiPriority="51"/>
-    <w:lsdException w:name="List Table 7 Colorful Accent 6" w:uiPriority="52"/>
-  </w:latentStyles>
-  <w:style w:type="paragraph" w:default="1" w:styleId="Normal">
-    <w:name w:val="Normal"/>
-    <w:qFormat/>
-  </w:style>
-  <w:style w:type="character" w:default="1" w:styleId="DefaultParagraphFont">
-    <w:name w:val="Default Paragraph Font"/>
-    <w:uiPriority w:val="1"/>
-    <w:semiHidden/>
-    <w:unhideWhenUsed/>
-  </w:style>
-  <w:style w:type="table" w:default="1" w:styleId="TableNormal">
-    <w:name w:val="Normal Table"/>
-    <w:uiPriority w:val="99"/>
-    <w:semiHidden/>
-    <w:unhideWhenUsed/>
-    <w:tblPr>
-      <w:tblInd w:w="0" w:type="dxa"/>
-      <w:tblCellMar>
-        <w:top w:w="0" w:type="dxa"/>
-        <w:left w:w="108" w:type="dxa"/>
-        <w:bottom w:w="0" w:type="dxa"/>
-        <w:right w:w="108" w:type="dxa"/>
-      </w:tblCellMar>
-    </w:tblPr>
-  </w:style>
-  <w:style w:type="numbering" w:default="1" w:styleId="NoList">
-    <w:name w:val="No List"/>
-    <w:uiPriority w:val="99"/>
-    <w:semiHidden/>
-    <w:unhideWhenUsed/>
-  </w:style>
-  <w:style w:type="paragraph" w:customStyle="1" w:styleId="D8533F0F5DD746DC911D2F8D1F3E4CBF">
-    <w:name w:val="D8533F0F5DD746DC911D2F8D1F3E4CBF"/>
-    <w:rsid w:val="007F6EA7"/>
-  </w:style>
-  <w:style w:type="paragraph" w:customStyle="1" w:styleId="AF9B0D9B59CB4AF48CF090BE13945E6B">
-    <w:name w:val="AF9B0D9B59CB4AF48CF090BE13945E6B"/>
-    <w:rsid w:val="007F6EA7"/>
-  </w:style>
-  <w:style w:type="paragraph" w:customStyle="1" w:styleId="C245A00FB45F4777A93F49A09F52C6B6">
-    <w:name w:val="C245A00FB45F4777A93F49A09F52C6B6"/>
-    <w:rsid w:val="007F6EA7"/>
-  </w:style>
-</w:styles>
-</file>
-
-<file path=word/glossary/webSettings.xml><?xml version="1.0" encoding="utf-8"?>
-<w:webSettings xmlns:mc="http://schemas.openxmlformats.org/markup-compatibility/2006" xmlns:r="http://schemas.openxmlformats.org/officeDocument/2006/relationships" xmlns:w="http://schemas.openxmlformats.org/wordprocessingml/2006/main" xmlns:w14="http://schemas.microsoft.com/office/word/2010/wordml" xmlns:w15="http://schemas.microsoft.com/office/word/2012/wordml" xmlns:w16se="http://schemas.microsoft.com/office/word/2015/wordml/symex" mc:Ignorable="w14 w15 w16se">
-  <w:optimizeForBrowser/>
-  <w:allowPNG/>
-</w:webSettings>
-</file>
-
 <file path=word/theme/theme1.xml><?xml version="1.0" encoding="utf-8"?>
 <a:theme xmlns:a="http://schemas.openxmlformats.org/drawingml/2006/main" name="Office Theme">
   <a:themeElements>
@@ -7920,7 +7446,7 @@
 </file>
 
 <file path=customXml/itemProps1.xml><?xml version="1.0" encoding="utf-8"?>
-<ds:datastoreItem xmlns:ds="http://schemas.openxmlformats.org/officeDocument/2006/customXml" ds:itemID="{3072881A-8472-4CB4-9A96-1BEDDD96E1E1}">
+<ds:datastoreItem xmlns:ds="http://schemas.openxmlformats.org/officeDocument/2006/customXml" ds:itemID="{DE8816A2-BC2C-4B3E-9829-0A4861B7A06E}">
   <ds:schemaRefs>
     <ds:schemaRef ds:uri="http://schemas.openxmlformats.org/officeDocument/2006/bibliography"/>
   </ds:schemaRefs>

</xml_diff>

<commit_message>
- Hoàn thành chương 1 Luận văn. - Hoàn thành phần RFID chương 2.
</commit_message>
<xml_diff>
--- a/Docs/Report/BaoCaoLV_TranLyVan_B1305056.docx
+++ b/Docs/Report/BaoCaoLV_TranLyVan_B1305056.docx
@@ -1489,13 +1489,13 @@
     <w:p>
       <w:pPr>
         <w:pStyle w:val="Heading1"/>
-        <w:spacing w:line="240" w:lineRule="auto"/>
+        <w:spacing w:line="360" w:lineRule="auto"/>
         <w:jc w:val="center"/>
         <w:rPr>
           <w:szCs w:val="26"/>
         </w:rPr>
       </w:pPr>
-      <w:bookmarkStart w:id="0" w:name="_Toc497928592"/>
+      <w:bookmarkStart w:id="0" w:name="_Toc498376022"/>
       <w:r>
         <w:rPr>
           <w:szCs w:val="26"/>
@@ -1507,7 +1507,7 @@
     </w:p>
     <w:p>
       <w:pPr>
-        <w:spacing w:line="240" w:lineRule="auto"/>
+        <w:spacing w:line="360" w:lineRule="auto"/>
         <w:ind w:firstLine="567"/>
         <w:rPr>
           <w:sz w:val="26"/>
@@ -1524,7 +1524,7 @@
     </w:p>
     <w:p>
       <w:pPr>
-        <w:spacing w:line="240" w:lineRule="auto"/>
+        <w:spacing w:line="360" w:lineRule="auto"/>
         <w:ind w:firstLine="567"/>
         <w:rPr>
           <w:sz w:val="26"/>
@@ -1543,7 +1543,7 @@
           <w:sz w:val="26"/>
           <w:szCs w:val="26"/>
         </w:rPr>
-        <w:t>thầy Trần Cao Đề</w:t>
+        <w:t>thầy Trần Cao Đệ</w:t>
       </w:r>
       <w:r>
         <w:rPr>
@@ -1555,7 +1555,7 @@
     </w:p>
     <w:p>
       <w:pPr>
-        <w:spacing w:line="240" w:lineRule="auto"/>
+        <w:spacing w:line="360" w:lineRule="auto"/>
         <w:ind w:firstLine="567"/>
         <w:rPr>
           <w:sz w:val="26"/>
@@ -1593,7 +1593,7 @@
     </w:p>
     <w:p>
       <w:pPr>
-        <w:spacing w:line="240" w:lineRule="auto"/>
+        <w:spacing w:line="360" w:lineRule="auto"/>
         <w:ind w:firstLine="567"/>
         <w:rPr>
           <w:sz w:val="26"/>
@@ -1638,7 +1638,7 @@
     </w:p>
     <w:p>
       <w:pPr>
-        <w:spacing w:line="240" w:lineRule="auto"/>
+        <w:spacing w:line="360" w:lineRule="auto"/>
         <w:ind w:firstLine="567"/>
         <w:rPr>
           <w:sz w:val="26"/>
@@ -1665,7 +1665,7 @@
         <w:tabs>
           <w:tab w:val="center" w:pos="6804"/>
         </w:tabs>
-        <w:spacing w:line="240" w:lineRule="auto"/>
+        <w:spacing w:line="360" w:lineRule="auto"/>
         <w:ind w:firstLine="567"/>
         <w:rPr>
           <w:sz w:val="26"/>
@@ -1685,7 +1685,7 @@
         <w:tabs>
           <w:tab w:val="center" w:pos="6804"/>
         </w:tabs>
-        <w:spacing w:line="240" w:lineRule="auto"/>
+        <w:spacing w:line="360" w:lineRule="auto"/>
         <w:ind w:firstLine="567"/>
         <w:rPr>
           <w:sz w:val="26"/>
@@ -1706,7 +1706,7 @@
         <w:tabs>
           <w:tab w:val="center" w:pos="6804"/>
         </w:tabs>
-        <w:spacing w:line="240" w:lineRule="auto"/>
+        <w:spacing w:line="360" w:lineRule="auto"/>
         <w:ind w:firstLine="567"/>
         <w:rPr>
           <w:sz w:val="26"/>
@@ -1719,7 +1719,13 @@
           <w:szCs w:val="26"/>
         </w:rPr>
         <w:tab/>
-        <w:t>Người viết</w:t>
+      </w:r>
+      <w:r>
+        <w:rPr>
+          <w:sz w:val="26"/>
+          <w:szCs w:val="26"/>
+        </w:rPr>
+        <w:t>Chân thành cảm ơn</w:t>
       </w:r>
     </w:p>
     <w:p>
@@ -1727,7 +1733,7 @@
         <w:tabs>
           <w:tab w:val="center" w:pos="6804"/>
         </w:tabs>
-        <w:spacing w:line="240" w:lineRule="auto"/>
+        <w:spacing w:line="360" w:lineRule="auto"/>
         <w:ind w:firstLine="567"/>
         <w:rPr>
           <w:sz w:val="26"/>
@@ -1774,7 +1780,7 @@
           <w:szCs w:val="26"/>
         </w:rPr>
       </w:pPr>
-      <w:bookmarkStart w:id="1" w:name="_Toc497928593"/>
+      <w:bookmarkStart w:id="1" w:name="_Toc498376023"/>
       <w:r>
         <w:rPr>
           <w:szCs w:val="26"/>
@@ -1824,10 +1830,13 @@
         </w:p>
         <w:p>
           <w:pPr>
-            <w:pStyle w:val="MucLuc"/>
-            <w:spacing w:line="240" w:lineRule="auto"/>
+            <w:pStyle w:val="TOC1"/>
+            <w:tabs>
+              <w:tab w:val="right" w:leader="dot" w:pos="9062"/>
+            </w:tabs>
             <w:rPr>
               <w:rFonts w:cstheme="minorBidi"/>
+              <w:noProof/>
             </w:rPr>
           </w:pPr>
           <w:r>
@@ -1839,50 +1848,58 @@
           <w:r>
             <w:fldChar w:fldCharType="separate"/>
           </w:r>
-          <w:hyperlink w:anchor="_Toc497928592" w:history="1">
+          <w:hyperlink w:anchor="_Toc498376022" w:history="1">
             <w:r>
               <w:rPr>
                 <w:rStyle w:val="Hyperlink"/>
+                <w:noProof/>
               </w:rPr>
               <w:t>LỜI CẢM ƠN</w:t>
             </w:r>
             <w:r>
               <w:rPr>
+                <w:noProof/>
                 <w:webHidden/>
               </w:rPr>
               <w:tab/>
             </w:r>
             <w:r>
               <w:rPr>
+                <w:noProof/>
                 <w:webHidden/>
               </w:rPr>
               <w:fldChar w:fldCharType="begin"/>
             </w:r>
             <w:r>
               <w:rPr>
+                <w:noProof/>
                 <w:webHidden/>
               </w:rPr>
-              <w:instrText xml:space="preserve"> PAGEREF _Toc497928592 \h </w:instrText>
+              <w:instrText xml:space="preserve"> PAGEREF _Toc498376022 \h </w:instrText>
             </w:r>
             <w:r>
               <w:rPr>
+                <w:noProof/>
                 <w:webHidden/>
               </w:rPr>
             </w:r>
             <w:r>
               <w:rPr>
+                <w:noProof/>
                 <w:webHidden/>
               </w:rPr>
               <w:fldChar w:fldCharType="separate"/>
             </w:r>
             <w:r>
               <w:rPr>
+                <w:noProof/>
                 <w:webHidden/>
               </w:rPr>
               <w:t>1</w:t>
             </w:r>
             <w:r>
               <w:rPr>
+                <w:noProof/>
                 <w:webHidden/>
               </w:rPr>
               <w:fldChar w:fldCharType="end"/>
@@ -1891,56 +1908,67 @@
         </w:p>
         <w:p>
           <w:pPr>
-            <w:pStyle w:val="MucLuc"/>
-            <w:spacing w:line="240" w:lineRule="auto"/>
+            <w:pStyle w:val="TOC1"/>
+            <w:tabs>
+              <w:tab w:val="right" w:leader="dot" w:pos="9062"/>
+            </w:tabs>
             <w:rPr>
               <w:rFonts w:cstheme="minorBidi"/>
+              <w:noProof/>
             </w:rPr>
           </w:pPr>
-          <w:hyperlink w:anchor="_Toc497928593" w:history="1">
+          <w:hyperlink w:anchor="_Toc498376023" w:history="1">
             <w:r>
               <w:rPr>
                 <w:rStyle w:val="Hyperlink"/>
+                <w:noProof/>
               </w:rPr>
               <w:t>MỤC LỤC</w:t>
             </w:r>
             <w:r>
               <w:rPr>
+                <w:noProof/>
                 <w:webHidden/>
               </w:rPr>
               <w:tab/>
             </w:r>
             <w:r>
               <w:rPr>
+                <w:noProof/>
                 <w:webHidden/>
               </w:rPr>
               <w:fldChar w:fldCharType="begin"/>
             </w:r>
             <w:r>
               <w:rPr>
+                <w:noProof/>
                 <w:webHidden/>
               </w:rPr>
-              <w:instrText xml:space="preserve"> PAGEREF _Toc497928593 \h </w:instrText>
+              <w:instrText xml:space="preserve"> PAGEREF _Toc498376023 \h </w:instrText>
             </w:r>
             <w:r>
               <w:rPr>
+                <w:noProof/>
                 <w:webHidden/>
               </w:rPr>
             </w:r>
             <w:r>
               <w:rPr>
+                <w:noProof/>
                 <w:webHidden/>
               </w:rPr>
               <w:fldChar w:fldCharType="separate"/>
             </w:r>
             <w:r>
               <w:rPr>
+                <w:noProof/>
                 <w:webHidden/>
               </w:rPr>
               <w:t>2</w:t>
             </w:r>
             <w:r>
               <w:rPr>
+                <w:noProof/>
                 <w:webHidden/>
               </w:rPr>
               <w:fldChar w:fldCharType="end"/>
@@ -1949,56 +1977,67 @@
         </w:p>
         <w:p>
           <w:pPr>
-            <w:pStyle w:val="MucLuc"/>
-            <w:spacing w:line="240" w:lineRule="auto"/>
+            <w:pStyle w:val="TOC1"/>
+            <w:tabs>
+              <w:tab w:val="right" w:leader="dot" w:pos="9062"/>
+            </w:tabs>
             <w:rPr>
               <w:rFonts w:cstheme="minorBidi"/>
+              <w:noProof/>
             </w:rPr>
           </w:pPr>
-          <w:hyperlink w:anchor="_Toc497928594" w:history="1">
+          <w:hyperlink w:anchor="_Toc498376024" w:history="1">
             <w:r>
               <w:rPr>
                 <w:rStyle w:val="Hyperlink"/>
+                <w:noProof/>
               </w:rPr>
               <w:t>TÓM TẮT</w:t>
             </w:r>
             <w:r>
               <w:rPr>
+                <w:noProof/>
                 <w:webHidden/>
               </w:rPr>
               <w:tab/>
             </w:r>
             <w:r>
               <w:rPr>
+                <w:noProof/>
                 <w:webHidden/>
               </w:rPr>
               <w:fldChar w:fldCharType="begin"/>
             </w:r>
             <w:r>
               <w:rPr>
+                <w:noProof/>
                 <w:webHidden/>
               </w:rPr>
-              <w:instrText xml:space="preserve"> PAGEREF _Toc497928594 \h </w:instrText>
+              <w:instrText xml:space="preserve"> PAGEREF _Toc498376024 \h </w:instrText>
             </w:r>
             <w:r>
               <w:rPr>
+                <w:noProof/>
                 <w:webHidden/>
               </w:rPr>
             </w:r>
             <w:r>
               <w:rPr>
+                <w:noProof/>
                 <w:webHidden/>
               </w:rPr>
               <w:fldChar w:fldCharType="separate"/>
             </w:r>
             <w:r>
               <w:rPr>
+                <w:noProof/>
                 <w:webHidden/>
               </w:rPr>
               <w:t>3</w:t>
             </w:r>
             <w:r>
               <w:rPr>
+                <w:noProof/>
                 <w:webHidden/>
               </w:rPr>
               <w:fldChar w:fldCharType="end"/>
@@ -2007,57 +2046,68 @@
         </w:p>
         <w:p>
           <w:pPr>
-            <w:pStyle w:val="MucLuc"/>
-            <w:spacing w:line="240" w:lineRule="auto"/>
+            <w:pStyle w:val="TOC1"/>
+            <w:tabs>
+              <w:tab w:val="right" w:leader="dot" w:pos="9062"/>
+            </w:tabs>
             <w:rPr>
               <w:rFonts w:cstheme="minorBidi"/>
+              <w:noProof/>
             </w:rPr>
           </w:pPr>
-          <w:hyperlink w:anchor="_Toc497928595" w:history="1">
+          <w:hyperlink w:anchor="_Toc498376025" w:history="1">
             <w:r>
               <w:rPr>
                 <w:rStyle w:val="Hyperlink"/>
+                <w:noProof/>
                 <w:shd w:val="clear" w:color="auto" w:fill="FFFFFF"/>
               </w:rPr>
               <w:t>ABSTRACT</w:t>
             </w:r>
             <w:r>
               <w:rPr>
+                <w:noProof/>
                 <w:webHidden/>
               </w:rPr>
               <w:tab/>
             </w:r>
             <w:r>
               <w:rPr>
+                <w:noProof/>
                 <w:webHidden/>
               </w:rPr>
               <w:fldChar w:fldCharType="begin"/>
             </w:r>
             <w:r>
               <w:rPr>
+                <w:noProof/>
                 <w:webHidden/>
               </w:rPr>
-              <w:instrText xml:space="preserve"> PAGEREF _Toc497928595 \h </w:instrText>
+              <w:instrText xml:space="preserve"> PAGEREF _Toc498376025 \h </w:instrText>
             </w:r>
             <w:r>
               <w:rPr>
+                <w:noProof/>
                 <w:webHidden/>
               </w:rPr>
             </w:r>
             <w:r>
               <w:rPr>
+                <w:noProof/>
                 <w:webHidden/>
               </w:rPr>
               <w:fldChar w:fldCharType="separate"/>
             </w:r>
             <w:r>
               <w:rPr>
+                <w:noProof/>
                 <w:webHidden/>
               </w:rPr>
               <w:t>4</w:t>
             </w:r>
             <w:r>
               <w:rPr>
+                <w:noProof/>
                 <w:webHidden/>
               </w:rPr>
               <w:fldChar w:fldCharType="end"/>
@@ -2066,56 +2116,136 @@
         </w:p>
         <w:p>
           <w:pPr>
-            <w:pStyle w:val="MucLuc"/>
-            <w:spacing w:line="240" w:lineRule="auto"/>
+            <w:pStyle w:val="TOC1"/>
+            <w:tabs>
+              <w:tab w:val="right" w:leader="dot" w:pos="9062"/>
+            </w:tabs>
             <w:rPr>
               <w:rFonts w:cstheme="minorBidi"/>
+              <w:noProof/>
             </w:rPr>
           </w:pPr>
-          <w:hyperlink w:anchor="_Toc497928596" w:history="1">
+          <w:hyperlink w:anchor="_Toc498376026" w:history="1">
             <w:r>
               <w:rPr>
                 <w:rStyle w:val="Hyperlink"/>
+                <w:noProof/>
               </w:rPr>
               <w:t>DANH MỤC HÌNH</w:t>
             </w:r>
             <w:r>
               <w:rPr>
+                <w:noProof/>
                 <w:webHidden/>
               </w:rPr>
               <w:tab/>
             </w:r>
             <w:r>
               <w:rPr>
+                <w:noProof/>
                 <w:webHidden/>
               </w:rPr>
               <w:fldChar w:fldCharType="begin"/>
             </w:r>
             <w:r>
               <w:rPr>
+                <w:noProof/>
                 <w:webHidden/>
               </w:rPr>
-              <w:instrText xml:space="preserve"> PAGEREF _Toc497928596 \h </w:instrText>
+              <w:instrText xml:space="preserve"> PAGEREF _Toc498376026 \h </w:instrText>
             </w:r>
             <w:r>
               <w:rPr>
+                <w:noProof/>
                 <w:webHidden/>
               </w:rPr>
             </w:r>
             <w:r>
               <w:rPr>
+                <w:noProof/>
                 <w:webHidden/>
               </w:rPr>
               <w:fldChar w:fldCharType="separate"/>
             </w:r>
             <w:r>
               <w:rPr>
+                <w:noProof/>
                 <w:webHidden/>
               </w:rPr>
               <w:t>5</w:t>
             </w:r>
             <w:r>
               <w:rPr>
+                <w:noProof/>
+                <w:webHidden/>
+              </w:rPr>
+              <w:fldChar w:fldCharType="end"/>
+            </w:r>
+          </w:hyperlink>
+        </w:p>
+        <w:p>
+          <w:pPr>
+            <w:pStyle w:val="TOC1"/>
+            <w:tabs>
+              <w:tab w:val="right" w:leader="dot" w:pos="9062"/>
+            </w:tabs>
+            <w:rPr>
+              <w:rFonts w:cstheme="minorBidi"/>
+              <w:noProof/>
+            </w:rPr>
+          </w:pPr>
+          <w:hyperlink w:anchor="_Toc498376027" w:history="1">
+            <w:r>
+              <w:rPr>
+                <w:rStyle w:val="Hyperlink"/>
+                <w:noProof/>
+              </w:rPr>
+              <w:t>CHƯƠNG 1: TỔNG QUAN</w:t>
+            </w:r>
+            <w:r>
+              <w:rPr>
+                <w:noProof/>
+                <w:webHidden/>
+              </w:rPr>
+              <w:tab/>
+            </w:r>
+            <w:r>
+              <w:rPr>
+                <w:noProof/>
+                <w:webHidden/>
+              </w:rPr>
+              <w:fldChar w:fldCharType="begin"/>
+            </w:r>
+            <w:r>
+              <w:rPr>
+                <w:noProof/>
+                <w:webHidden/>
+              </w:rPr>
+              <w:instrText xml:space="preserve"> PAGEREF _Toc498376027 \h </w:instrText>
+            </w:r>
+            <w:r>
+              <w:rPr>
+                <w:noProof/>
+                <w:webHidden/>
+              </w:rPr>
+            </w:r>
+            <w:r>
+              <w:rPr>
+                <w:noProof/>
+                <w:webHidden/>
+              </w:rPr>
+              <w:fldChar w:fldCharType="separate"/>
+            </w:r>
+            <w:r>
+              <w:rPr>
+                <w:noProof/>
+                <w:webHidden/>
+              </w:rPr>
+              <w:t>6</w:t>
+            </w:r>
+            <w:r>
+              <w:rPr>
+                <w:noProof/>
                 <w:webHidden/>
               </w:rPr>
               <w:fldChar w:fldCharType="end"/>
@@ -2168,13 +2298,13 @@
     <w:p>
       <w:pPr>
         <w:pStyle w:val="Heading1"/>
-        <w:spacing w:line="240" w:lineRule="auto"/>
+        <w:spacing w:line="360" w:lineRule="auto"/>
         <w:jc w:val="center"/>
         <w:rPr>
           <w:szCs w:val="26"/>
         </w:rPr>
       </w:pPr>
-      <w:bookmarkStart w:id="2" w:name="_Toc497928594"/>
+      <w:bookmarkStart w:id="2" w:name="_Toc498376024"/>
       <w:r>
         <w:rPr>
           <w:szCs w:val="26"/>
@@ -2187,7 +2317,7 @@
     <w:p>
       <w:pPr>
         <w:pStyle w:val="ListParagraph"/>
-        <w:spacing w:line="240" w:lineRule="auto"/>
+        <w:spacing w:line="360" w:lineRule="auto"/>
         <w:ind w:left="0" w:firstLine="567"/>
       </w:pPr>
       <w:r>
@@ -2218,14 +2348,14 @@
     <w:p>
       <w:pPr>
         <w:pStyle w:val="ListParagraph"/>
-        <w:spacing w:line="240" w:lineRule="auto"/>
+        <w:spacing w:line="360" w:lineRule="auto"/>
         <w:ind w:left="0" w:firstLine="567"/>
       </w:pPr>
     </w:p>
     <w:p>
       <w:pPr>
         <w:pStyle w:val="ListParagraph"/>
-        <w:spacing w:line="240" w:lineRule="auto"/>
+        <w:spacing w:line="360" w:lineRule="auto"/>
         <w:ind w:left="0" w:firstLine="567"/>
       </w:pPr>
       <w:r>
@@ -2256,14 +2386,14 @@
     <w:p>
       <w:pPr>
         <w:pStyle w:val="Heading1"/>
-        <w:spacing w:line="240" w:lineRule="auto"/>
+        <w:spacing w:line="360" w:lineRule="auto"/>
         <w:jc w:val="center"/>
         <w:rPr>
           <w:sz w:val="34"/>
           <w:szCs w:val="26"/>
         </w:rPr>
       </w:pPr>
-      <w:bookmarkStart w:id="3" w:name="_Toc497928595"/>
+      <w:bookmarkStart w:id="3" w:name="_Toc498376025"/>
       <w:r>
         <w:rPr>
           <w:shd w:val="clear" w:color="auto" w:fill="FFFFFF"/>
@@ -2275,7 +2405,7 @@
     </w:p>
     <w:p>
       <w:pPr>
-        <w:spacing w:line="240" w:lineRule="auto"/>
+        <w:spacing w:line="360" w:lineRule="auto"/>
         <w:ind w:firstLine="567"/>
         <w:rPr>
           <w:sz w:val="26"/>
@@ -2310,12 +2440,10 @@
         </w:rPr>
         <w:t>The system will recognize students and staff who are present or absent in the system, and statistics are displayed on a chart page that is intuitive and easy to use.</w:t>
       </w:r>
-      <w:bookmarkStart w:id="4" w:name="_GoBack"/>
-      <w:bookmarkEnd w:id="4"/>
-    </w:p>
-    <w:p>
-      <w:pPr>
-        <w:spacing w:line="240" w:lineRule="auto"/>
+    </w:p>
+    <w:p>
+      <w:pPr>
+        <w:spacing w:line="360" w:lineRule="auto"/>
         <w:ind w:firstLine="567"/>
         <w:rPr>
           <w:sz w:val="26"/>
@@ -2338,6 +2466,13 @@
         </w:rPr>
         <w:t>The website calculates attendance records by scanning the card directly through an RFID reader (radio frequency receiver) that allows attendees to use more flexible functions with just one student card. or staff card they own</w:t>
       </w:r>
+      <w:r>
+        <w:rPr>
+          <w:sz w:val="26"/>
+          <w:szCs w:val="26"/>
+        </w:rPr>
+        <w:t>.</w:t>
+      </w:r>
     </w:p>
     <w:p>
       <w:pPr>
@@ -2348,7 +2483,7 @@
           <w:szCs w:val="32"/>
         </w:rPr>
       </w:pPr>
-      <w:bookmarkStart w:id="13" w:name="_Toc497928596"/>
+      <w:bookmarkStart w:id="12" w:name="_Toc498376026"/>
       <w:r>
         <w:rPr>
           <w:szCs w:val="32"/>
@@ -2356,19 +2491,1575 @@
         <w:lastRenderedPageBreak/>
         <w:t>DANH MỤC HÌNH</w:t>
       </w:r>
+      <w:bookmarkEnd w:id="12"/>
+    </w:p>
+    <w:p>
+      <w:pPr>
+        <w:pStyle w:val="TableofFigures"/>
+        <w:tabs>
+          <w:tab w:val="right" w:leader="dot" w:pos="9062"/>
+        </w:tabs>
+        <w:rPr>
+          <w:noProof/>
+        </w:rPr>
+      </w:pPr>
+      <w:r>
+        <w:fldChar w:fldCharType="begin"/>
+      </w:r>
+      <w:r>
+        <w:instrText xml:space="preserve"> TOC \h \z \c "Hình" </w:instrText>
+      </w:r>
+      <w:r>
+        <w:fldChar w:fldCharType="separate"/>
+      </w:r>
+      <w:hyperlink r:id="rId18" w:anchor="_Toc498380971" w:history="1">
+        <w:r>
+          <w:rPr>
+            <w:rStyle w:val="Hyperlink"/>
+            <w:noProof/>
+          </w:rPr>
+          <w:t>Hình 1. Các tag RFID thường gặp</w:t>
+        </w:r>
+        <w:r>
+          <w:rPr>
+            <w:noProof/>
+            <w:webHidden/>
+          </w:rPr>
+          <w:tab/>
+        </w:r>
+        <w:r>
+          <w:rPr>
+            <w:noProof/>
+            <w:webHidden/>
+          </w:rPr>
+          <w:fldChar w:fldCharType="begin"/>
+        </w:r>
+        <w:r>
+          <w:rPr>
+            <w:noProof/>
+            <w:webHidden/>
+          </w:rPr>
+          <w:instrText xml:space="preserve"> PAGEREF _Toc498380971 \h </w:instrText>
+        </w:r>
+        <w:r>
+          <w:rPr>
+            <w:noProof/>
+            <w:webHidden/>
+          </w:rPr>
+        </w:r>
+        <w:r>
+          <w:rPr>
+            <w:noProof/>
+            <w:webHidden/>
+          </w:rPr>
+          <w:fldChar w:fldCharType="separate"/>
+        </w:r>
+        <w:r>
+          <w:rPr>
+            <w:noProof/>
+            <w:webHidden/>
+          </w:rPr>
+          <w:t>8</w:t>
+        </w:r>
+        <w:r>
+          <w:rPr>
+            <w:noProof/>
+            <w:webHidden/>
+          </w:rPr>
+          <w:fldChar w:fldCharType="end"/>
+        </w:r>
+      </w:hyperlink>
+    </w:p>
+    <w:p>
+      <w:pPr>
+        <w:pStyle w:val="TableofFigures"/>
+        <w:tabs>
+          <w:tab w:val="right" w:leader="dot" w:pos="9062"/>
+        </w:tabs>
+        <w:rPr>
+          <w:noProof/>
+        </w:rPr>
+      </w:pPr>
+      <w:hyperlink r:id="rId19" w:anchor="_Toc498380972" w:history="1">
+        <w:r>
+          <w:rPr>
+            <w:rStyle w:val="Hyperlink"/>
+            <w:noProof/>
+          </w:rPr>
+          <w:t>Hình 2. Nguyên lý hoạt động của RFID</w:t>
+        </w:r>
+        <w:r>
+          <w:rPr>
+            <w:noProof/>
+            <w:webHidden/>
+          </w:rPr>
+          <w:tab/>
+        </w:r>
+        <w:r>
+          <w:rPr>
+            <w:noProof/>
+            <w:webHidden/>
+          </w:rPr>
+          <w:fldChar w:fldCharType="begin"/>
+        </w:r>
+        <w:r>
+          <w:rPr>
+            <w:noProof/>
+            <w:webHidden/>
+          </w:rPr>
+          <w:instrText xml:space="preserve"> PAGEREF _Toc498380972 \h </w:instrText>
+        </w:r>
+        <w:r>
+          <w:rPr>
+            <w:noProof/>
+            <w:webHidden/>
+          </w:rPr>
+        </w:r>
+        <w:r>
+          <w:rPr>
+            <w:noProof/>
+            <w:webHidden/>
+          </w:rPr>
+          <w:fldChar w:fldCharType="separate"/>
+        </w:r>
+        <w:r>
+          <w:rPr>
+            <w:noProof/>
+            <w:webHidden/>
+          </w:rPr>
+          <w:t>9</w:t>
+        </w:r>
+        <w:r>
+          <w:rPr>
+            <w:noProof/>
+            <w:webHidden/>
+          </w:rPr>
+          <w:fldChar w:fldCharType="end"/>
+        </w:r>
+      </w:hyperlink>
+    </w:p>
+    <w:p>
+      <w:pPr>
+        <w:pStyle w:val="TableofFigures"/>
+        <w:tabs>
+          <w:tab w:val="right" w:leader="dot" w:pos="9062"/>
+        </w:tabs>
+        <w:rPr>
+          <w:noProof/>
+        </w:rPr>
+      </w:pPr>
+      <w:hyperlink r:id="rId20" w:anchor="_Toc498380973" w:history="1">
+        <w:r>
+          <w:rPr>
+            <w:rStyle w:val="Hyperlink"/>
+            <w:noProof/>
+          </w:rPr>
+          <w:t>Hình 3. Đầu đọc RFID USB 125 khz</w:t>
+        </w:r>
+        <w:r>
+          <w:rPr>
+            <w:noProof/>
+            <w:webHidden/>
+          </w:rPr>
+          <w:tab/>
+        </w:r>
+        <w:r>
+          <w:rPr>
+            <w:noProof/>
+            <w:webHidden/>
+          </w:rPr>
+          <w:fldChar w:fldCharType="begin"/>
+        </w:r>
+        <w:r>
+          <w:rPr>
+            <w:noProof/>
+            <w:webHidden/>
+          </w:rPr>
+          <w:instrText xml:space="preserve"> PAGEREF _Toc498380973 \h </w:instrText>
+        </w:r>
+        <w:r>
+          <w:rPr>
+            <w:noProof/>
+            <w:webHidden/>
+          </w:rPr>
+        </w:r>
+        <w:r>
+          <w:rPr>
+            <w:noProof/>
+            <w:webHidden/>
+          </w:rPr>
+          <w:fldChar w:fldCharType="separate"/>
+        </w:r>
+        <w:r>
+          <w:rPr>
+            <w:noProof/>
+            <w:webHidden/>
+          </w:rPr>
+          <w:t>9</w:t>
+        </w:r>
+        <w:r>
+          <w:rPr>
+            <w:noProof/>
+            <w:webHidden/>
+          </w:rPr>
+          <w:fldChar w:fldCharType="end"/>
+        </w:r>
+      </w:hyperlink>
+    </w:p>
+    <w:p>
+      <w:r>
+        <w:fldChar w:fldCharType="end"/>
+      </w:r>
+      <w:bookmarkStart w:id="13" w:name="_GoBack"/>
       <w:bookmarkEnd w:id="13"/>
     </w:p>
     <w:p>
       <w:pPr>
         <w:spacing w:line="240" w:lineRule="auto"/>
-      </w:pPr>
+        <w:sectPr>
+          <w:headerReference w:type="default" r:id="rId21"/>
+          <w:footerReference w:type="default" r:id="rId22"/>
+          <w:pgSz w:w="11907" w:h="16840" w:code="9"/>
+          <w:pgMar w:top="1418" w:right="1134" w:bottom="1418" w:left="1701" w:header="567" w:footer="567" w:gutter="0"/>
+          <w:pgNumType w:start="5"/>
+          <w:cols w:space="720"/>
+          <w:docGrid w:linePitch="360"/>
+        </w:sectPr>
+      </w:pPr>
+    </w:p>
+    <w:p>
+      <w:pPr>
+        <w:pStyle w:val="Heading1"/>
+        <w:spacing w:line="360" w:lineRule="auto"/>
+      </w:pPr>
+      <w:bookmarkStart w:id="14" w:name="_Toc498376027"/>
+      <w:r>
+        <w:lastRenderedPageBreak/>
+        <w:t>CHƯƠNG 1: TỔNG QUAN</w:t>
+      </w:r>
+      <w:bookmarkEnd w:id="14"/>
+    </w:p>
+    <w:p>
+      <w:pPr>
+        <w:pStyle w:val="Demuccap1"/>
+        <w:spacing w:line="360" w:lineRule="auto"/>
+        <w:ind w:hanging="758"/>
+      </w:pPr>
+      <w:r>
+        <w:t>Đặt vấn đề</w:t>
+      </w:r>
+    </w:p>
+    <w:p>
+      <w:pPr>
+        <w:pStyle w:val="ListParagraph"/>
+        <w:spacing w:line="360" w:lineRule="auto"/>
+        <w:ind w:firstLine="992"/>
+      </w:pPr>
+      <w:r>
+        <w:t>Chào các bạn, như các bạn đã biết. Khi tham gia một sự kiện do khoa tổ chức</w:t>
+      </w:r>
+      <w:r>
+        <w:t xml:space="preserve"> các bạn sẽ phải điểm danh để ghi nhận mình đã tham gia sự kiện đó. Nhưng công việc này sẽ tốn rất nhiều thời gian cũng như khó khăn cho người thống kê số liệu điểm danh, họ sẽ phải đếm, ghi nhận thông tin của bạn để tổng hợp xem đã có bao nhiêu bạn tham gia, bao nhiêu bạn vắng mặt hay có mặt. Và các bạn cũng phải</w:t>
+      </w:r>
+      <w:r>
+        <w:t xml:space="preserve"> nhận phiếu điểm danh,</w:t>
+      </w:r>
+      <w:r>
+        <w:t xml:space="preserve"> điền thông tin của m</w:t>
+      </w:r>
+      <w:r>
+        <w:t xml:space="preserve">ình trên phiếu rồi bỏ vào thùng. </w:t>
+      </w:r>
+      <w:r>
+        <w:t>Đây là một quá trình gây khó khăn cho cả người điểm danh lẫn thổng hợp kết quả</w:t>
+      </w:r>
+      <w:r>
+        <w:t>.</w:t>
+      </w:r>
+    </w:p>
+    <w:p>
+      <w:pPr>
+        <w:pStyle w:val="ListParagraph"/>
+        <w:spacing w:line="360" w:lineRule="auto"/>
+        <w:ind w:firstLine="414"/>
+      </w:pPr>
+      <w:r>
+        <w:t>Và để cải tiến quá trình đó, cũng như mong muốn của tôi, đó là xây dựng một hệ thống thông tin điểm danh sự kiện bằng thẻ RFID hay chính là thẻ sinh viên hoặc thẻ cán bộ mà các bạn và thầy cô đang có trong tay.</w:t>
+      </w:r>
+      <w:r>
+        <w:t xml:space="preserve"> Với cách tự động, trực quan hơn, đồng thời đơn giản hơn. Hệ thống điểm danh này sẽ mang đến những chức năng, tiến ích để cả người điểm danh và người thống kê điều có được một quy trình điểm danh sự kiện đơn giản, nhanh chóng và hiệu quả hơn.</w:t>
+      </w:r>
+    </w:p>
+    <w:p>
+      <w:pPr>
+        <w:pStyle w:val="Demuccap1"/>
+        <w:spacing w:line="360" w:lineRule="auto"/>
+      </w:pPr>
+      <w:r>
+        <w:t xml:space="preserve">Phạm </w:t>
+      </w:r>
+      <w:r>
+        <w:t>vi đề tài</w:t>
+      </w:r>
+    </w:p>
+    <w:p>
+      <w:pPr>
+        <w:pStyle w:val="ListParagraph"/>
+        <w:spacing w:line="360" w:lineRule="auto"/>
+      </w:pPr>
+      <w:r>
+        <w:t>Để phục vụ cho mục đích đã nói ở phần trên. Đề tài “Xây dựng web điểm danh sự kiện sử dụng công nghệ RFID</w:t>
+      </w:r>
+      <w:r>
+        <w:t>”</w:t>
+      </w:r>
+      <w:r>
+        <w:t xml:space="preserve"> sẽ được dùng cho các sinh viên, cán bộ</w:t>
+      </w:r>
+      <w:r>
+        <w:t xml:space="preserve"> đại học cần thơ </w:t>
+      </w:r>
+      <w:r>
+        <w:t xml:space="preserve">trong việc </w:t>
+      </w:r>
+      <w:r>
+        <w:t xml:space="preserve">điểm danh </w:t>
+      </w:r>
+      <w:r>
+        <w:t>sự kiện do khoa tổ chức</w:t>
+      </w:r>
+      <w:r>
+        <w:t xml:space="preserve"> với điều kiện sinh viên và cán bộ đã sỡ hữu một thẻ RFID</w:t>
+      </w:r>
+      <w:r>
+        <w:t>.</w:t>
+      </w:r>
+    </w:p>
+    <w:p>
+      <w:pPr>
+        <w:pStyle w:val="Demuccap1"/>
+        <w:spacing w:line="360" w:lineRule="auto"/>
+      </w:pPr>
+      <w:r>
+        <w:t>Phương pháp nghiên cứu</w:t>
+      </w:r>
+    </w:p>
+    <w:p>
+      <w:pPr>
+        <w:pStyle w:val="Demuccon3so"/>
+        <w:spacing w:line="360" w:lineRule="auto"/>
+        <w:ind w:left="851" w:hanging="709"/>
+      </w:pPr>
+      <w:r>
+        <w:t>Về lý thuyết:</w:t>
+      </w:r>
+    </w:p>
+    <w:p>
+      <w:pPr>
+        <w:pStyle w:val="ListParagraph"/>
+        <w:numPr>
+          <w:ilvl w:val="0"/>
+          <w:numId w:val="37"/>
+        </w:numPr>
+        <w:spacing w:line="360" w:lineRule="auto"/>
+        <w:ind w:left="567" w:hanging="283"/>
+      </w:pPr>
+      <w:r>
+        <w:t>Tìm hiểu phân tích, thiết kế hệ thống thông tin.</w:t>
+      </w:r>
+    </w:p>
+    <w:p>
+      <w:pPr>
+        <w:pStyle w:val="ListParagraph"/>
+        <w:numPr>
+          <w:ilvl w:val="0"/>
+          <w:numId w:val="37"/>
+        </w:numPr>
+        <w:spacing w:line="360" w:lineRule="auto"/>
+        <w:ind w:left="567" w:hanging="283"/>
+      </w:pPr>
+      <w:r>
+        <w:t>Phương pháp phân tích thiết kế cơ sỡ dữ liệu.</w:t>
+      </w:r>
+    </w:p>
+    <w:p>
+      <w:pPr>
+        <w:pStyle w:val="ListParagraph"/>
+        <w:numPr>
+          <w:ilvl w:val="0"/>
+          <w:numId w:val="37"/>
+        </w:numPr>
+        <w:spacing w:line="360" w:lineRule="auto"/>
+        <w:ind w:left="567" w:hanging="283"/>
+      </w:pPr>
+      <w:r>
+        <w:t>Nghiên cứu các n</w:t>
+      </w:r>
+      <w:r>
+        <w:t>gôn</w:t>
+      </w:r>
+      <w:r>
+        <w:t xml:space="preserve"> n</w:t>
+      </w:r>
+      <w:r>
+        <w:t>gữ PHP, HTML, CSS, Javascript</w:t>
+      </w:r>
+      <w:r>
+        <w:t>.</w:t>
+      </w:r>
+    </w:p>
+    <w:p>
+      <w:pPr>
+        <w:pStyle w:val="ListParagraph"/>
+        <w:numPr>
+          <w:ilvl w:val="0"/>
+          <w:numId w:val="37"/>
+        </w:numPr>
+        <w:spacing w:line="360" w:lineRule="auto"/>
+        <w:ind w:left="567" w:hanging="283"/>
+      </w:pPr>
+      <w:r>
+        <w:t>Nắm vững kiến thức về boostrap, jquery, Laravel Framework</w:t>
+      </w:r>
+      <w:r>
+        <w:t>.</w:t>
+      </w:r>
+    </w:p>
+    <w:p>
+      <w:pPr>
+        <w:pStyle w:val="ListParagraph"/>
+        <w:numPr>
+          <w:ilvl w:val="0"/>
+          <w:numId w:val="37"/>
+        </w:numPr>
+        <w:spacing w:line="360" w:lineRule="auto"/>
+        <w:ind w:left="567" w:hanging="283"/>
+      </w:pPr>
+      <w:r>
+        <w:t>Các kiến thức nền tản cho</w:t>
+      </w:r>
+      <w:r>
+        <w:t xml:space="preserve"> lập trình web.</w:t>
+      </w:r>
+    </w:p>
+    <w:p>
+      <w:pPr>
+        <w:pStyle w:val="Demuccon3so"/>
+        <w:spacing w:line="360" w:lineRule="auto"/>
+        <w:ind w:left="851" w:hanging="709"/>
+      </w:pPr>
+      <w:r>
+        <w:t>V</w:t>
+      </w:r>
+      <w:r>
+        <w:t>ề kỹ thuật</w:t>
+      </w:r>
+      <w:r>
+        <w:t>:</w:t>
+      </w:r>
+    </w:p>
+    <w:p>
+      <w:pPr>
+        <w:pStyle w:val="ListParagraph"/>
+        <w:numPr>
+          <w:ilvl w:val="0"/>
+          <w:numId w:val="37"/>
+        </w:numPr>
+        <w:spacing w:line="360" w:lineRule="auto"/>
+        <w:ind w:left="567" w:hanging="283"/>
+      </w:pPr>
+      <w:r>
+        <w:lastRenderedPageBreak/>
+        <w:t>Xây dựng</w:t>
+      </w:r>
+      <w:r>
+        <w:t xml:space="preserve"> website với boostrap, jquery.</w:t>
+      </w:r>
+    </w:p>
+    <w:p>
+      <w:pPr>
+        <w:pStyle w:val="ListParagraph"/>
+        <w:numPr>
+          <w:ilvl w:val="0"/>
+          <w:numId w:val="37"/>
+        </w:numPr>
+        <w:spacing w:line="360" w:lineRule="auto"/>
+        <w:ind w:left="567" w:hanging="283"/>
+      </w:pPr>
+      <w:r>
+        <w:t>Sử dụng Laravel Framework để tạo cấu trúc và phát triển hệ thống.</w:t>
+      </w:r>
+    </w:p>
+    <w:p>
+      <w:pPr>
+        <w:pStyle w:val="ListParagraph"/>
+        <w:numPr>
+          <w:ilvl w:val="0"/>
+          <w:numId w:val="37"/>
+        </w:numPr>
+        <w:spacing w:line="360" w:lineRule="auto"/>
+        <w:ind w:left="567" w:hanging="283"/>
+      </w:pPr>
+      <w:r>
+        <w:t>S</w:t>
+      </w:r>
+      <w:r>
+        <w:t>ử dụng và phát triển web với Lar</w:t>
+      </w:r>
+      <w:r>
+        <w:t>avel Framework</w:t>
+      </w:r>
+      <w:r>
+        <w:t>, bắt và xử lý sự kiện countdown jquery</w:t>
+      </w:r>
+      <w:r>
+        <w:t>.</w:t>
+      </w:r>
+    </w:p>
+    <w:p>
+      <w:pPr>
+        <w:pStyle w:val="ListParagraph"/>
+        <w:numPr>
+          <w:ilvl w:val="0"/>
+          <w:numId w:val="37"/>
+        </w:numPr>
+        <w:spacing w:line="360" w:lineRule="auto"/>
+        <w:ind w:left="567" w:hanging="283"/>
+      </w:pPr>
+      <w:r>
+        <w:t>Tạo các chức năng cần thiết từ các API: Google Chart API, Responsive V</w:t>
+      </w:r>
+      <w:r>
+        <w:t>oice API, jquery countdown.</w:t>
+      </w:r>
+    </w:p>
+    <w:p>
+      <w:pPr>
+        <w:pStyle w:val="Demuccap1"/>
+        <w:spacing w:line="360" w:lineRule="auto"/>
+        <w:ind w:left="900"/>
+      </w:pPr>
+      <w:r>
+        <w:t>Bố cục luận văn</w:t>
+      </w:r>
+    </w:p>
+    <w:p>
+      <w:pPr>
+        <w:pStyle w:val="ListParagraph"/>
+        <w:spacing w:line="360" w:lineRule="auto"/>
+      </w:pPr>
+      <w:r>
+        <w:t>Để đi dần qua quá trình tìm hiểu và xây dựng website luận văn này sẽ được bao gồm các chương với nội dung như sau:</w:t>
+      </w:r>
+    </w:p>
+    <w:p>
+      <w:pPr>
+        <w:pStyle w:val="ListParagraph"/>
+        <w:spacing w:line="360" w:lineRule="auto"/>
+        <w:rPr>
+          <w:noProof/>
+          <w:szCs w:val="26"/>
+        </w:rPr>
+      </w:pPr>
+      <w:r>
+        <w:rPr>
+          <w:u w:val="single"/>
+        </w:rPr>
+        <w:t>Chương 1</w:t>
+      </w:r>
+      <w:r>
+        <w:t xml:space="preserve">: </w:t>
+      </w:r>
+      <w:r>
+        <w:t xml:space="preserve">Tổng quan. </w:t>
+      </w:r>
+      <w:r>
+        <w:rPr>
+          <w:noProof/>
+          <w:szCs w:val="26"/>
+        </w:rPr>
+        <w:t xml:space="preserve">Giới thiệu </w:t>
+      </w:r>
+      <w:r>
+        <w:rPr>
+          <w:noProof/>
+          <w:szCs w:val="26"/>
+        </w:rPr>
+        <w:t>chung</w:t>
+      </w:r>
+      <w:r>
+        <w:rPr>
+          <w:noProof/>
+          <w:szCs w:val="26"/>
+        </w:rPr>
+        <w:t xml:space="preserve"> về đề tài, lý do chọn đề tài, phạm vi của đề tài và </w:t>
+      </w:r>
+      <w:r>
+        <w:rPr>
+          <w:noProof/>
+          <w:szCs w:val="26"/>
+        </w:rPr>
+        <w:t>phương pháp, kĩ thuật cần tìm hiểu để xây dựng được hệ thống.</w:t>
+      </w:r>
+    </w:p>
+    <w:p>
+      <w:pPr>
+        <w:pStyle w:val="ListParagraph"/>
+        <w:spacing w:line="360" w:lineRule="auto"/>
+      </w:pPr>
+      <w:r>
+        <w:rPr>
+          <w:u w:val="single"/>
+        </w:rPr>
+        <w:t>Chương 2</w:t>
+      </w:r>
+      <w:r>
+        <w:t>:</w:t>
+      </w:r>
+      <w:r>
+        <w:t xml:space="preserve"> </w:t>
+      </w:r>
+      <w:r>
+        <w:t xml:space="preserve">Cơ sở lý thuyết. </w:t>
+      </w:r>
+      <w:r>
+        <w:t>G</w:t>
+      </w:r>
+      <w:r>
+        <w:t>iới thiệu qua các thuật ngữ, kỹ thuật, Framework và API được sử dụng trong hệ thống.</w:t>
+      </w:r>
+    </w:p>
+    <w:p>
+      <w:pPr>
+        <w:pStyle w:val="ListParagraph"/>
+        <w:spacing w:line="360" w:lineRule="auto"/>
+      </w:pPr>
+      <w:r>
+        <w:rPr>
+          <w:u w:val="single"/>
+        </w:rPr>
+        <w:t>Chương 3</w:t>
+      </w:r>
+      <w:r>
+        <w:t>:</w:t>
+      </w:r>
+      <w:r>
+        <w:t xml:space="preserve"> </w:t>
+      </w:r>
+      <w:r>
+        <w:t xml:space="preserve">Phân tích thiết kế. </w:t>
+      </w:r>
+      <w:r>
+        <w:t>Kết quả của quá trình phân tích, thiết kế hệ thống bao gồm: mô hình use case, đặc tả chức năng</w:t>
+      </w:r>
+      <w:r>
+        <w:t>, mô hình CDM, PDM và mô tả các bảng dữ liệu.</w:t>
+      </w:r>
+    </w:p>
+    <w:p>
+      <w:pPr>
+        <w:pStyle w:val="ListParagraph"/>
+        <w:spacing w:line="360" w:lineRule="auto"/>
+      </w:pPr>
+      <w:r>
+        <w:rPr>
+          <w:u w:val="single"/>
+        </w:rPr>
+        <w:t>Chương 4:</w:t>
+      </w:r>
+      <w:r>
+        <w:t xml:space="preserve"> </w:t>
+      </w:r>
+      <w:r>
+        <w:t xml:space="preserve">Một số giao diện chính. </w:t>
+      </w:r>
+      <w:r>
+        <w:t>Giới thiệu một số giao diện chính của hệ thống</w:t>
+      </w:r>
+      <w:r>
+        <w:t xml:space="preserve"> khi hoạt động</w:t>
+      </w:r>
+      <w:r>
+        <w:t>.</w:t>
+      </w:r>
+    </w:p>
+    <w:p>
+      <w:pPr>
+        <w:pStyle w:val="ListParagraph"/>
+        <w:spacing w:line="360" w:lineRule="auto"/>
+      </w:pPr>
+      <w:r>
+        <w:rPr>
+          <w:u w:val="single"/>
+        </w:rPr>
+        <w:t>Chương 5:</w:t>
+      </w:r>
+      <w:r>
+        <w:t xml:space="preserve"> </w:t>
+      </w:r>
+      <w:r>
+        <w:t xml:space="preserve">Kết quả đề tài. </w:t>
+      </w:r>
+      <w:r>
+        <w:t>Kết quả đạt được</w:t>
+      </w:r>
+      <w:r>
+        <w:t>, các kinh nghiệm và hướng phát triển</w:t>
+      </w:r>
+      <w:r>
+        <w:t xml:space="preserve"> của đề tài.</w:t>
+      </w:r>
+    </w:p>
+    <w:p>
+      <w:pPr>
+        <w:pStyle w:val="ListParagraph"/>
+        <w:spacing w:line="360" w:lineRule="auto"/>
+        <w:sectPr>
+          <w:headerReference w:type="default" r:id="rId23"/>
+          <w:footerReference w:type="default" r:id="rId24"/>
+          <w:pgSz w:w="11907" w:h="16840" w:code="9"/>
+          <w:pgMar w:top="1418" w:right="1134" w:bottom="1418" w:left="1701" w:header="567" w:footer="567" w:gutter="0"/>
+          <w:pgNumType w:start="6"/>
+          <w:cols w:space="720"/>
+          <w:docGrid w:linePitch="360"/>
+        </w:sectPr>
+      </w:pPr>
+      <w:r>
+        <w:rPr>
+          <w:u w:val="single"/>
+        </w:rPr>
+        <w:t>Chương 6:</w:t>
+      </w:r>
+      <w:r>
+        <w:t xml:space="preserve"> </w:t>
+      </w:r>
+      <w:r>
+        <w:t xml:space="preserve">Tham khảo. </w:t>
+      </w:r>
+      <w:r>
+        <w:t>Một số tài liệu tham khảo liên quan.</w:t>
+      </w:r>
+    </w:p>
+    <w:p>
+      <w:pPr>
+        <w:pStyle w:val="Heading1"/>
+        <w:spacing w:line="360" w:lineRule="auto"/>
+      </w:pPr>
+      <w:r>
+        <w:lastRenderedPageBreak/>
+        <w:t>CHƯƠNG 2: Cơ sở lý thuyết</w:t>
+      </w:r>
+    </w:p>
+    <w:p>
+      <w:pPr>
+        <w:pStyle w:val="Demuccap1"/>
+        <w:numPr>
+          <w:ilvl w:val="1"/>
+          <w:numId w:val="38"/>
+        </w:numPr>
+        <w:spacing w:line="360" w:lineRule="auto"/>
+      </w:pPr>
+      <w:r>
+        <w:t>RFID</w:t>
+      </w:r>
+    </w:p>
+    <w:p>
+      <w:pPr>
+        <w:pStyle w:val="ListParagraph"/>
+        <w:spacing w:line="360" w:lineRule="auto"/>
+      </w:pPr>
+      <w:r>
+        <w:t>RFID là viết tắt của cụm từ Radio Frequency Identification (Nhận dạng tần số sóng vô tuyến). là công nghệ nhận dạng đối tượng bằng sóng vô tuyến. Hai thiết bị này hoạt động thu phát sóng điện từ cùng tần số với nhau. Các tần số thường được sử dụng trong hệ thống RFID là 125Khz hoặc 900Mhz.</w:t>
+      </w:r>
+      <w:r>
+        <w:rPr>
+          <w:noProof/>
+        </w:rPr>
+        <w:t xml:space="preserve"> </w:t>
+      </w:r>
+    </w:p>
+    <w:p>
+      <w:pPr>
+        <w:pStyle w:val="ListParagraph"/>
+        <w:spacing w:line="360" w:lineRule="auto"/>
+        <w:rPr>
+          <w:sz w:val="28"/>
+        </w:rPr>
+      </w:pPr>
+      <w:r>
+        <w:rPr>
+          <w:b/>
+          <w:sz w:val="28"/>
+        </w:rPr>
+        <w:t>CẤU TẠO</w:t>
+      </w:r>
+      <w:r>
+        <w:rPr>
+          <w:sz w:val="28"/>
+        </w:rPr>
+        <w:t>:</w:t>
+      </w:r>
+    </w:p>
+    <w:p>
+      <w:pPr>
+        <w:pStyle w:val="ListParagraph"/>
+        <w:spacing w:line="360" w:lineRule="auto"/>
+      </w:pPr>
+      <w:r>
+        <w:rPr>
+          <w:noProof/>
+        </w:rPr>
+        <mc:AlternateContent>
+          <mc:Choice Requires="wps">
+            <w:drawing>
+              <wp:anchor distT="0" distB="0" distL="114300" distR="114300" simplePos="0" relativeHeight="251666432" behindDoc="0" locked="0" layoutInCell="1" allowOverlap="1" wp14:anchorId="0D6B555C" wp14:editId="69B6695C">
+                <wp:simplePos x="0" y="0"/>
+                <wp:positionH relativeFrom="column">
+                  <wp:posOffset>1358265</wp:posOffset>
+                </wp:positionH>
+                <wp:positionV relativeFrom="paragraph">
+                  <wp:posOffset>3613785</wp:posOffset>
+                </wp:positionV>
+                <wp:extent cx="2682240" cy="635"/>
+                <wp:effectExtent l="0" t="0" r="3810" b="2540"/>
+                <wp:wrapTopAndBottom/>
+                <wp:docPr id="14" name="Text Box 14"/>
+                <wp:cNvGraphicFramePr/>
+                <a:graphic xmlns:a="http://schemas.openxmlformats.org/drawingml/2006/main">
+                  <a:graphicData uri="http://schemas.microsoft.com/office/word/2010/wordprocessingShape">
+                    <wps:wsp>
+                      <wps:cNvSpPr txBox="1"/>
+                      <wps:spPr>
+                        <a:xfrm>
+                          <a:off x="0" y="0"/>
+                          <a:ext cx="2682240" cy="635"/>
+                        </a:xfrm>
+                        <a:prstGeom prst="rect">
+                          <a:avLst/>
+                        </a:prstGeom>
+                        <a:solidFill>
+                          <a:prstClr val="white"/>
+                        </a:solidFill>
+                        <a:ln>
+                          <a:noFill/>
+                        </a:ln>
+                      </wps:spPr>
+                      <wps:txbx>
+                        <w:txbxContent>
+                          <w:p>
+                            <w:pPr>
+                              <w:pStyle w:val="Caption"/>
+                              <w:rPr>
+                                <w:noProof/>
+                                <w:szCs w:val="24"/>
+                              </w:rPr>
+                            </w:pPr>
+                            <w:bookmarkStart w:id="15" w:name="_Toc498380971"/>
+                            <w:r>
+                              <w:t xml:space="preserve">Hình </w:t>
+                            </w:r>
+                            <w:r>
+                              <w:fldChar w:fldCharType="begin"/>
+                            </w:r>
+                            <w:r>
+                              <w:instrText xml:space="preserve"> SEQ Hình \* ARABIC </w:instrText>
+                            </w:r>
+                            <w:r>
+                              <w:fldChar w:fldCharType="separate"/>
+                            </w:r>
+                            <w:r>
+                              <w:rPr>
+                                <w:noProof/>
+                              </w:rPr>
+                              <w:t>1</w:t>
+                            </w:r>
+                            <w:r>
+                              <w:fldChar w:fldCharType="end"/>
+                            </w:r>
+                            <w:r>
+                              <w:t>.</w:t>
+                            </w:r>
+                            <w:r>
+                              <w:t xml:space="preserve"> Các tag RFID thường gặp</w:t>
+                            </w:r>
+                            <w:bookmarkEnd w:id="15"/>
+                          </w:p>
+                        </w:txbxContent>
+                      </wps:txbx>
+                      <wps:bodyPr rot="0" spcFirstLastPara="0" vertOverflow="overflow" horzOverflow="overflow" vert="horz" wrap="square" lIns="0" tIns="0" rIns="0" bIns="0" numCol="1" spcCol="0" rtlCol="0" fromWordArt="0" anchor="t" anchorCtr="0" forceAA="0" compatLnSpc="1">
+                        <a:prstTxWarp prst="textNoShape">
+                          <a:avLst/>
+                        </a:prstTxWarp>
+                        <a:spAutoFit/>
+                      </wps:bodyPr>
+                    </wps:wsp>
+                  </a:graphicData>
+                </a:graphic>
+              </wp:anchor>
+            </w:drawing>
+          </mc:Choice>
+          <mc:Fallback>
+            <w:pict>
+              <v:shapetype w14:anchorId="0D6B555C" id="_x0000_t202" coordsize="21600,21600" o:spt="202" path="m,l,21600r21600,l21600,xe">
+                <v:stroke joinstyle="miter"/>
+                <v:path gradientshapeok="t" o:connecttype="rect"/>
+              </v:shapetype>
+              <v:shape id="Text Box 14" o:spid="_x0000_s1026" type="#_x0000_t202" style="position:absolute;left:0;text-align:left;margin-left:106.95pt;margin-top:284.55pt;width:211.2pt;height:.05pt;z-index:251666432;visibility:visible;mso-wrap-style:square;mso-wrap-distance-left:9pt;mso-wrap-distance-top:0;mso-wrap-distance-right:9pt;mso-wrap-distance-bottom:0;mso-position-horizontal:absolute;mso-position-horizontal-relative:text;mso-position-vertical:absolute;mso-position-vertical-relative:text;v-text-anchor:top" o:gfxdata="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" stroked="f">
+                <v:textbox style="mso-fit-shape-to-text:t" inset="0,0,0,0">
+                  <w:txbxContent>
+                    <w:p>
+                      <w:pPr>
+                        <w:pStyle w:val="Caption"/>
+                        <w:rPr>
+                          <w:noProof/>
+                          <w:szCs w:val="24"/>
+                        </w:rPr>
+                      </w:pPr>
+                      <w:bookmarkStart w:id="16" w:name="_Toc498380971"/>
+                      <w:r>
+                        <w:t xml:space="preserve">Hình </w:t>
+                      </w:r>
+                      <w:r>
+                        <w:fldChar w:fldCharType="begin"/>
+                      </w:r>
+                      <w:r>
+                        <w:instrText xml:space="preserve"> SEQ Hình \* ARABIC </w:instrText>
+                      </w:r>
+                      <w:r>
+                        <w:fldChar w:fldCharType="separate"/>
+                      </w:r>
+                      <w:r>
+                        <w:rPr>
+                          <w:noProof/>
+                        </w:rPr>
+                        <w:t>1</w:t>
+                      </w:r>
+                      <w:r>
+                        <w:fldChar w:fldCharType="end"/>
+                      </w:r>
+                      <w:r>
+                        <w:t>.</w:t>
+                      </w:r>
+                      <w:r>
+                        <w:t xml:space="preserve"> Các tag RFID thường gặp</w:t>
+                      </w:r>
+                      <w:bookmarkEnd w:id="16"/>
+                    </w:p>
+                  </w:txbxContent>
+                </v:textbox>
+                <w10:wrap type="topAndBottom"/>
+              </v:shape>
+            </w:pict>
+          </mc:Fallback>
+        </mc:AlternateContent>
+      </w:r>
+      <w:r>
+        <w:rPr>
+          <w:noProof/>
+        </w:rPr>
+        <w:drawing>
+          <wp:anchor distT="0" distB="0" distL="114300" distR="114300" simplePos="0" relativeHeight="251664384" behindDoc="0" locked="0" layoutInCell="1" allowOverlap="1" wp14:anchorId="70BFE72A" wp14:editId="0D142AED">
+            <wp:simplePos x="0" y="0"/>
+            <wp:positionH relativeFrom="page">
+              <wp:align>center</wp:align>
+            </wp:positionH>
+            <wp:positionV relativeFrom="paragraph">
+              <wp:posOffset>1407496</wp:posOffset>
+            </wp:positionV>
+            <wp:extent cx="2682240" cy="2145030"/>
+            <wp:effectExtent l="0" t="0" r="3810" b="7620"/>
+            <wp:wrapTopAndBottom/>
+            <wp:docPr id="13" name="Picture 13"/>
+            <wp:cNvGraphicFramePr>
+              <a:graphicFrameLocks xmlns:a="http://schemas.openxmlformats.org/drawingml/2006/main" noChangeAspect="1"/>
+            </wp:cNvGraphicFramePr>
+            <a:graphic xmlns:a="http://schemas.openxmlformats.org/drawingml/2006/main">
+              <a:graphicData uri="http://schemas.openxmlformats.org/drawingml/2006/picture">
+                <pic:pic xmlns:pic="http://schemas.openxmlformats.org/drawingml/2006/picture">
+                  <pic:nvPicPr>
+                    <pic:cNvPr id="0" name="Picture 5"/>
+                    <pic:cNvPicPr>
+                      <a:picLocks noChangeAspect="1" noChangeArrowheads="1"/>
+                    </pic:cNvPicPr>
+                  </pic:nvPicPr>
+                  <pic:blipFill>
+                    <a:blip r:embed="rId25">
+                      <a:extLst>
+                        <a:ext uri="{28A0092B-C50C-407E-A947-70E740481C1C}">
+                          <a14:useLocalDpi xmlns:a14="http://schemas.microsoft.com/office/drawing/2010/main" val="0"/>
+                        </a:ext>
+                      </a:extLst>
+                    </a:blip>
+                    <a:srcRect/>
+                    <a:stretch>
+                      <a:fillRect/>
+                    </a:stretch>
+                  </pic:blipFill>
+                  <pic:spPr bwMode="auto">
+                    <a:xfrm>
+                      <a:off x="0" y="0"/>
+                      <a:ext cx="2682240" cy="2145030"/>
+                    </a:xfrm>
+                    <a:prstGeom prst="rect">
+                      <a:avLst/>
+                    </a:prstGeom>
+                    <a:noFill/>
+                    <a:ln>
+                      <a:noFill/>
+                    </a:ln>
+                  </pic:spPr>
+                </pic:pic>
+              </a:graphicData>
+            </a:graphic>
+            <wp14:sizeRelH relativeFrom="margin">
+              <wp14:pctWidth>0</wp14:pctWidth>
+            </wp14:sizeRelH>
+            <wp14:sizeRelV relativeFrom="margin">
+              <wp14:pctHeight>0</wp14:pctHeight>
+            </wp14:sizeRelV>
+          </wp:anchor>
+        </w:drawing>
+      </w:r>
+      <w:r>
+        <w:t>Một thiết bị hay một hệ thống RFID được cấu tạo bởi hai thành phần chính là thiết bị đọc ( reader) và thiết bị phát mã RFID có gắn chip hay còn gọi là tag. Thiết bị đọc được gắn antenna để thu-phát sóng điện từ, thiết bị phát mã RFID tag được gắn với vật cần nhận dạng, mỗi thiết bi RFID tag chứa một mã số nhất định và không trùng lặp nhau</w:t>
+      </w:r>
+      <w:r>
+        <w:t>.</w:t>
+      </w:r>
+    </w:p>
+    <w:p>
+      <w:pPr>
+        <w:pStyle w:val="ListParagraph"/>
+        <w:spacing w:line="360" w:lineRule="auto"/>
+        <w:rPr>
+          <w:sz w:val="28"/>
+        </w:rPr>
+      </w:pPr>
+      <w:r>
+        <w:rPr>
+          <w:b/>
+          <w:sz w:val="28"/>
+        </w:rPr>
+        <w:t>NGUYÊN LÝ HOẠT ĐỘNG</w:t>
+      </w:r>
+      <w:r>
+        <w:rPr>
+          <w:sz w:val="28"/>
+        </w:rPr>
+        <w:t>:</w:t>
+      </w:r>
+    </w:p>
+    <w:p>
+      <w:pPr>
+        <w:pStyle w:val="ListParagraph"/>
+        <w:spacing w:line="360" w:lineRule="auto"/>
+      </w:pPr>
+      <w:r>
+        <w:t xml:space="preserve">Cấu tạo tag bao gồm 1 chip (chứa mã số nhận dạng + dữ liệu) và 1 antenna, chip được chế tạo không cần năng lượng để duy trì hoạt động. Khi tag được đưa lại gần đầu đọc nó sẽ nhận được 1 lượng năng lượng thông qua antenna (cơ chế hoạt động giống như sơ cấp và thứ cấp biến thế) và chuyển hóa năng lượng thành điện để kích </w:t>
+      </w:r>
+      <w:r>
+        <w:lastRenderedPageBreak/>
+        <w:t xml:space="preserve">hoạt chế độ hoạt động của chip, khi đó chip sẽ truyền mã số nhận dạng và dữ liệu </w:t>
+      </w:r>
+      <w:r>
+        <w:rPr>
+          <w:noProof/>
+        </w:rPr>
+        <mc:AlternateContent>
+          <mc:Choice Requires="wps">
+            <w:drawing>
+              <wp:anchor distT="0" distB="0" distL="114300" distR="114300" simplePos="0" relativeHeight="251668480" behindDoc="0" locked="0" layoutInCell="1" allowOverlap="1" wp14:anchorId="1BCB06AA" wp14:editId="56CB56F7">
+                <wp:simplePos x="0" y="0"/>
+                <wp:positionH relativeFrom="column">
+                  <wp:posOffset>962025</wp:posOffset>
+                </wp:positionH>
+                <wp:positionV relativeFrom="paragraph">
+                  <wp:posOffset>2640965</wp:posOffset>
+                </wp:positionV>
+                <wp:extent cx="3475990" cy="635"/>
+                <wp:effectExtent l="0" t="0" r="0" b="0"/>
+                <wp:wrapTopAndBottom/>
+                <wp:docPr id="15" name="Text Box 15"/>
+                <wp:cNvGraphicFramePr/>
+                <a:graphic xmlns:a="http://schemas.openxmlformats.org/drawingml/2006/main">
+                  <a:graphicData uri="http://schemas.microsoft.com/office/word/2010/wordprocessingShape">
+                    <wps:wsp>
+                      <wps:cNvSpPr txBox="1"/>
+                      <wps:spPr>
+                        <a:xfrm>
+                          <a:off x="0" y="0"/>
+                          <a:ext cx="3475990" cy="635"/>
+                        </a:xfrm>
+                        <a:prstGeom prst="rect">
+                          <a:avLst/>
+                        </a:prstGeom>
+                        <a:solidFill>
+                          <a:prstClr val="white"/>
+                        </a:solidFill>
+                        <a:ln>
+                          <a:noFill/>
+                        </a:ln>
+                      </wps:spPr>
+                      <wps:txbx>
+                        <w:txbxContent>
+                          <w:p>
+                            <w:pPr>
+                              <w:pStyle w:val="Caption"/>
+                              <w:rPr>
+                                <w:szCs w:val="24"/>
+                              </w:rPr>
+                            </w:pPr>
+                            <w:bookmarkStart w:id="17" w:name="_Toc498380972"/>
+                            <w:r>
+                              <w:t xml:space="preserve">Hình </w:t>
+                            </w:r>
+                            <w:r>
+                              <w:fldChar w:fldCharType="begin"/>
+                            </w:r>
+                            <w:r>
+                              <w:instrText xml:space="preserve"> SEQ Hình \* ARABIC </w:instrText>
+                            </w:r>
+                            <w:r>
+                              <w:fldChar w:fldCharType="separate"/>
+                            </w:r>
+                            <w:r>
+                              <w:rPr>
+                                <w:noProof/>
+                              </w:rPr>
+                              <w:t>2</w:t>
+                            </w:r>
+                            <w:r>
+                              <w:fldChar w:fldCharType="end"/>
+                            </w:r>
+                            <w:r>
+                              <w:t>. Nguyên lý hoạt động của RFID</w:t>
+                            </w:r>
+                            <w:bookmarkEnd w:id="17"/>
+                          </w:p>
+                        </w:txbxContent>
+                      </wps:txbx>
+                      <wps:bodyPr rot="0" spcFirstLastPara="0" vertOverflow="overflow" horzOverflow="overflow" vert="horz" wrap="square" lIns="0" tIns="0" rIns="0" bIns="0" numCol="1" spcCol="0" rtlCol="0" fromWordArt="0" anchor="t" anchorCtr="0" forceAA="0" compatLnSpc="1">
+                        <a:prstTxWarp prst="textNoShape">
+                          <a:avLst/>
+                        </a:prstTxWarp>
+                        <a:spAutoFit/>
+                      </wps:bodyPr>
+                    </wps:wsp>
+                  </a:graphicData>
+                </a:graphic>
+              </wp:anchor>
+            </w:drawing>
+          </mc:Choice>
+          <mc:Fallback>
+            <w:pict>
+              <v:shape w14:anchorId="1BCB06AA" id="Text Box 15" o:spid="_x0000_s1027" type="#_x0000_t202" style="position:absolute;left:0;text-align:left;margin-left:75.75pt;margin-top:207.95pt;width:273.7pt;height:.05pt;z-index:251668480;visibility:visible;mso-wrap-style:square;mso-wrap-distance-left:9pt;mso-wrap-distance-top:0;mso-wrap-distance-right:9pt;mso-wrap-distance-bottom:0;mso-position-horizontal:absolute;mso-position-horizontal-relative:text;mso-position-vertical:absolute;mso-position-vertical-relative:text;v-text-anchor:top" o:gfxdata="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" stroked="f">
+                <v:textbox style="mso-fit-shape-to-text:t" inset="0,0,0,0">
+                  <w:txbxContent>
+                    <w:p>
+                      <w:pPr>
+                        <w:pStyle w:val="Caption"/>
+                        <w:rPr>
+                          <w:szCs w:val="24"/>
+                        </w:rPr>
+                      </w:pPr>
+                      <w:bookmarkStart w:id="18" w:name="_Toc498380972"/>
+                      <w:r>
+                        <w:t xml:space="preserve">Hình </w:t>
+                      </w:r>
+                      <w:r>
+                        <w:fldChar w:fldCharType="begin"/>
+                      </w:r>
+                      <w:r>
+                        <w:instrText xml:space="preserve"> SEQ Hình \* ARABIC </w:instrText>
+                      </w:r>
+                      <w:r>
+                        <w:fldChar w:fldCharType="separate"/>
+                      </w:r>
+                      <w:r>
+                        <w:rPr>
+                          <w:noProof/>
+                        </w:rPr>
+                        <w:t>2</w:t>
+                      </w:r>
+                      <w:r>
+                        <w:fldChar w:fldCharType="end"/>
+                      </w:r>
+                      <w:r>
+                        <w:t>. Nguyên lý hoạt động của RFID</w:t>
+                      </w:r>
+                      <w:bookmarkEnd w:id="18"/>
+                    </w:p>
+                  </w:txbxContent>
+                </v:textbox>
+                <w10:wrap type="topAndBottom"/>
+              </v:shape>
+            </w:pict>
+          </mc:Fallback>
+        </mc:AlternateContent>
+      </w:r>
+      <w:r>
+        <w:rPr>
+          <w:noProof/>
+        </w:rPr>
+        <w:drawing>
+          <wp:anchor distT="0" distB="0" distL="114300" distR="114300" simplePos="0" relativeHeight="251662336" behindDoc="0" locked="0" layoutInCell="1" allowOverlap="1" wp14:anchorId="2964502C" wp14:editId="0864625B">
+            <wp:simplePos x="0" y="0"/>
+            <wp:positionH relativeFrom="page">
+              <wp:align>center</wp:align>
+            </wp:positionH>
+            <wp:positionV relativeFrom="paragraph">
+              <wp:posOffset>591891</wp:posOffset>
+            </wp:positionV>
+            <wp:extent cx="3475990" cy="1991995"/>
+            <wp:effectExtent l="0" t="0" r="0" b="8255"/>
+            <wp:wrapTopAndBottom/>
+            <wp:docPr id="23" name="Picture 23" descr="http://ungdungrfid.com/uploads/news/2014_05/rfidsystem.jpg"/>
+            <wp:cNvGraphicFramePr>
+              <a:graphicFrameLocks xmlns:a="http://schemas.openxmlformats.org/drawingml/2006/main" noChangeAspect="1"/>
+            </wp:cNvGraphicFramePr>
+            <a:graphic xmlns:a="http://schemas.openxmlformats.org/drawingml/2006/main">
+              <a:graphicData uri="http://schemas.openxmlformats.org/drawingml/2006/picture">
+                <pic:pic xmlns:pic="http://schemas.openxmlformats.org/drawingml/2006/picture">
+                  <pic:nvPicPr>
+                    <pic:cNvPr id="0" name="Picture 23" descr="http://ungdungrfid.com/uploads/news/2014_05/rfidsystem.jpg"/>
+                    <pic:cNvPicPr>
+                      <a:picLocks noChangeAspect="1" noChangeArrowheads="1"/>
+                    </pic:cNvPicPr>
+                  </pic:nvPicPr>
+                  <pic:blipFill>
+                    <a:blip r:embed="rId26">
+                      <a:extLst>
+                        <a:ext uri="{28A0092B-C50C-407E-A947-70E740481C1C}">
+                          <a14:useLocalDpi xmlns:a14="http://schemas.microsoft.com/office/drawing/2010/main" val="0"/>
+                        </a:ext>
+                      </a:extLst>
+                    </a:blip>
+                    <a:srcRect/>
+                    <a:stretch>
+                      <a:fillRect/>
+                    </a:stretch>
+                  </pic:blipFill>
+                  <pic:spPr bwMode="auto">
+                    <a:xfrm>
+                      <a:off x="0" y="0"/>
+                      <a:ext cx="3475990" cy="1991995"/>
+                    </a:xfrm>
+                    <a:prstGeom prst="rect">
+                      <a:avLst/>
+                    </a:prstGeom>
+                    <a:noFill/>
+                    <a:ln>
+                      <a:noFill/>
+                    </a:ln>
+                  </pic:spPr>
+                </pic:pic>
+              </a:graphicData>
+            </a:graphic>
+            <wp14:sizeRelH relativeFrom="margin">
+              <wp14:pctWidth>0</wp14:pctWidth>
+            </wp14:sizeRelH>
+            <wp14:sizeRelV relativeFrom="margin">
+              <wp14:pctHeight>0</wp14:pctHeight>
+            </wp14:sizeRelV>
+          </wp:anchor>
+        </w:drawing>
+      </w:r>
+      <w:r>
+        <w:t>ngược ra antenna và đầu đọc sẽ thu được mã số và dữ liệu của tag</w:t>
+      </w:r>
+      <w:r>
+        <w:t>.</w:t>
+      </w:r>
+    </w:p>
+    <w:p>
+      <w:pPr>
+        <w:pStyle w:val="ListParagraph"/>
+        <w:spacing w:line="360" w:lineRule="auto"/>
+      </w:pPr>
+      <w:r>
+        <w:rPr>
+          <w:noProof/>
+        </w:rPr>
+        <mc:AlternateContent>
+          <mc:Choice Requires="wps">
+            <w:drawing>
+              <wp:anchor distT="0" distB="0" distL="114300" distR="114300" simplePos="0" relativeHeight="251670528" behindDoc="0" locked="0" layoutInCell="1" allowOverlap="1" wp14:anchorId="66850963" wp14:editId="18C5F58F">
+                <wp:simplePos x="0" y="0"/>
+                <wp:positionH relativeFrom="column">
+                  <wp:posOffset>776605</wp:posOffset>
+                </wp:positionH>
+                <wp:positionV relativeFrom="paragraph">
+                  <wp:posOffset>5302885</wp:posOffset>
+                </wp:positionV>
+                <wp:extent cx="3846830" cy="635"/>
+                <wp:effectExtent l="0" t="0" r="0" b="0"/>
+                <wp:wrapTopAndBottom/>
+                <wp:docPr id="16" name="Text Box 16"/>
+                <wp:cNvGraphicFramePr/>
+                <a:graphic xmlns:a="http://schemas.openxmlformats.org/drawingml/2006/main">
+                  <a:graphicData uri="http://schemas.microsoft.com/office/word/2010/wordprocessingShape">
+                    <wps:wsp>
+                      <wps:cNvSpPr txBox="1"/>
+                      <wps:spPr>
+                        <a:xfrm>
+                          <a:off x="0" y="0"/>
+                          <a:ext cx="3846830" cy="635"/>
+                        </a:xfrm>
+                        <a:prstGeom prst="rect">
+                          <a:avLst/>
+                        </a:prstGeom>
+                        <a:solidFill>
+                          <a:prstClr val="white"/>
+                        </a:solidFill>
+                        <a:ln>
+                          <a:noFill/>
+                        </a:ln>
+                      </wps:spPr>
+                      <wps:txbx>
+                        <w:txbxContent>
+                          <w:p>
+                            <w:pPr>
+                              <w:pStyle w:val="Caption"/>
+                              <w:rPr>
+                                <w:noProof/>
+                                <w:szCs w:val="24"/>
+                              </w:rPr>
+                            </w:pPr>
+                            <w:bookmarkStart w:id="19" w:name="_Toc498380973"/>
+                            <w:r>
+                              <w:t xml:space="preserve">Hình </w:t>
+                            </w:r>
+                            <w:r>
+                              <w:fldChar w:fldCharType="begin"/>
+                            </w:r>
+                            <w:r>
+                              <w:instrText xml:space="preserve"> SEQ Hình \* ARABIC </w:instrText>
+                            </w:r>
+                            <w:r>
+                              <w:fldChar w:fldCharType="separate"/>
+                            </w:r>
+                            <w:r>
+                              <w:rPr>
+                                <w:noProof/>
+                              </w:rPr>
+                              <w:t>3</w:t>
+                            </w:r>
+                            <w:r>
+                              <w:fldChar w:fldCharType="end"/>
+                            </w:r>
+                            <w:r>
+                              <w:t>. Đầu đọc RFID USB 125 khz</w:t>
+                            </w:r>
+                            <w:bookmarkEnd w:id="19"/>
+                          </w:p>
+                        </w:txbxContent>
+                      </wps:txbx>
+                      <wps:bodyPr rot="0" spcFirstLastPara="0" vertOverflow="overflow" horzOverflow="overflow" vert="horz" wrap="square" lIns="0" tIns="0" rIns="0" bIns="0" numCol="1" spcCol="0" rtlCol="0" fromWordArt="0" anchor="t" anchorCtr="0" forceAA="0" compatLnSpc="1">
+                        <a:prstTxWarp prst="textNoShape">
+                          <a:avLst/>
+                        </a:prstTxWarp>
+                        <a:spAutoFit/>
+                      </wps:bodyPr>
+                    </wps:wsp>
+                  </a:graphicData>
+                </a:graphic>
+              </wp:anchor>
+            </w:drawing>
+          </mc:Choice>
+          <mc:Fallback>
+            <w:pict>
+              <v:shape w14:anchorId="66850963" id="Text Box 16" o:spid="_x0000_s1028" type="#_x0000_t202" style="position:absolute;left:0;text-align:left;margin-left:61.15pt;margin-top:417.55pt;width:302.9pt;height:.05pt;z-index:251670528;visibility:visible;mso-wrap-style:square;mso-wrap-distance-left:9pt;mso-wrap-distance-top:0;mso-wrap-distance-right:9pt;mso-wrap-distance-bottom:0;mso-position-horizontal:absolute;mso-position-horizontal-relative:text;mso-position-vertical:absolute;mso-position-vertical-relative:text;v-text-anchor:top" o:gfxdata="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" stroked="f">
+                <v:textbox style="mso-fit-shape-to-text:t" inset="0,0,0,0">
+                  <w:txbxContent>
+                    <w:p>
+                      <w:pPr>
+                        <w:pStyle w:val="Caption"/>
+                        <w:rPr>
+                          <w:noProof/>
+                          <w:szCs w:val="24"/>
+                        </w:rPr>
+                      </w:pPr>
+                      <w:bookmarkStart w:id="20" w:name="_Toc498380973"/>
+                      <w:r>
+                        <w:t xml:space="preserve">Hình </w:t>
+                      </w:r>
+                      <w:r>
+                        <w:fldChar w:fldCharType="begin"/>
+                      </w:r>
+                      <w:r>
+                        <w:instrText xml:space="preserve"> SEQ Hình \* ARABIC </w:instrText>
+                      </w:r>
+                      <w:r>
+                        <w:fldChar w:fldCharType="separate"/>
+                      </w:r>
+                      <w:r>
+                        <w:rPr>
+                          <w:noProof/>
+                        </w:rPr>
+                        <w:t>3</w:t>
+                      </w:r>
+                      <w:r>
+                        <w:fldChar w:fldCharType="end"/>
+                      </w:r>
+                      <w:r>
+                        <w:t>. Đầu đọc RFID USB 125 khz</w:t>
+                      </w:r>
+                      <w:bookmarkEnd w:id="20"/>
+                    </w:p>
+                  </w:txbxContent>
+                </v:textbox>
+                <w10:wrap type="topAndBottom"/>
+              </v:shape>
+            </w:pict>
+          </mc:Fallback>
+        </mc:AlternateContent>
+      </w:r>
+      <w:r>
+        <w:rPr>
+          <w:noProof/>
+        </w:rPr>
+        <w:drawing>
+          <wp:anchor distT="0" distB="0" distL="114300" distR="114300" simplePos="0" relativeHeight="251663360" behindDoc="0" locked="0" layoutInCell="1" allowOverlap="1" wp14:anchorId="133487D0" wp14:editId="614AE1F2">
+            <wp:simplePos x="0" y="0"/>
+            <wp:positionH relativeFrom="page">
+              <wp:align>center</wp:align>
+            </wp:positionH>
+            <wp:positionV relativeFrom="paragraph">
+              <wp:posOffset>3432810</wp:posOffset>
+            </wp:positionV>
+            <wp:extent cx="3846830" cy="1812925"/>
+            <wp:effectExtent l="0" t="0" r="1270" b="0"/>
+            <wp:wrapTopAndBottom/>
+            <wp:docPr id="12" name="Picture 12"/>
+            <wp:cNvGraphicFramePr>
+              <a:graphicFrameLocks xmlns:a="http://schemas.openxmlformats.org/drawingml/2006/main" noChangeAspect="1"/>
+            </wp:cNvGraphicFramePr>
+            <a:graphic xmlns:a="http://schemas.openxmlformats.org/drawingml/2006/main">
+              <a:graphicData uri="http://schemas.openxmlformats.org/drawingml/2006/picture">
+                <pic:pic xmlns:pic="http://schemas.openxmlformats.org/drawingml/2006/picture">
+                  <pic:nvPicPr>
+                    <pic:cNvPr id="0" name="Picture 4"/>
+                    <pic:cNvPicPr>
+                      <a:picLocks noChangeAspect="1" noChangeArrowheads="1"/>
+                    </pic:cNvPicPr>
+                  </pic:nvPicPr>
+                  <pic:blipFill>
+                    <a:blip r:embed="rId27">
+                      <a:extLst>
+                        <a:ext uri="{28A0092B-C50C-407E-A947-70E740481C1C}">
+                          <a14:useLocalDpi xmlns:a14="http://schemas.microsoft.com/office/drawing/2010/main" val="0"/>
+                        </a:ext>
+                      </a:extLst>
+                    </a:blip>
+                    <a:srcRect/>
+                    <a:stretch>
+                      <a:fillRect/>
+                    </a:stretch>
+                  </pic:blipFill>
+                  <pic:spPr bwMode="auto">
+                    <a:xfrm>
+                      <a:off x="0" y="0"/>
+                      <a:ext cx="3846830" cy="1812925"/>
+                    </a:xfrm>
+                    <a:prstGeom prst="rect">
+                      <a:avLst/>
+                    </a:prstGeom>
+                    <a:noFill/>
+                    <a:ln>
+                      <a:noFill/>
+                    </a:ln>
+                  </pic:spPr>
+                </pic:pic>
+              </a:graphicData>
+            </a:graphic>
+            <wp14:sizeRelH relativeFrom="margin">
+              <wp14:pctWidth>0</wp14:pctWidth>
+            </wp14:sizeRelH>
+            <wp14:sizeRelV relativeFrom="margin">
+              <wp14:pctHeight>0</wp14:pctHeight>
+            </wp14:sizeRelV>
+          </wp:anchor>
+        </w:drawing>
+      </w:r>
+      <w:r>
+        <w:t>Hiện na</w:t>
+      </w:r>
+      <w:r>
+        <w:t>y bộ thu RFID đã hổ trợ cỗng USB, c</w:t>
+      </w:r>
+      <w:r>
+        <w:t>ó thể nhận kết quả nhận dạng</w:t>
+      </w:r>
+      <w:r>
+        <w:t xml:space="preserve"> trực tiếp truyền đến máy tính ở dạng text là id</w:t>
+      </w:r>
+      <w:r>
+        <w:t xml:space="preserve"> tag</w:t>
+      </w:r>
+      <w:r>
+        <w:t xml:space="preserve"> thu được</w:t>
+      </w:r>
+      <w:r>
+        <w:t xml:space="preserve">. Dưới đây ảnh của đầu đọc thẻ RFID 125 khz USB, cũng là thiết bị được sử dụng để xây dựng website của </w:t>
+      </w:r>
+      <w:r>
+        <w:t>luận văn</w:t>
+      </w:r>
+      <w:r>
+        <w:t xml:space="preserve"> này</w:t>
+      </w:r>
+      <w:r>
+        <w:t>.</w:t>
+      </w:r>
+      <w:r>
+        <w:t xml:space="preserve"> </w:t>
+      </w:r>
+    </w:p>
+    <w:p>
+      <w:pPr>
+        <w:pStyle w:val="Demuccap1"/>
+        <w:numPr>
+          <w:ilvl w:val="1"/>
+          <w:numId w:val="38"/>
+        </w:numPr>
+        <w:spacing w:line="360" w:lineRule="auto"/>
+      </w:pPr>
+      <w:r>
+        <w:t>Laravel Framework</w:t>
+      </w:r>
+    </w:p>
+    <w:p>
+      <w:pPr>
+        <w:pStyle w:val="Demuccap1"/>
+        <w:numPr>
+          <w:ilvl w:val="1"/>
+          <w:numId w:val="38"/>
+        </w:numPr>
+        <w:spacing w:line="360" w:lineRule="auto"/>
+      </w:pPr>
+      <w:r>
+        <w:t>Google Chart API</w:t>
+      </w:r>
+    </w:p>
+    <w:p>
+      <w:pPr>
+        <w:pStyle w:val="Demuccap1"/>
+        <w:numPr>
+          <w:ilvl w:val="1"/>
+          <w:numId w:val="38"/>
+        </w:numPr>
+        <w:spacing w:line="360" w:lineRule="auto"/>
+      </w:pPr>
+      <w:r>
+        <w:t>Responsive Voice API</w:t>
+      </w:r>
     </w:p>
     <w:sectPr>
-      <w:headerReference w:type="default" r:id="rId18"/>
-      <w:footerReference w:type="default" r:id="rId19"/>
+      <w:headerReference w:type="default" r:id="rId28"/>
+      <w:footerReference w:type="default" r:id="rId29"/>
       <w:pgSz w:w="11907" w:h="16840" w:code="9"/>
       <w:pgMar w:top="1418" w:right="1134" w:bottom="1418" w:left="1701" w:header="567" w:footer="567" w:gutter="0"/>
-      <w:pgNumType w:start="5"/>
+      <w:pgNumType w:start="8"/>
       <w:cols w:space="720"/>
       <w:docGrid w:linePitch="360"/>
     </w:sectPr>
@@ -2405,7 +4096,7 @@
 <w:ftr xmlns:wpc="http://schemas.microsoft.com/office/word/2010/wordprocessingCanvas" xmlns:cx="http://schemas.microsoft.com/office/drawing/2014/chartex" xmlns:mc="http://schemas.openxmlformats.org/markup-compatibility/2006" xmlns:o="urn:schemas-microsoft-com:office:office" xmlns:r="http://schemas.openxmlformats.org/officeDocument/2006/relationships" xmlns:m="http://schemas.openxmlformats.org/officeDocument/2006/math" xmlns:v="urn:schemas-microsoft-com:vml" xmlns:wp14="http://schemas.microsoft.com/office/word/2010/wordprocessingDrawing" xmlns:wp="http://schemas.openxmlformats.org/drawingml/2006/wordprocessingDrawing" xmlns:w10="urn:schemas-microsoft-com:office:word" xmlns:w="http://schemas.openxmlformats.org/wordprocessingml/2006/main" xmlns:w14="http://schemas.microsoft.com/office/word/2010/wordml" xmlns:w15="http://schemas.microsoft.com/office/word/2012/wordml" xmlns:w16se="http://schemas.microsoft.com/office/word/2015/wordml/symex" xmlns:wpg="http://schemas.microsoft.com/office/word/2010/wordprocessingGroup" xmlns:wpi="http://schemas.microsoft.com/office/word/2010/wordprocessingInk" xmlns:wne="http://schemas.microsoft.com/office/word/2006/wordml" xmlns:wps="http://schemas.microsoft.com/office/word/2010/wordprocessingShape" mc:Ignorable="w14 w15 w16se wp14">
   <w:sdt>
     <w:sdtPr>
-      <w:id w:val="24684948"/>
+      <w:id w:val="-1836993355"/>
       <w:docPartObj>
         <w:docPartGallery w:val="Page Numbers (Bottom of Page)"/>
         <w:docPartUnique/>
@@ -2458,7 +4149,7 @@
 <w:ftr xmlns:wpc="http://schemas.microsoft.com/office/word/2010/wordprocessingCanvas" xmlns:cx="http://schemas.microsoft.com/office/drawing/2014/chartex" xmlns:mc="http://schemas.openxmlformats.org/markup-compatibility/2006" xmlns:o="urn:schemas-microsoft-com:office:office" xmlns:r="http://schemas.openxmlformats.org/officeDocument/2006/relationships" xmlns:m="http://schemas.openxmlformats.org/officeDocument/2006/math" xmlns:v="urn:schemas-microsoft-com:vml" xmlns:wp14="http://schemas.microsoft.com/office/word/2010/wordprocessingDrawing" xmlns:wp="http://schemas.openxmlformats.org/drawingml/2006/wordprocessingDrawing" xmlns:w10="urn:schemas-microsoft-com:office:word" xmlns:w="http://schemas.openxmlformats.org/wordprocessingml/2006/main" xmlns:w14="http://schemas.microsoft.com/office/word/2010/wordml" xmlns:w15="http://schemas.microsoft.com/office/word/2012/wordml" xmlns:w16se="http://schemas.microsoft.com/office/word/2015/wordml/symex" xmlns:wpg="http://schemas.microsoft.com/office/word/2010/wordprocessingGroup" xmlns:wpi="http://schemas.microsoft.com/office/word/2010/wordprocessingInk" xmlns:wne="http://schemas.microsoft.com/office/word/2006/wordml" xmlns:wps="http://schemas.microsoft.com/office/word/2010/wordprocessingShape" mc:Ignorable="w14 w15 w16se wp14">
   <w:sdt>
     <w:sdtPr>
-      <w:id w:val="797107877"/>
+      <w:id w:val="-686907384"/>
       <w:docPartObj>
         <w:docPartGallery w:val="Page Numbers (Bottom of Page)"/>
         <w:docPartUnique/>
@@ -2524,7 +4215,7 @@
 <w:ftr xmlns:wpc="http://schemas.microsoft.com/office/word/2010/wordprocessingCanvas" xmlns:cx="http://schemas.microsoft.com/office/drawing/2014/chartex" xmlns:mc="http://schemas.openxmlformats.org/markup-compatibility/2006" xmlns:o="urn:schemas-microsoft-com:office:office" xmlns:r="http://schemas.openxmlformats.org/officeDocument/2006/relationships" xmlns:m="http://schemas.openxmlformats.org/officeDocument/2006/math" xmlns:v="urn:schemas-microsoft-com:vml" xmlns:wp14="http://schemas.microsoft.com/office/word/2010/wordprocessingDrawing" xmlns:wp="http://schemas.openxmlformats.org/drawingml/2006/wordprocessingDrawing" xmlns:w10="urn:schemas-microsoft-com:office:word" xmlns:w="http://schemas.openxmlformats.org/wordprocessingml/2006/main" xmlns:w14="http://schemas.microsoft.com/office/word/2010/wordml" xmlns:w15="http://schemas.microsoft.com/office/word/2012/wordml" xmlns:w16se="http://schemas.microsoft.com/office/word/2015/wordml/symex" xmlns:wpg="http://schemas.microsoft.com/office/word/2010/wordprocessingGroup" xmlns:wpi="http://schemas.microsoft.com/office/word/2010/wordprocessingInk" xmlns:wne="http://schemas.microsoft.com/office/word/2006/wordml" xmlns:wps="http://schemas.microsoft.com/office/word/2010/wordprocessingShape" mc:Ignorable="w14 w15 w16se wp14">
   <w:sdt>
     <w:sdtPr>
-      <w:id w:val="-1189064042"/>
+      <w:id w:val="-1199540994"/>
       <w:docPartObj>
         <w:docPartGallery w:val="Page Numbers (Bottom of Page)"/>
         <w:docPartUnique/>
@@ -2578,7 +4269,7 @@
 <w:ftr xmlns:wpc="http://schemas.microsoft.com/office/word/2010/wordprocessingCanvas" xmlns:cx="http://schemas.microsoft.com/office/drawing/2014/chartex" xmlns:mc="http://schemas.openxmlformats.org/markup-compatibility/2006" xmlns:o="urn:schemas-microsoft-com:office:office" xmlns:r="http://schemas.openxmlformats.org/officeDocument/2006/relationships" xmlns:m="http://schemas.openxmlformats.org/officeDocument/2006/math" xmlns:v="urn:schemas-microsoft-com:vml" xmlns:wp14="http://schemas.microsoft.com/office/word/2010/wordprocessingDrawing" xmlns:wp="http://schemas.openxmlformats.org/drawingml/2006/wordprocessingDrawing" xmlns:w10="urn:schemas-microsoft-com:office:word" xmlns:w="http://schemas.openxmlformats.org/wordprocessingml/2006/main" xmlns:w14="http://schemas.microsoft.com/office/word/2010/wordml" xmlns:w15="http://schemas.microsoft.com/office/word/2012/wordml" xmlns:w16se="http://schemas.microsoft.com/office/word/2015/wordml/symex" xmlns:wpg="http://schemas.microsoft.com/office/word/2010/wordprocessingGroup" xmlns:wpi="http://schemas.microsoft.com/office/word/2010/wordprocessingInk" xmlns:wne="http://schemas.microsoft.com/office/word/2006/wordml" xmlns:wps="http://schemas.microsoft.com/office/word/2010/wordprocessingShape" mc:Ignorable="w14 w15 w16se wp14">
   <w:sdt>
     <w:sdtPr>
-      <w:id w:val="1559905614"/>
+      <w:id w:val="2130659576"/>
       <w:docPartObj>
         <w:docPartGallery w:val="Page Numbers (Bottom of Page)"/>
         <w:docPartUnique/>
@@ -2632,7 +4323,7 @@
 <w:ftr xmlns:wpc="http://schemas.microsoft.com/office/word/2010/wordprocessingCanvas" xmlns:cx="http://schemas.microsoft.com/office/drawing/2014/chartex" xmlns:mc="http://schemas.openxmlformats.org/markup-compatibility/2006" xmlns:o="urn:schemas-microsoft-com:office:office" xmlns:r="http://schemas.openxmlformats.org/officeDocument/2006/relationships" xmlns:m="http://schemas.openxmlformats.org/officeDocument/2006/math" xmlns:v="urn:schemas-microsoft-com:vml" xmlns:wp14="http://schemas.microsoft.com/office/word/2010/wordprocessingDrawing" xmlns:wp="http://schemas.openxmlformats.org/drawingml/2006/wordprocessingDrawing" xmlns:w10="urn:schemas-microsoft-com:office:word" xmlns:w="http://schemas.openxmlformats.org/wordprocessingml/2006/main" xmlns:w14="http://schemas.microsoft.com/office/word/2010/wordml" xmlns:w15="http://schemas.microsoft.com/office/word/2012/wordml" xmlns:w16se="http://schemas.microsoft.com/office/word/2015/wordml/symex" xmlns:wpg="http://schemas.microsoft.com/office/word/2010/wordprocessingGroup" xmlns:wpi="http://schemas.microsoft.com/office/word/2010/wordprocessingInk" xmlns:wne="http://schemas.microsoft.com/office/word/2006/wordml" xmlns:wps="http://schemas.microsoft.com/office/word/2010/wordprocessingShape" mc:Ignorable="w14 w15 w16se wp14">
   <w:sdt>
     <w:sdtPr>
-      <w:id w:val="-719744259"/>
+      <w:id w:val="-1561934242"/>
       <w:docPartObj>
         <w:docPartGallery w:val="Page Numbers (Bottom of Page)"/>
         <w:docPartUnique/>
@@ -2681,6 +4372,112 @@
 </w:ftr>
 </file>
 
+<file path=word/footer6.xml><?xml version="1.0" encoding="utf-8"?>
+<w:ftr xmlns:wpc="http://schemas.microsoft.com/office/word/2010/wordprocessingCanvas" xmlns:cx="http://schemas.microsoft.com/office/drawing/2014/chartex" xmlns:mc="http://schemas.openxmlformats.org/markup-compatibility/2006" xmlns:o="urn:schemas-microsoft-com:office:office" xmlns:r="http://schemas.openxmlformats.org/officeDocument/2006/relationships" xmlns:m="http://schemas.openxmlformats.org/officeDocument/2006/math" xmlns:v="urn:schemas-microsoft-com:vml" xmlns:wp14="http://schemas.microsoft.com/office/word/2010/wordprocessingDrawing" xmlns:wp="http://schemas.openxmlformats.org/drawingml/2006/wordprocessingDrawing" xmlns:w10="urn:schemas-microsoft-com:office:word" xmlns:w="http://schemas.openxmlformats.org/wordprocessingml/2006/main" xmlns:w14="http://schemas.microsoft.com/office/word/2010/wordml" xmlns:w15="http://schemas.microsoft.com/office/word/2012/wordml" xmlns:w16se="http://schemas.microsoft.com/office/word/2015/wordml/symex" xmlns:wpg="http://schemas.microsoft.com/office/word/2010/wordprocessingGroup" xmlns:wpi="http://schemas.microsoft.com/office/word/2010/wordprocessingInk" xmlns:wne="http://schemas.microsoft.com/office/word/2006/wordml" xmlns:wps="http://schemas.microsoft.com/office/word/2010/wordprocessingShape" mc:Ignorable="w14 w15 w16se wp14">
+  <w:sdt>
+    <w:sdtPr>
+      <w:id w:val="1621028476"/>
+      <w:docPartObj>
+        <w:docPartGallery w:val="Page Numbers (Bottom of Page)"/>
+        <w:docPartUnique/>
+      </w:docPartObj>
+    </w:sdtPr>
+    <w:sdtEndPr>
+      <w:rPr>
+        <w:noProof/>
+      </w:rPr>
+    </w:sdtEndPr>
+    <w:sdtContent>
+      <w:p>
+        <w:pPr>
+          <w:pStyle w:val="Footer"/>
+          <w:jc w:val="right"/>
+        </w:pPr>
+        <w:r>
+          <w:fldChar w:fldCharType="begin"/>
+        </w:r>
+        <w:r>
+          <w:instrText xml:space="preserve"> PAGE   \* MERGEFORMAT </w:instrText>
+        </w:r>
+        <w:r>
+          <w:fldChar w:fldCharType="separate"/>
+        </w:r>
+        <w:r>
+          <w:rPr>
+            <w:noProof/>
+          </w:rPr>
+          <w:t>7</w:t>
+        </w:r>
+        <w:r>
+          <w:rPr>
+            <w:noProof/>
+          </w:rPr>
+          <w:fldChar w:fldCharType="end"/>
+        </w:r>
+      </w:p>
+    </w:sdtContent>
+  </w:sdt>
+  <w:p>
+    <w:pPr>
+      <w:pStyle w:val="Footer"/>
+    </w:pPr>
+  </w:p>
+</w:ftr>
+</file>
+
+<file path=word/footer7.xml><?xml version="1.0" encoding="utf-8"?>
+<w:ftr xmlns:wpc="http://schemas.microsoft.com/office/word/2010/wordprocessingCanvas" xmlns:cx="http://schemas.microsoft.com/office/drawing/2014/chartex" xmlns:mc="http://schemas.openxmlformats.org/markup-compatibility/2006" xmlns:o="urn:schemas-microsoft-com:office:office" xmlns:r="http://schemas.openxmlformats.org/officeDocument/2006/relationships" xmlns:m="http://schemas.openxmlformats.org/officeDocument/2006/math" xmlns:v="urn:schemas-microsoft-com:vml" xmlns:wp14="http://schemas.microsoft.com/office/word/2010/wordprocessingDrawing" xmlns:wp="http://schemas.openxmlformats.org/drawingml/2006/wordprocessingDrawing" xmlns:w10="urn:schemas-microsoft-com:office:word" xmlns:w="http://schemas.openxmlformats.org/wordprocessingml/2006/main" xmlns:w14="http://schemas.microsoft.com/office/word/2010/wordml" xmlns:w15="http://schemas.microsoft.com/office/word/2012/wordml" xmlns:w16se="http://schemas.microsoft.com/office/word/2015/wordml/symex" xmlns:wpg="http://schemas.microsoft.com/office/word/2010/wordprocessingGroup" xmlns:wpi="http://schemas.microsoft.com/office/word/2010/wordprocessingInk" xmlns:wne="http://schemas.microsoft.com/office/word/2006/wordml" xmlns:wps="http://schemas.microsoft.com/office/word/2010/wordprocessingShape" mc:Ignorable="w14 w15 w16se wp14">
+  <w:sdt>
+    <w:sdtPr>
+      <w:id w:val="124061148"/>
+      <w:docPartObj>
+        <w:docPartGallery w:val="Page Numbers (Bottom of Page)"/>
+        <w:docPartUnique/>
+      </w:docPartObj>
+    </w:sdtPr>
+    <w:sdtEndPr>
+      <w:rPr>
+        <w:noProof/>
+      </w:rPr>
+    </w:sdtEndPr>
+    <w:sdtContent>
+      <w:p>
+        <w:pPr>
+          <w:pStyle w:val="Footer"/>
+          <w:jc w:val="right"/>
+        </w:pPr>
+        <w:r>
+          <w:fldChar w:fldCharType="begin"/>
+        </w:r>
+        <w:r>
+          <w:instrText xml:space="preserve"> PAGE   \* MERGEFORMAT </w:instrText>
+        </w:r>
+        <w:r>
+          <w:fldChar w:fldCharType="separate"/>
+        </w:r>
+        <w:r>
+          <w:rPr>
+            <w:noProof/>
+          </w:rPr>
+          <w:t>9</w:t>
+        </w:r>
+        <w:r>
+          <w:rPr>
+            <w:noProof/>
+          </w:rPr>
+          <w:fldChar w:fldCharType="end"/>
+        </w:r>
+      </w:p>
+    </w:sdtContent>
+  </w:sdt>
+  <w:p>
+    <w:pPr>
+      <w:pStyle w:val="Footer"/>
+    </w:pPr>
+  </w:p>
+</w:ftr>
+</file>
+
 <file path=word/footnotes.xml><?xml version="1.0" encoding="utf-8"?>
 <w:footnotes xmlns:wpc="http://schemas.microsoft.com/office/word/2010/wordprocessingCanvas" xmlns:cx="http://schemas.microsoft.com/office/drawing/2014/chartex" xmlns:mc="http://schemas.openxmlformats.org/markup-compatibility/2006" xmlns:o="urn:schemas-microsoft-com:office:office" xmlns:r="http://schemas.openxmlformats.org/officeDocument/2006/relationships" xmlns:m="http://schemas.openxmlformats.org/officeDocument/2006/math" xmlns:v="urn:schemas-microsoft-com:vml" xmlns:wp14="http://schemas.microsoft.com/office/word/2010/wordprocessingDrawing" xmlns:wp="http://schemas.openxmlformats.org/drawingml/2006/wordprocessingDrawing" xmlns:w10="urn:schemas-microsoft-com:office:word" xmlns:w="http://schemas.openxmlformats.org/wordprocessingml/2006/main" xmlns:w14="http://schemas.microsoft.com/office/word/2010/wordml" xmlns:w15="http://schemas.microsoft.com/office/word/2012/wordml" xmlns:w16se="http://schemas.microsoft.com/office/word/2015/wordml/symex" xmlns:wpg="http://schemas.microsoft.com/office/word/2010/wordprocessingGroup" xmlns:wpi="http://schemas.microsoft.com/office/word/2010/wordprocessingInk" xmlns:wne="http://schemas.microsoft.com/office/word/2006/wordml" xmlns:wps="http://schemas.microsoft.com/office/word/2010/wordprocessingShape" mc:Ignorable="w14 w15 w16se wp14">
   <w:footnote w:type="separator" w:id="-1">
@@ -2750,7 +4547,7 @@
       <mc:AlternateContent>
         <mc:Choice Requires="wps">
           <w:drawing>
-            <wp:anchor distT="0" distB="0" distL="114300" distR="114300" simplePos="0" relativeHeight="251659264" behindDoc="0" locked="0" layoutInCell="1" allowOverlap="1" wp14:anchorId="4013A786" wp14:editId="4D0E964C">
+            <wp:anchor distT="0" distB="0" distL="114300" distR="114300" simplePos="0" relativeHeight="251659264" behindDoc="0" locked="0" layoutInCell="1" allowOverlap="1" wp14:anchorId="510CB016" wp14:editId="6ECC0C76">
               <wp:simplePos x="0" y="0"/>
               <wp:positionH relativeFrom="margin">
                 <wp:align>left</wp:align>
@@ -2810,7 +4607,7 @@
         </mc:Choice>
         <mc:Fallback>
           <w:pict>
-            <v:line w14:anchorId="2606817B" id="Straight Connector 4" o:spid="_x0000_s1026" style="position:absolute;z-index:251659264;visibility:visible;mso-wrap-style:square;mso-width-percent:0;mso-height-percent:0;mso-wrap-distance-left:9pt;mso-wrap-distance-top:0;mso-wrap-distance-right:9pt;mso-wrap-distance-bottom:0;mso-position-horizontal:left;mso-position-horizontal-relative:margin;mso-position-vertical:absolute;mso-position-vertical-relative:text;mso-width-percent:0;mso-height-percent:0;mso-width-relative:margin;mso-height-relative:margin" from="0,15.85pt" to="453.35pt,15.85pt" o:gfxdata="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" strokecolor="black [3213]" strokeweight=".5pt">
+            <v:line w14:anchorId="5D607B52" id="Straight Connector 4" o:spid="_x0000_s1026" style="position:absolute;z-index:251659264;visibility:visible;mso-wrap-style:square;mso-width-percent:0;mso-height-percent:0;mso-wrap-distance-left:9pt;mso-wrap-distance-top:0;mso-wrap-distance-right:9pt;mso-wrap-distance-bottom:0;mso-position-horizontal:left;mso-position-horizontal-relative:margin;mso-position-vertical:absolute;mso-position-vertical-relative:text;mso-width-percent:0;mso-height-percent:0;mso-width-relative:margin;mso-height-relative:margin" from="0,15.85pt" to="453.35pt,15.85pt" o:gfxdata="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" strokecolor="black [3213]" strokeweight=".5pt">
               <v:stroke joinstyle="miter"/>
               <w10:wrap anchorx="margin"/>
             </v:line>
@@ -2863,7 +4660,7 @@
       <mc:AlternateContent>
         <mc:Choice Requires="wps">
           <w:drawing>
-            <wp:anchor distT="0" distB="0" distL="114300" distR="114300" simplePos="0" relativeHeight="251661312" behindDoc="0" locked="0" layoutInCell="1" allowOverlap="1" wp14:anchorId="21B40296" wp14:editId="11D3F48F">
+            <wp:anchor distT="0" distB="0" distL="114300" distR="114300" simplePos="0" relativeHeight="251661312" behindDoc="0" locked="0" layoutInCell="1" allowOverlap="1" wp14:anchorId="25070E38" wp14:editId="1AB93DDB">
               <wp:simplePos x="0" y="0"/>
               <wp:positionH relativeFrom="margin">
                 <wp:align>left</wp:align>
@@ -2923,7 +4720,7 @@
         </mc:Choice>
         <mc:Fallback>
           <w:pict>
-            <v:line w14:anchorId="159C33A3" id="Straight Connector 6" o:spid="_x0000_s1026" style="position:absolute;z-index:251661312;visibility:visible;mso-wrap-style:square;mso-width-percent:0;mso-height-percent:0;mso-wrap-distance-left:9pt;mso-wrap-distance-top:0;mso-wrap-distance-right:9pt;mso-wrap-distance-bottom:0;mso-position-horizontal:left;mso-position-horizontal-relative:margin;mso-position-vertical:absolute;mso-position-vertical-relative:text;mso-width-percent:0;mso-height-percent:0;mso-width-relative:margin;mso-height-relative:margin" from="0,15.85pt" to="453.35pt,15.85pt" o:gfxdata="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" strokecolor="black [3213]" strokeweight=".5pt">
+            <v:line w14:anchorId="67D2019E" id="Straight Connector 6" o:spid="_x0000_s1026" style="position:absolute;z-index:251661312;visibility:visible;mso-wrap-style:square;mso-width-percent:0;mso-height-percent:0;mso-wrap-distance-left:9pt;mso-wrap-distance-top:0;mso-wrap-distance-right:9pt;mso-wrap-distance-bottom:0;mso-position-horizontal:left;mso-position-horizontal-relative:margin;mso-position-vertical:absolute;mso-position-vertical-relative:text;mso-width-percent:0;mso-height-percent:0;mso-width-relative:margin;mso-height-relative:margin" from="0,15.85pt" to="453.35pt,15.85pt" o:gfxdata="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" strokecolor="black [3213]" strokeweight=".5pt">
               <v:stroke joinstyle="miter"/>
               <w10:wrap anchorx="margin"/>
             </v:line>
@@ -2989,7 +4786,7 @@
       <mc:AlternateContent>
         <mc:Choice Requires="wps">
           <w:drawing>
-            <wp:anchor distT="0" distB="0" distL="114300" distR="114300" simplePos="0" relativeHeight="251665408" behindDoc="0" locked="0" layoutInCell="1" allowOverlap="1" wp14:anchorId="55BD9987" wp14:editId="65B7BC16">
+            <wp:anchor distT="0" distB="0" distL="114300" distR="114300" simplePos="0" relativeHeight="251665408" behindDoc="0" locked="0" layoutInCell="1" allowOverlap="1" wp14:anchorId="4F86C749" wp14:editId="0098155D">
               <wp:simplePos x="0" y="0"/>
               <wp:positionH relativeFrom="margin">
                 <wp:align>left</wp:align>
@@ -3049,7 +4846,7 @@
         </mc:Choice>
         <mc:Fallback>
           <w:pict>
-            <v:line w14:anchorId="2C5D72AF" id="Straight Connector 9" o:spid="_x0000_s1026" style="position:absolute;z-index:251665408;visibility:visible;mso-wrap-style:square;mso-width-percent:0;mso-height-percent:0;mso-wrap-distance-left:9pt;mso-wrap-distance-top:0;mso-wrap-distance-right:9pt;mso-wrap-distance-bottom:0;mso-position-horizontal:left;mso-position-horizontal-relative:margin;mso-position-vertical:absolute;mso-position-vertical-relative:text;mso-width-percent:0;mso-height-percent:0;mso-width-relative:margin;mso-height-relative:margin" from="0,15.85pt" to="453.35pt,15.85pt" o:gfxdata="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" strokecolor="black [3213]" strokeweight=".5pt">
+            <v:line w14:anchorId="2E0E479B" id="Straight Connector 9" o:spid="_x0000_s1026" style="position:absolute;z-index:251665408;visibility:visible;mso-wrap-style:square;mso-width-percent:0;mso-height-percent:0;mso-wrap-distance-left:9pt;mso-wrap-distance-top:0;mso-wrap-distance-right:9pt;mso-wrap-distance-bottom:0;mso-position-horizontal:left;mso-position-horizontal-relative:margin;mso-position-vertical:absolute;mso-position-vertical-relative:text;mso-width-percent:0;mso-height-percent:0;mso-width-relative:margin;mso-height-relative:margin" from="0,15.85pt" to="453.35pt,15.85pt" o:gfxdata="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" strokecolor="black [3213]" strokeweight=".5pt">
               <v:stroke joinstyle="miter"/>
               <w10:wrap anchorx="margin"/>
             </v:line>
@@ -3115,7 +4912,7 @@
       <mc:AlternateContent>
         <mc:Choice Requires="wps">
           <w:drawing>
-            <wp:anchor distT="0" distB="0" distL="114300" distR="114300" simplePos="0" relativeHeight="251667456" behindDoc="0" locked="0" layoutInCell="1" allowOverlap="1" wp14:anchorId="60D68428" wp14:editId="2098CF98">
+            <wp:anchor distT="0" distB="0" distL="114300" distR="114300" simplePos="0" relativeHeight="251667456" behindDoc="0" locked="0" layoutInCell="1" allowOverlap="1" wp14:anchorId="65783C17" wp14:editId="50A63E1C">
               <wp:simplePos x="0" y="0"/>
               <wp:positionH relativeFrom="margin">
                 <wp:align>left</wp:align>
@@ -3175,7 +4972,7 @@
         </mc:Choice>
         <mc:Fallback>
           <w:pict>
-            <v:line w14:anchorId="2CF052F7" id="Straight Connector 10" o:spid="_x0000_s1026" style="position:absolute;z-index:251667456;visibility:visible;mso-wrap-style:square;mso-width-percent:0;mso-height-percent:0;mso-wrap-distance-left:9pt;mso-wrap-distance-top:0;mso-wrap-distance-right:9pt;mso-wrap-distance-bottom:0;mso-position-horizontal:left;mso-position-horizontal-relative:margin;mso-position-vertical:absolute;mso-position-vertical-relative:text;mso-width-percent:0;mso-height-percent:0;mso-width-relative:margin;mso-height-relative:margin" from="0,15.85pt" to="453.35pt,15.85pt" o:gfxdata="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" strokecolor="black [3213]" strokeweight=".5pt">
+            <v:line w14:anchorId="5B0DCE48" id="Straight Connector 10" o:spid="_x0000_s1026" style="position:absolute;z-index:251667456;visibility:visible;mso-wrap-style:square;mso-width-percent:0;mso-height-percent:0;mso-wrap-distance-left:9pt;mso-wrap-distance-top:0;mso-wrap-distance-right:9pt;mso-wrap-distance-bottom:0;mso-position-horizontal:left;mso-position-horizontal-relative:margin;mso-position-vertical:absolute;mso-position-vertical-relative:text;mso-width-percent:0;mso-height-percent:0;mso-width-relative:margin;mso-height-relative:margin" from="0,15.85pt" to="453.35pt,15.85pt" o:gfxdata="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" strokecolor="black [3213]" strokeweight=".5pt">
               <v:stroke joinstyle="miter"/>
               <w10:wrap anchorx="margin"/>
             </v:line>
@@ -3204,14 +5001,14 @@
       </w:rPr>
       <w:tab/>
     </w:r>
-    <w:bookmarkStart w:id="5" w:name="_Toc482060270"/>
-    <w:bookmarkStart w:id="6" w:name="_Toc482061230"/>
-    <w:bookmarkStart w:id="7" w:name="_Toc482221116"/>
-    <w:bookmarkStart w:id="8" w:name="_Toc482626784"/>
-    <w:bookmarkStart w:id="9" w:name="_Toc482626982"/>
-    <w:bookmarkStart w:id="10" w:name="_Toc482627083"/>
-    <w:bookmarkStart w:id="11" w:name="_Toc482627211"/>
-    <w:bookmarkStart w:id="12" w:name="_Toc482627933"/>
+    <w:bookmarkStart w:id="4" w:name="_Toc482060270"/>
+    <w:bookmarkStart w:id="5" w:name="_Toc482061230"/>
+    <w:bookmarkStart w:id="6" w:name="_Toc482221116"/>
+    <w:bookmarkStart w:id="7" w:name="_Toc482626784"/>
+    <w:bookmarkStart w:id="8" w:name="_Toc482626982"/>
+    <w:bookmarkStart w:id="9" w:name="_Toc482627083"/>
+    <w:bookmarkStart w:id="10" w:name="_Toc482627211"/>
+    <w:bookmarkStart w:id="11" w:name="_Toc482627933"/>
     <w:r>
       <w:rPr>
         <w:b/>
@@ -3228,6 +5025,7 @@
       </w:rPr>
       <w:t>bstract</w:t>
     </w:r>
+    <w:bookmarkEnd w:id="4"/>
     <w:bookmarkEnd w:id="5"/>
     <w:bookmarkEnd w:id="6"/>
     <w:bookmarkEnd w:id="7"/>
@@ -3235,7 +5033,6 @@
     <w:bookmarkEnd w:id="9"/>
     <w:bookmarkEnd w:id="10"/>
     <w:bookmarkEnd w:id="11"/>
-    <w:bookmarkEnd w:id="12"/>
   </w:p>
 </w:hdr>
 </file>
@@ -3266,7 +5063,7 @@
       <mc:AlternateContent>
         <mc:Choice Requires="wps">
           <w:drawing>
-            <wp:anchor distT="0" distB="0" distL="114300" distR="114300" simplePos="0" relativeHeight="251663360" behindDoc="0" locked="0" layoutInCell="1" allowOverlap="1" wp14:anchorId="24A72521" wp14:editId="3B4830B1">
+            <wp:anchor distT="0" distB="0" distL="114300" distR="114300" simplePos="0" relativeHeight="251663360" behindDoc="0" locked="0" layoutInCell="1" allowOverlap="1" wp14:anchorId="14A991DD" wp14:editId="484D8F05">
               <wp:simplePos x="0" y="0"/>
               <wp:positionH relativeFrom="margin">
                 <wp:align>left</wp:align>
@@ -3326,7 +5123,7 @@
         </mc:Choice>
         <mc:Fallback>
           <w:pict>
-            <v:line w14:anchorId="46A7DA41" id="Straight Connector 7" o:spid="_x0000_s1026" style="position:absolute;z-index:251663360;visibility:visible;mso-wrap-style:square;mso-width-percent:0;mso-height-percent:0;mso-wrap-distance-left:9pt;mso-wrap-distance-top:0;mso-wrap-distance-right:9pt;mso-wrap-distance-bottom:0;mso-position-horizontal:left;mso-position-horizontal-relative:margin;mso-position-vertical:absolute;mso-position-vertical-relative:text;mso-width-percent:0;mso-height-percent:0;mso-width-relative:margin;mso-height-relative:margin" from="0,15.85pt" to="453.35pt,15.85pt" o:gfxdata="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" strokecolor="black [3213]" strokeweight=".5pt">
+            <v:line w14:anchorId="6C19387B" id="Straight Connector 7" o:spid="_x0000_s1026" style="position:absolute;z-index:251663360;visibility:visible;mso-wrap-style:square;mso-width-percent:0;mso-height-percent:0;mso-wrap-distance-left:9pt;mso-wrap-distance-top:0;mso-wrap-distance-right:9pt;mso-wrap-distance-bottom:0;mso-position-horizontal:left;mso-position-horizontal-relative:margin;mso-position-vertical:absolute;mso-position-vertical-relative:text;mso-width-percent:0;mso-height-percent:0;mso-width-relative:margin;mso-height-relative:margin" from="0,15.85pt" to="453.35pt,15.85pt" o:gfxdata="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" strokecolor="black [3213]" strokeweight=".5pt">
               <v:stroke joinstyle="miter"/>
               <w10:wrap anchorx="margin"/>
             </v:line>
@@ -3361,6 +5158,266 @@
         <w:i/>
       </w:rPr>
       <w:t>Danh mục hình</w:t>
+    </w:r>
+  </w:p>
+</w:hdr>
+</file>
+
+<file path=word/header7.xml><?xml version="1.0" encoding="utf-8"?>
+<w:hdr xmlns:wpc="http://schemas.microsoft.com/office/word/2010/wordprocessingCanvas" xmlns:cx="http://schemas.microsoft.com/office/drawing/2014/chartex" xmlns:mc="http://schemas.openxmlformats.org/markup-compatibility/2006" xmlns:o="urn:schemas-microsoft-com:office:office" xmlns:r="http://schemas.openxmlformats.org/officeDocument/2006/relationships" xmlns:m="http://schemas.openxmlformats.org/officeDocument/2006/math" xmlns:v="urn:schemas-microsoft-com:vml" xmlns:wp14="http://schemas.microsoft.com/office/word/2010/wordprocessingDrawing" xmlns:wp="http://schemas.openxmlformats.org/drawingml/2006/wordprocessingDrawing" xmlns:w10="urn:schemas-microsoft-com:office:word" xmlns:w="http://schemas.openxmlformats.org/wordprocessingml/2006/main" xmlns:w14="http://schemas.microsoft.com/office/word/2010/wordml" xmlns:w15="http://schemas.microsoft.com/office/word/2012/wordml" xmlns:w16se="http://schemas.microsoft.com/office/word/2015/wordml/symex" xmlns:wpg="http://schemas.microsoft.com/office/word/2010/wordprocessingGroup" xmlns:wpi="http://schemas.microsoft.com/office/word/2010/wordprocessingInk" xmlns:wne="http://schemas.microsoft.com/office/word/2006/wordml" xmlns:wps="http://schemas.microsoft.com/office/word/2010/wordprocessingShape" mc:Ignorable="w14 w15 w16se wp14">
+  <w:p>
+    <w:pPr>
+      <w:pStyle w:val="Header"/>
+      <w:tabs>
+        <w:tab w:val="clear" w:pos="4680"/>
+        <w:tab w:val="clear" w:pos="9360"/>
+        <w:tab w:val="left" w:pos="0"/>
+        <w:tab w:val="left" w:pos="4347"/>
+        <w:tab w:val="right" w:pos="9072"/>
+      </w:tabs>
+      <w:rPr>
+        <w:b/>
+        <w:i/>
+      </w:rPr>
+    </w:pPr>
+    <w:r>
+      <w:rPr>
+        <w:b/>
+        <w:i/>
+        <w:noProof/>
+      </w:rPr>
+      <mc:AlternateContent>
+        <mc:Choice Requires="wps">
+          <w:drawing>
+            <wp:anchor distT="0" distB="0" distL="114300" distR="114300" simplePos="0" relativeHeight="251669504" behindDoc="0" locked="0" layoutInCell="1" allowOverlap="1" wp14:anchorId="1B5B1E36" wp14:editId="11A2ACD3">
+              <wp:simplePos x="0" y="0"/>
+              <wp:positionH relativeFrom="margin">
+                <wp:align>left</wp:align>
+              </wp:positionH>
+              <wp:positionV relativeFrom="paragraph">
+                <wp:posOffset>201251</wp:posOffset>
+              </wp:positionV>
+              <wp:extent cx="5757381" cy="0"/>
+              <wp:effectExtent l="0" t="0" r="34290" b="19050"/>
+              <wp:wrapNone/>
+              <wp:docPr id="2" name="Straight Connector 2"/>
+              <wp:cNvGraphicFramePr/>
+              <a:graphic xmlns:a="http://schemas.openxmlformats.org/drawingml/2006/main">
+                <a:graphicData uri="http://schemas.microsoft.com/office/word/2010/wordprocessingShape">
+                  <wps:wsp>
+                    <wps:cNvCnPr/>
+                    <wps:spPr>
+                      <a:xfrm>
+                        <a:off x="0" y="0"/>
+                        <a:ext cx="5757381" cy="0"/>
+                      </a:xfrm>
+                      <a:prstGeom prst="line">
+                        <a:avLst/>
+                      </a:prstGeom>
+                      <a:ln>
+                        <a:solidFill>
+                          <a:schemeClr val="tx1"/>
+                        </a:solidFill>
+                      </a:ln>
+                    </wps:spPr>
+                    <wps:style>
+                      <a:lnRef idx="1">
+                        <a:schemeClr val="accent1"/>
+                      </a:lnRef>
+                      <a:fillRef idx="0">
+                        <a:schemeClr val="accent1"/>
+                      </a:fillRef>
+                      <a:effectRef idx="0">
+                        <a:schemeClr val="accent1"/>
+                      </a:effectRef>
+                      <a:fontRef idx="minor">
+                        <a:schemeClr val="tx1"/>
+                      </a:fontRef>
+                    </wps:style>
+                    <wps:bodyPr/>
+                  </wps:wsp>
+                </a:graphicData>
+              </a:graphic>
+              <wp14:sizeRelH relativeFrom="margin">
+                <wp14:pctWidth>0</wp14:pctWidth>
+              </wp14:sizeRelH>
+              <wp14:sizeRelV relativeFrom="margin">
+                <wp14:pctHeight>0</wp14:pctHeight>
+              </wp14:sizeRelV>
+            </wp:anchor>
+          </w:drawing>
+        </mc:Choice>
+        <mc:Fallback>
+          <w:pict>
+            <v:line w14:anchorId="1B025FC1" id="Straight Connector 2" o:spid="_x0000_s1026" style="position:absolute;z-index:251669504;visibility:visible;mso-wrap-style:square;mso-width-percent:0;mso-height-percent:0;mso-wrap-distance-left:9pt;mso-wrap-distance-top:0;mso-wrap-distance-right:9pt;mso-wrap-distance-bottom:0;mso-position-horizontal:left;mso-position-horizontal-relative:margin;mso-position-vertical:absolute;mso-position-vertical-relative:text;mso-width-percent:0;mso-height-percent:0;mso-width-relative:margin;mso-height-relative:margin" from="0,15.85pt" to="453.35pt,15.85pt" o:gfxdata="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" strokecolor="black [3213]" strokeweight=".5pt">
+              <v:stroke joinstyle="miter"/>
+              <w10:wrap anchorx="margin"/>
+            </v:line>
+          </w:pict>
+        </mc:Fallback>
+      </mc:AlternateContent>
+    </w:r>
+    <w:r>
+      <w:rPr>
+        <w:b/>
+        <w:i/>
+      </w:rPr>
+      <w:t>Điểm danh sự kiện bằng rfid</w:t>
+    </w:r>
+    <w:r>
+      <w:rPr>
+        <w:b/>
+        <w:i/>
+      </w:rPr>
+      <w:tab/>
+    </w:r>
+    <w:r>
+      <w:rPr>
+        <w:b/>
+        <w:i/>
+      </w:rPr>
+      <w:tab/>
+      <w:t>Chương 1</w:t>
+    </w:r>
+    <w:r>
+      <w:rPr>
+        <w:b/>
+        <w:i/>
+      </w:rPr>
+      <w:t>: Tổng quan</w:t>
+    </w:r>
+  </w:p>
+</w:hdr>
+</file>
+
+<file path=word/header8.xml><?xml version="1.0" encoding="utf-8"?>
+<w:hdr xmlns:wpc="http://schemas.microsoft.com/office/word/2010/wordprocessingCanvas" xmlns:cx="http://schemas.microsoft.com/office/drawing/2014/chartex" xmlns:mc="http://schemas.openxmlformats.org/markup-compatibility/2006" xmlns:o="urn:schemas-microsoft-com:office:office" xmlns:r="http://schemas.openxmlformats.org/officeDocument/2006/relationships" xmlns:m="http://schemas.openxmlformats.org/officeDocument/2006/math" xmlns:v="urn:schemas-microsoft-com:vml" xmlns:wp14="http://schemas.microsoft.com/office/word/2010/wordprocessingDrawing" xmlns:wp="http://schemas.openxmlformats.org/drawingml/2006/wordprocessingDrawing" xmlns:w10="urn:schemas-microsoft-com:office:word" xmlns:w="http://schemas.openxmlformats.org/wordprocessingml/2006/main" xmlns:w14="http://schemas.microsoft.com/office/word/2010/wordml" xmlns:w15="http://schemas.microsoft.com/office/word/2012/wordml" xmlns:w16se="http://schemas.microsoft.com/office/word/2015/wordml/symex" xmlns:wpg="http://schemas.microsoft.com/office/word/2010/wordprocessingGroup" xmlns:wpi="http://schemas.microsoft.com/office/word/2010/wordprocessingInk" xmlns:wne="http://schemas.microsoft.com/office/word/2006/wordml" xmlns:wps="http://schemas.microsoft.com/office/word/2010/wordprocessingShape" mc:Ignorable="w14 w15 w16se wp14">
+  <w:p>
+    <w:pPr>
+      <w:pStyle w:val="Header"/>
+      <w:tabs>
+        <w:tab w:val="clear" w:pos="4680"/>
+        <w:tab w:val="clear" w:pos="9360"/>
+        <w:tab w:val="left" w:pos="0"/>
+        <w:tab w:val="left" w:pos="4347"/>
+        <w:tab w:val="right" w:pos="9072"/>
+      </w:tabs>
+      <w:rPr>
+        <w:b/>
+        <w:i/>
+      </w:rPr>
+    </w:pPr>
+    <w:r>
+      <w:rPr>
+        <w:b/>
+        <w:i/>
+        <w:noProof/>
+      </w:rPr>
+      <mc:AlternateContent>
+        <mc:Choice Requires="wps">
+          <w:drawing>
+            <wp:anchor distT="0" distB="0" distL="114300" distR="114300" simplePos="0" relativeHeight="251671552" behindDoc="0" locked="0" layoutInCell="1" allowOverlap="1" wp14:anchorId="45F50A71" wp14:editId="649E7CF2">
+              <wp:simplePos x="0" y="0"/>
+              <wp:positionH relativeFrom="margin">
+                <wp:align>left</wp:align>
+              </wp:positionH>
+              <wp:positionV relativeFrom="paragraph">
+                <wp:posOffset>201251</wp:posOffset>
+              </wp:positionV>
+              <wp:extent cx="5757381" cy="0"/>
+              <wp:effectExtent l="0" t="0" r="34290" b="19050"/>
+              <wp:wrapNone/>
+              <wp:docPr id="8" name="Straight Connector 8"/>
+              <wp:cNvGraphicFramePr/>
+              <a:graphic xmlns:a="http://schemas.openxmlformats.org/drawingml/2006/main">
+                <a:graphicData uri="http://schemas.microsoft.com/office/word/2010/wordprocessingShape">
+                  <wps:wsp>
+                    <wps:cNvCnPr/>
+                    <wps:spPr>
+                      <a:xfrm>
+                        <a:off x="0" y="0"/>
+                        <a:ext cx="5757381" cy="0"/>
+                      </a:xfrm>
+                      <a:prstGeom prst="line">
+                        <a:avLst/>
+                      </a:prstGeom>
+                      <a:ln>
+                        <a:solidFill>
+                          <a:schemeClr val="tx1"/>
+                        </a:solidFill>
+                      </a:ln>
+                    </wps:spPr>
+                    <wps:style>
+                      <a:lnRef idx="1">
+                        <a:schemeClr val="accent1"/>
+                      </a:lnRef>
+                      <a:fillRef idx="0">
+                        <a:schemeClr val="accent1"/>
+                      </a:fillRef>
+                      <a:effectRef idx="0">
+                        <a:schemeClr val="accent1"/>
+                      </a:effectRef>
+                      <a:fontRef idx="minor">
+                        <a:schemeClr val="tx1"/>
+                      </a:fontRef>
+                    </wps:style>
+                    <wps:bodyPr/>
+                  </wps:wsp>
+                </a:graphicData>
+              </a:graphic>
+              <wp14:sizeRelH relativeFrom="margin">
+                <wp14:pctWidth>0</wp14:pctWidth>
+              </wp14:sizeRelH>
+              <wp14:sizeRelV relativeFrom="margin">
+                <wp14:pctHeight>0</wp14:pctHeight>
+              </wp14:sizeRelV>
+            </wp:anchor>
+          </w:drawing>
+        </mc:Choice>
+        <mc:Fallback>
+          <w:pict>
+            <v:line w14:anchorId="44F80F73" id="Straight Connector 8" o:spid="_x0000_s1026" style="position:absolute;z-index:251671552;visibility:visible;mso-wrap-style:square;mso-width-percent:0;mso-height-percent:0;mso-wrap-distance-left:9pt;mso-wrap-distance-top:0;mso-wrap-distance-right:9pt;mso-wrap-distance-bottom:0;mso-position-horizontal:left;mso-position-horizontal-relative:margin;mso-position-vertical:absolute;mso-position-vertical-relative:text;mso-width-percent:0;mso-height-percent:0;mso-width-relative:margin;mso-height-relative:margin" from="0,15.85pt" to="453.35pt,15.85pt" o:gfxdata="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" strokecolor="black [3213]" strokeweight=".5pt">
+              <v:stroke joinstyle="miter"/>
+              <w10:wrap anchorx="margin"/>
+            </v:line>
+          </w:pict>
+        </mc:Fallback>
+      </mc:AlternateContent>
+    </w:r>
+    <w:r>
+      <w:rPr>
+        <w:b/>
+        <w:i/>
+      </w:rPr>
+      <w:t>Điểm danh sự kiện bằng rfid</w:t>
+    </w:r>
+    <w:r>
+      <w:rPr>
+        <w:b/>
+        <w:i/>
+      </w:rPr>
+      <w:tab/>
+    </w:r>
+    <w:r>
+      <w:rPr>
+        <w:b/>
+        <w:i/>
+      </w:rPr>
+      <w:tab/>
+    </w:r>
+    <w:r>
+      <w:rPr>
+        <w:b/>
+        <w:i/>
+      </w:rPr>
+      <w:t>Chương 2</w:t>
+    </w:r>
+    <w:r>
+      <w:rPr>
+        <w:b/>
+        <w:i/>
+      </w:rPr>
+      <w:t>: Cơ sở lý thuyết</w:t>
     </w:r>
   </w:p>
 </w:hdr>
@@ -3389,7 +5446,7 @@
         <v:path o:extrusionok="f" gradientshapeok="t" o:connecttype="rect"/>
         <o:lock v:ext="edit" aspectratio="t"/>
       </v:shapetype>
-      <v:shape id="_x0000_i1048" type="#_x0000_t75" style="width:2in;height:2in" o:bullet="t">
+      <v:shape id="_x0000_i1350" type="#_x0000_t75" style="width:2in;height:2in" o:bullet="t">
         <v:imagedata r:id="rId1" o:title=""/>
       </v:shape>
     </w:pict>
@@ -4391,7 +6448,7 @@
   <w:abstractNum w:abstractNumId="12" w15:restartNumberingAfterBreak="0">
     <w:nsid w:val="33841F82"/>
     <w:multiLevelType w:val="multilevel"/>
-    <w:tmpl w:val="33841F82"/>
+    <w:tmpl w:val="79EE1A7C"/>
     <w:lvl w:ilvl="0">
       <w:start w:val="1"/>
       <w:numFmt w:val="decimal"/>
@@ -4434,6 +6491,7 @@
     <w:lvl w:ilvl="2">
       <w:start w:val="1"/>
       <w:numFmt w:val="decimal"/>
+      <w:pStyle w:val="Demuccon3so"/>
       <w:lvlText w:val="%1.%2.%3"/>
       <w:lvlJc w:val="left"/>
       <w:pPr>
@@ -4456,6 +6514,7 @@
         <w:spacing w:val="0"/>
         <w:kern w:val="0"/>
         <w:position w:val="0"/>
+        <w:sz w:val="26"/>
         <w:u w:val="none"/>
         <w:vertAlign w:val="baseline"/>
         <w14:glow w14:rad="0">
@@ -5194,6 +7253,119 @@
     </w:lvl>
   </w:abstractNum>
   <w:abstractNum w:abstractNumId="19" w15:restartNumberingAfterBreak="0">
+    <w:nsid w:val="560B34C0"/>
+    <w:multiLevelType w:val="hybridMultilevel"/>
+    <w:tmpl w:val="EDEE6C6C"/>
+    <w:lvl w:ilvl="0" w:tplc="61103130">
+      <w:start w:val="1"/>
+      <w:numFmt w:val="bullet"/>
+      <w:lvlText w:val=""/>
+      <w:lvlJc w:val="left"/>
+      <w:pPr>
+        <w:ind w:left="720" w:hanging="360"/>
+      </w:pPr>
+      <w:rPr>
+        <w:rFonts w:ascii="Symbol" w:hAnsi="Symbol" w:hint="default"/>
+      </w:rPr>
+    </w:lvl>
+    <w:lvl w:ilvl="1" w:tplc="04090003" w:tentative="1">
+      <w:start w:val="1"/>
+      <w:numFmt w:val="bullet"/>
+      <w:lvlText w:val="o"/>
+      <w:lvlJc w:val="left"/>
+      <w:pPr>
+        <w:ind w:left="1440" w:hanging="360"/>
+      </w:pPr>
+      <w:rPr>
+        <w:rFonts w:ascii="Courier New" w:hAnsi="Courier New" w:cs="Courier New" w:hint="default"/>
+      </w:rPr>
+    </w:lvl>
+    <w:lvl w:ilvl="2" w:tplc="04090005" w:tentative="1">
+      <w:start w:val="1"/>
+      <w:numFmt w:val="bullet"/>
+      <w:lvlText w:val=""/>
+      <w:lvlJc w:val="left"/>
+      <w:pPr>
+        <w:ind w:left="2160" w:hanging="360"/>
+      </w:pPr>
+      <w:rPr>
+        <w:rFonts w:ascii="Wingdings" w:hAnsi="Wingdings" w:hint="default"/>
+      </w:rPr>
+    </w:lvl>
+    <w:lvl w:ilvl="3" w:tplc="04090001" w:tentative="1">
+      <w:start w:val="1"/>
+      <w:numFmt w:val="bullet"/>
+      <w:lvlText w:val=""/>
+      <w:lvlJc w:val="left"/>
+      <w:pPr>
+        <w:ind w:left="2880" w:hanging="360"/>
+      </w:pPr>
+      <w:rPr>
+        <w:rFonts w:ascii="Symbol" w:hAnsi="Symbol" w:hint="default"/>
+      </w:rPr>
+    </w:lvl>
+    <w:lvl w:ilvl="4" w:tplc="04090003" w:tentative="1">
+      <w:start w:val="1"/>
+      <w:numFmt w:val="bullet"/>
+      <w:lvlText w:val="o"/>
+      <w:lvlJc w:val="left"/>
+      <w:pPr>
+        <w:ind w:left="3600" w:hanging="360"/>
+      </w:pPr>
+      <w:rPr>
+        <w:rFonts w:ascii="Courier New" w:hAnsi="Courier New" w:cs="Courier New" w:hint="default"/>
+      </w:rPr>
+    </w:lvl>
+    <w:lvl w:ilvl="5" w:tplc="04090005" w:tentative="1">
+      <w:start w:val="1"/>
+      <w:numFmt w:val="bullet"/>
+      <w:lvlText w:val=""/>
+      <w:lvlJc w:val="left"/>
+      <w:pPr>
+        <w:ind w:left="4320" w:hanging="360"/>
+      </w:pPr>
+      <w:rPr>
+        <w:rFonts w:ascii="Wingdings" w:hAnsi="Wingdings" w:hint="default"/>
+      </w:rPr>
+    </w:lvl>
+    <w:lvl w:ilvl="6" w:tplc="04090001" w:tentative="1">
+      <w:start w:val="1"/>
+      <w:numFmt w:val="bullet"/>
+      <w:lvlText w:val=""/>
+      <w:lvlJc w:val="left"/>
+      <w:pPr>
+        <w:ind w:left="5040" w:hanging="360"/>
+      </w:pPr>
+      <w:rPr>
+        <w:rFonts w:ascii="Symbol" w:hAnsi="Symbol" w:hint="default"/>
+      </w:rPr>
+    </w:lvl>
+    <w:lvl w:ilvl="7" w:tplc="04090003" w:tentative="1">
+      <w:start w:val="1"/>
+      <w:numFmt w:val="bullet"/>
+      <w:lvlText w:val="o"/>
+      <w:lvlJc w:val="left"/>
+      <w:pPr>
+        <w:ind w:left="5760" w:hanging="360"/>
+      </w:pPr>
+      <w:rPr>
+        <w:rFonts w:ascii="Courier New" w:hAnsi="Courier New" w:cs="Courier New" w:hint="default"/>
+      </w:rPr>
+    </w:lvl>
+    <w:lvl w:ilvl="8" w:tplc="04090005" w:tentative="1">
+      <w:start w:val="1"/>
+      <w:numFmt w:val="bullet"/>
+      <w:lvlText w:val=""/>
+      <w:lvlJc w:val="left"/>
+      <w:pPr>
+        <w:ind w:left="6480" w:hanging="360"/>
+      </w:pPr>
+      <w:rPr>
+        <w:rFonts w:ascii="Wingdings" w:hAnsi="Wingdings" w:hint="default"/>
+      </w:rPr>
+    </w:lvl>
+  </w:abstractNum>
+  <w:abstractNum w:abstractNumId="20" w15:restartNumberingAfterBreak="0">
     <w:nsid w:val="576B5DFB"/>
     <w:multiLevelType w:val="multilevel"/>
     <w:tmpl w:val="576B5DFB"/>
@@ -5284,7 +7456,7 @@
       </w:pPr>
     </w:lvl>
   </w:abstractNum>
-  <w:abstractNum w:abstractNumId="20" w15:restartNumberingAfterBreak="0">
+  <w:abstractNum w:abstractNumId="21" w15:restartNumberingAfterBreak="0">
     <w:nsid w:val="5BE7777E"/>
     <w:multiLevelType w:val="multilevel"/>
     <w:tmpl w:val="5BE7777E"/>
@@ -5373,7 +7545,7 @@
       </w:pPr>
     </w:lvl>
   </w:abstractNum>
-  <w:abstractNum w:abstractNumId="21" w15:restartNumberingAfterBreak="0">
+  <w:abstractNum w:abstractNumId="22" w15:restartNumberingAfterBreak="0">
     <w:nsid w:val="680257A7"/>
     <w:multiLevelType w:val="multilevel"/>
     <w:tmpl w:val="680257A7"/>
@@ -5464,7 +7636,7 @@
       </w:pPr>
     </w:lvl>
   </w:abstractNum>
-  <w:abstractNum w:abstractNumId="22" w15:restartNumberingAfterBreak="0">
+  <w:abstractNum w:abstractNumId="23" w15:restartNumberingAfterBreak="0">
     <w:nsid w:val="720C7B18"/>
     <w:multiLevelType w:val="multilevel"/>
     <w:tmpl w:val="720C7B18"/>
@@ -5555,7 +7727,7 @@
       </w:pPr>
     </w:lvl>
   </w:abstractNum>
-  <w:abstractNum w:abstractNumId="23" w15:restartNumberingAfterBreak="0">
+  <w:abstractNum w:abstractNumId="24" w15:restartNumberingAfterBreak="0">
     <w:nsid w:val="738D2AFE"/>
     <w:multiLevelType w:val="multilevel"/>
     <w:tmpl w:val="738D2AFE"/>
@@ -5668,7 +7840,7 @@
       </w:rPr>
     </w:lvl>
   </w:abstractNum>
-  <w:abstractNum w:abstractNumId="24" w15:restartNumberingAfterBreak="0">
+  <w:abstractNum w:abstractNumId="25" w15:restartNumberingAfterBreak="0">
     <w:nsid w:val="747D3BE2"/>
     <w:multiLevelType w:val="multilevel"/>
     <w:tmpl w:val="747D3BE2"/>
@@ -5781,7 +7953,7 @@
       </w:rPr>
     </w:lvl>
   </w:abstractNum>
-  <w:abstractNum w:abstractNumId="25" w15:restartNumberingAfterBreak="0">
+  <w:abstractNum w:abstractNumId="26" w15:restartNumberingAfterBreak="0">
     <w:nsid w:val="79255C0C"/>
     <w:multiLevelType w:val="multilevel"/>
     <w:tmpl w:val="79255C0C"/>
@@ -5919,7 +8091,7 @@
       </w:rPr>
     </w:lvl>
   </w:abstractNum>
-  <w:abstractNum w:abstractNumId="26" w15:restartNumberingAfterBreak="0">
+  <w:abstractNum w:abstractNumId="27" w15:restartNumberingAfterBreak="0">
     <w:nsid w:val="7A682BEC"/>
     <w:multiLevelType w:val="multilevel"/>
     <w:tmpl w:val="7A682BEC"/>
@@ -6053,7 +8225,7 @@
     <w:abstractNumId w:val="10"/>
   </w:num>
   <w:num w:numId="5">
-    <w:abstractNumId w:val="21"/>
+    <w:abstractNumId w:val="22"/>
   </w:num>
   <w:num w:numId="6">
     <w:abstractNumId w:val="3"/>
@@ -6062,7 +8234,7 @@
     <w:abstractNumId w:val="13"/>
   </w:num>
   <w:num w:numId="8">
-    <w:abstractNumId w:val="19"/>
+    <w:abstractNumId w:val="20"/>
   </w:num>
   <w:num w:numId="9">
     <w:abstractNumId w:val="4"/>
@@ -6071,19 +8243,19 @@
     <w:abstractNumId w:val="6"/>
   </w:num>
   <w:num w:numId="11">
-    <w:abstractNumId w:val="26"/>
+    <w:abstractNumId w:val="27"/>
   </w:num>
   <w:num w:numId="12">
-    <w:abstractNumId w:val="26"/>
+    <w:abstractNumId w:val="27"/>
   </w:num>
   <w:num w:numId="13">
     <w:abstractNumId w:val="2"/>
   </w:num>
   <w:num w:numId="14">
-    <w:abstractNumId w:val="23"/>
+    <w:abstractNumId w:val="24"/>
   </w:num>
   <w:num w:numId="15">
-    <w:abstractNumId w:val="24"/>
+    <w:abstractNumId w:val="25"/>
   </w:num>
   <w:num w:numId="16">
     <w:abstractNumId w:val="12"/>
@@ -6098,7 +8270,7 @@
     <w:abstractNumId w:val="12"/>
   </w:num>
   <w:num w:numId="20">
-    <w:abstractNumId w:val="25"/>
+    <w:abstractNumId w:val="26"/>
   </w:num>
   <w:num w:numId="21">
     <w:abstractNumId w:val="16"/>
@@ -6110,7 +8282,7 @@
     <w:abstractNumId w:val="8"/>
   </w:num>
   <w:num w:numId="24">
-    <w:abstractNumId w:val="22"/>
+    <w:abstractNumId w:val="23"/>
   </w:num>
   <w:num w:numId="25">
     <w:abstractNumId w:val="5"/>
@@ -6125,7 +8297,7 @@
     <w:abstractNumId w:val="15"/>
   </w:num>
   <w:num w:numId="29">
-    <w:abstractNumId w:val="20"/>
+    <w:abstractNumId w:val="21"/>
   </w:num>
   <w:num w:numId="30">
     <w:abstractNumId w:val="17"/>
@@ -6147,6 +8319,39 @@
   </w:num>
   <w:num w:numId="36">
     <w:abstractNumId w:val="12"/>
+  </w:num>
+  <w:num w:numId="37">
+    <w:abstractNumId w:val="19"/>
+  </w:num>
+  <w:num w:numId="38">
+    <w:abstractNumId w:val="12"/>
+    <w:lvlOverride w:ilvl="0">
+      <w:startOverride w:val="1"/>
+    </w:lvlOverride>
+    <w:lvlOverride w:ilvl="1">
+      <w:startOverride w:val="1"/>
+    </w:lvlOverride>
+    <w:lvlOverride w:ilvl="2">
+      <w:startOverride w:val="1"/>
+    </w:lvlOverride>
+    <w:lvlOverride w:ilvl="3">
+      <w:startOverride w:val="1"/>
+    </w:lvlOverride>
+    <w:lvlOverride w:ilvl="4">
+      <w:startOverride w:val="1"/>
+    </w:lvlOverride>
+    <w:lvlOverride w:ilvl="5">
+      <w:startOverride w:val="1"/>
+    </w:lvlOverride>
+    <w:lvlOverride w:ilvl="6">
+      <w:startOverride w:val="1"/>
+    </w:lvlOverride>
+    <w:lvlOverride w:ilvl="7">
+      <w:startOverride w:val="1"/>
+    </w:lvlOverride>
+    <w:lvlOverride w:ilvl="8">
+      <w:startOverride w:val="1"/>
+    </w:lvlOverride>
   </w:num>
 </w:numbering>
 </file>
@@ -6545,9 +8750,6 @@
     <w:name w:val="Normal"/>
     <w:qFormat/>
     <w:rsid w:val="00067596"/>
-    <w:pPr>
-      <w:spacing w:line="276" w:lineRule="auto"/>
-    </w:pPr>
     <w:rPr>
       <w:rFonts w:ascii="Times New Roman" w:hAnsi="Times New Roman" w:cs="Times New Roman"/>
       <w:sz w:val="24"/>
@@ -6560,7 +8762,7 @@
     <w:next w:val="Normal"/>
     <w:link w:val="Heading1Char"/>
     <w:qFormat/>
-    <w:rsid w:val="007A14EB"/>
+    <w:rsid w:val="00CD236B"/>
     <w:pPr>
       <w:keepNext/>
       <w:outlineLvl w:val="0"/>
@@ -6568,7 +8770,7 @@
     <w:rPr>
       <w:b/>
       <w:bCs/>
-      <w:sz w:val="32"/>
+      <w:sz w:val="36"/>
     </w:rPr>
   </w:style>
   <w:style w:type="paragraph" w:styleId="Heading2">
@@ -6752,8 +8954,9 @@
   <w:style w:type="paragraph" w:customStyle="1" w:styleId="Demuccap1">
     <w:name w:val="Demuccap1"/>
     <w:basedOn w:val="Normal"/>
+    <w:link w:val="Demuccap1Char"/>
     <w:qFormat/>
-    <w:rsid w:val="00C5691C"/>
+    <w:rsid w:val="00834491"/>
     <w:pPr>
       <w:numPr>
         <w:ilvl w:val="1"/>
@@ -6764,6 +8967,7 @@
         <w:tab w:val="left" w:pos="2160"/>
       </w:tabs>
       <w:spacing w:before="120" w:after="120"/>
+      <w:ind w:left="862"/>
       <w:jc w:val="both"/>
     </w:pPr>
     <w:rPr>
@@ -6878,12 +9082,12 @@
     <w:name w:val="Heading 1 Char"/>
     <w:basedOn w:val="DefaultParagraphFont"/>
     <w:link w:val="Heading1"/>
-    <w:rsid w:val="007A14EB"/>
+    <w:rsid w:val="00CD236B"/>
     <w:rPr>
       <w:rFonts w:ascii="Times New Roman" w:hAnsi="Times New Roman" w:cs="Times New Roman"/>
       <w:b/>
       <w:bCs/>
-      <w:sz w:val="32"/>
+      <w:sz w:val="36"/>
       <w:szCs w:val="24"/>
     </w:rPr>
   </w:style>
@@ -7049,7 +9253,7 @@
     <w:rsid w:val="00E062DA"/>
     <w:pPr>
       <w:keepLines/>
-      <w:spacing w:before="240" w:after="0" w:line="259" w:lineRule="auto"/>
+      <w:spacing w:before="240" w:after="0"/>
       <w:outlineLvl w:val="9"/>
     </w:pPr>
     <w:rPr>
@@ -7069,7 +9273,7 @@
     <w:unhideWhenUsed/>
     <w:rsid w:val="00E062DA"/>
     <w:pPr>
-      <w:spacing w:after="100" w:line="259" w:lineRule="auto"/>
+      <w:spacing w:after="100"/>
       <w:ind w:left="220"/>
     </w:pPr>
     <w:rPr>
@@ -7088,7 +9292,7 @@
     <w:unhideWhenUsed/>
     <w:rsid w:val="00E062DA"/>
     <w:pPr>
-      <w:spacing w:after="100" w:line="259" w:lineRule="auto"/>
+      <w:spacing w:after="100"/>
     </w:pPr>
     <w:rPr>
       <w:rFonts w:asciiTheme="minorHAnsi" w:eastAsiaTheme="minorEastAsia" w:hAnsiTheme="minorHAnsi"/>
@@ -7105,7 +9309,7 @@
     <w:unhideWhenUsed/>
     <w:rsid w:val="00E062DA"/>
     <w:pPr>
-      <w:spacing w:after="100" w:line="259" w:lineRule="auto"/>
+      <w:spacing w:after="100"/>
       <w:ind w:left="440"/>
     </w:pPr>
     <w:rPr>
@@ -7147,9 +9351,9 @@
     <w:basedOn w:val="Normal"/>
     <w:uiPriority w:val="34"/>
     <w:qFormat/>
-    <w:rsid w:val="00B6291E"/>
+    <w:rsid w:val="00D27ABD"/>
     <w:pPr>
-      <w:ind w:left="720"/>
+      <w:ind w:left="142" w:firstLine="425"/>
       <w:contextualSpacing/>
     </w:pPr>
     <w:rPr>
@@ -7176,6 +9380,81 @@
       <w:noProof/>
       <w:sz w:val="26"/>
     </w:rPr>
+  </w:style>
+  <w:style w:type="paragraph" w:customStyle="1" w:styleId="Demuccon3so">
+    <w:name w:val="Demuccon_3so"/>
+    <w:basedOn w:val="Demuccap1"/>
+    <w:link w:val="Demuccon3soChar"/>
+    <w:qFormat/>
+    <w:rsid w:val="00E748CD"/>
+    <w:pPr>
+      <w:numPr>
+        <w:ilvl w:val="2"/>
+      </w:numPr>
+      <w:tabs>
+        <w:tab w:val="clear" w:pos="720"/>
+        <w:tab w:val="clear" w:pos="900"/>
+        <w:tab w:val="clear" w:pos="2160"/>
+      </w:tabs>
+      <w:ind w:hanging="578"/>
+    </w:pPr>
+  </w:style>
+  <w:style w:type="paragraph" w:styleId="Caption">
+    <w:name w:val="caption"/>
+    <w:basedOn w:val="Normal"/>
+    <w:next w:val="Normal"/>
+    <w:unhideWhenUsed/>
+    <w:qFormat/>
+    <w:rsid w:val="00286ACB"/>
+    <w:pPr>
+      <w:spacing w:after="200" w:line="240" w:lineRule="auto"/>
+      <w:jc w:val="center"/>
+    </w:pPr>
+    <w:rPr>
+      <w:b/>
+      <w:i/>
+      <w:iCs/>
+      <w:color w:val="44546A" w:themeColor="text2"/>
+      <w:sz w:val="26"/>
+      <w:szCs w:val="18"/>
+    </w:rPr>
+  </w:style>
+  <w:style w:type="character" w:customStyle="1" w:styleId="Demuccap1Char">
+    <w:name w:val="Demuccap1 Char"/>
+    <w:basedOn w:val="DefaultParagraphFont"/>
+    <w:link w:val="Demuccap1"/>
+    <w:rsid w:val="00834491"/>
+    <w:rPr>
+      <w:rFonts w:ascii="Times New Roman" w:hAnsi="Times New Roman" w:cs="Times New Roman"/>
+      <w:b/>
+      <w:sz w:val="28"/>
+      <w:szCs w:val="26"/>
+      <w:lang w:eastAsia="zh-CN"/>
+    </w:rPr>
+  </w:style>
+  <w:style w:type="character" w:customStyle="1" w:styleId="Demuccon3soChar">
+    <w:name w:val="Demuccon_3so Char"/>
+    <w:basedOn w:val="Demuccap1Char"/>
+    <w:link w:val="Demuccon3so"/>
+    <w:rsid w:val="00E748CD"/>
+    <w:rPr>
+      <w:rFonts w:ascii="Times New Roman" w:hAnsi="Times New Roman" w:cs="Times New Roman"/>
+      <w:b/>
+      <w:sz w:val="28"/>
+      <w:szCs w:val="26"/>
+      <w:lang w:eastAsia="zh-CN"/>
+    </w:rPr>
+  </w:style>
+  <w:style w:type="paragraph" w:styleId="TableofFigures">
+    <w:name w:val="table of figures"/>
+    <w:basedOn w:val="Normal"/>
+    <w:next w:val="Normal"/>
+    <w:uiPriority w:val="99"/>
+    <w:unhideWhenUsed/>
+    <w:rsid w:val="00774CFE"/>
+    <w:pPr>
+      <w:spacing w:after="0"/>
+    </w:pPr>
   </w:style>
 </w:styles>
 </file>
@@ -7446,7 +9725,7 @@
 </file>
 
 <file path=customXml/itemProps1.xml><?xml version="1.0" encoding="utf-8"?>
-<ds:datastoreItem xmlns:ds="http://schemas.openxmlformats.org/officeDocument/2006/customXml" ds:itemID="{DE8816A2-BC2C-4B3E-9829-0A4861B7A06E}">
+<ds:datastoreItem xmlns:ds="http://schemas.openxmlformats.org/officeDocument/2006/customXml" ds:itemID="{6C028920-81F6-4ECD-9258-09AFB265D893}">
   <ds:schemaRefs>
     <ds:schemaRef ds:uri="http://schemas.openxmlformats.org/officeDocument/2006/bibliography"/>
   </ds:schemaRefs>

</xml_diff>